<commit_message>
Học toán tử, thư viện math
</commit_message>
<xml_diff>
--- a/Học python.docx
+++ b/Học python.docx
@@ -101,21 +101,7 @@
           <w:szCs w:val="32"/>
         </w:rPr>
         <w:tab/>
-        <w:t xml:space="preserve">Không cần </w:t>
-      </w:r>
-      <w:proofErr w:type="gramStart"/>
-      <w:r>
-        <w:rPr>
-          <w:szCs w:val="32"/>
-        </w:rPr>
-        <w:t>dấu ;</w:t>
-      </w:r>
-      <w:proofErr w:type="gramEnd"/>
-      <w:r>
-        <w:rPr>
-          <w:szCs w:val="32"/>
-        </w:rPr>
-        <w:t xml:space="preserve"> cuối câu lệnh.</w:t>
+        <w:t>Không cần dấu ; cuối câu lệnh.</w:t>
       </w:r>
     </w:p>
     <w:p>
@@ -214,13 +200,8 @@
         </w:numPr>
       </w:pPr>
       <w:r>
-        <w:t xml:space="preserve">Cách xuất dữ liệu bằng câu lệnh print trong lập trình </w:t>
-      </w:r>
-      <w:proofErr w:type="gramStart"/>
-      <w:r>
-        <w:t>python</w:t>
-      </w:r>
-      <w:proofErr w:type="gramEnd"/>
+        <w:t>Cách xuất dữ liệu bằng câu lệnh print trong lập trình python</w:t>
+      </w:r>
     </w:p>
     <w:p>
       <w:pPr>
@@ -450,15 +431,7 @@
     <w:p>
       <w:r>
         <w:tab/>
-        <w:t xml:space="preserve">Ví dụ: </w:t>
-      </w:r>
-      <w:proofErr w:type="gramStart"/>
-      <w:r>
-        <w:t>x,y</w:t>
-      </w:r>
-      <w:proofErr w:type="gramEnd"/>
-      <w:r>
-        <w:t xml:space="preserve">,z = 1,2, “Xin chào” </w:t>
+        <w:t xml:space="preserve">Ví dụ: x,y,z = 1,2, “Xin chào” </w:t>
       </w:r>
       <w:r>
         <w:tab/>
@@ -603,6 +576,7 @@
         <w:rPr>
           <w:b/>
           <w:bCs/>
+          <w:noProof/>
         </w:rPr>
         <w:drawing>
           <wp:inline distT="0" distB="0" distL="0" distR="0" wp14:anchorId="6BE2115B" wp14:editId="5AC0D26F">
@@ -620,7 +594,7 @@
                     <pic:cNvPicPr/>
                   </pic:nvPicPr>
                   <pic:blipFill>
-                    <a:blip r:embed="rId5"/>
+                    <a:blip r:embed="rId6"/>
                     <a:stretch>
                       <a:fillRect/>
                     </a:stretch>
@@ -642,6 +616,749 @@
       </w:r>
     </w:p>
     <w:p/>
+    <w:p>
+      <w:pPr>
+        <w:pStyle w:val="Heading1"/>
+        <w:numPr>
+          <w:ilvl w:val="0"/>
+          <w:numId w:val="4"/>
+        </w:numPr>
+      </w:pPr>
+      <w:r>
+        <w:t>Kiểu dữ liệu cơ bản</w:t>
+      </w:r>
+    </w:p>
+    <w:p/>
+    <w:p>
+      <w:r>
+        <w:lastRenderedPageBreak/>
+        <w:t>- Các kiểu dữ liệu cơ bản trong Python</w:t>
+      </w:r>
+    </w:p>
+    <w:p>
+      <w:r>
+        <w:tab/>
+        <w:t>Python là một ngôn ngữ thông dịch (không yêu cầu biên dịch), được đặc trưng bởi hệ thống kiểu động – bạn không bắt buộc phải khai báo kiểu của biến. Trình thông dịch tự đoán kiểu dữ liệu.</w:t>
+      </w:r>
+    </w:p>
+    <w:p>
+      <w:r>
+        <w:drawing>
+          <wp:inline distT="0" distB="0" distL="0" distR="0" wp14:anchorId="2837C360" wp14:editId="7E4EF3F1">
+            <wp:extent cx="5745978" cy="2636748"/>
+            <wp:effectExtent l="0" t="0" r="7620" b="0"/>
+            <wp:docPr id="2147068498" name="Picture 1" descr="A white sheet with black text&#10;&#10;Description automatically generated"/>
+            <wp:cNvGraphicFramePr>
+              <a:graphicFrameLocks xmlns:a="http://schemas.openxmlformats.org/drawingml/2006/main" noChangeAspect="1"/>
+            </wp:cNvGraphicFramePr>
+            <a:graphic xmlns:a="http://schemas.openxmlformats.org/drawingml/2006/main">
+              <a:graphicData uri="http://schemas.openxmlformats.org/drawingml/2006/picture">
+                <pic:pic xmlns:pic="http://schemas.openxmlformats.org/drawingml/2006/picture">
+                  <pic:nvPicPr>
+                    <pic:cNvPr id="2147068498" name="Picture 1" descr="A white sheet with black text&#10;&#10;Description automatically generated"/>
+                    <pic:cNvPicPr/>
+                  </pic:nvPicPr>
+                  <pic:blipFill>
+                    <a:blip r:embed="rId7"/>
+                    <a:stretch>
+                      <a:fillRect/>
+                    </a:stretch>
+                  </pic:blipFill>
+                  <pic:spPr>
+                    <a:xfrm>
+                      <a:off x="0" y="0"/>
+                      <a:ext cx="5745978" cy="2636748"/>
+                    </a:xfrm>
+                    <a:prstGeom prst="rect">
+                      <a:avLst/>
+                    </a:prstGeom>
+                  </pic:spPr>
+                </pic:pic>
+              </a:graphicData>
+            </a:graphic>
+          </wp:inline>
+        </w:drawing>
+      </w:r>
+    </w:p>
+    <w:p>
+      <w:r>
+        <w:t xml:space="preserve"> </w:t>
+      </w:r>
+    </w:p>
+    <w:p>
+      <w:r>
+        <w:t>- Ưu nhược điểm của kiểu dữ liệu động</w:t>
+      </w:r>
+    </w:p>
+    <w:p>
+      <w:r>
+        <w:t>Hệ thống kiểu dữ liệu động có cả 2 ưu điểm:</w:t>
+      </w:r>
+    </w:p>
+    <w:p>
+      <w:pPr>
+        <w:pStyle w:val="ListParagraph"/>
+        <w:numPr>
+          <w:ilvl w:val="0"/>
+          <w:numId w:val="5"/>
+        </w:numPr>
+      </w:pPr>
+      <w:r>
+        <w:t>Viết mã nhanh hơn</w:t>
+      </w:r>
+    </w:p>
+    <w:p>
+      <w:pPr>
+        <w:pStyle w:val="ListParagraph"/>
+        <w:numPr>
+          <w:ilvl w:val="0"/>
+          <w:numId w:val="5"/>
+        </w:numPr>
+      </w:pPr>
+      <w:r>
+        <w:t>Ít mã hơn</w:t>
+      </w:r>
+    </w:p>
+    <w:p>
+      <w:r>
+        <w:t>Và nhược điểm:</w:t>
+      </w:r>
+    </w:p>
+    <w:p>
+      <w:pPr>
+        <w:pStyle w:val="ListParagraph"/>
+        <w:numPr>
+          <w:ilvl w:val="0"/>
+          <w:numId w:val="6"/>
+        </w:numPr>
+      </w:pPr>
+      <w:r>
+        <w:t>Thời gian chạy lâu hơn</w:t>
+      </w:r>
+    </w:p>
+    <w:p>
+      <w:pPr>
+        <w:pStyle w:val="ListParagraph"/>
+        <w:numPr>
+          <w:ilvl w:val="0"/>
+          <w:numId w:val="6"/>
+        </w:numPr>
+      </w:pPr>
+      <w:r>
+        <w:t>Khả năng xảy ra lỗi khó gỡ lỗi</w:t>
+      </w:r>
+    </w:p>
+    <w:p>
+      <w:r>
+        <w:t>Python cho phép thay đổi kiểu dữ liệu của biến.</w:t>
+      </w:r>
+    </w:p>
+    <w:p>
+      <w:r>
+        <w:t>- Cách kiểm tra dữ liệu của biến</w:t>
+      </w:r>
+    </w:p>
+    <w:p>
+      <w:r>
+        <w:tab/>
+        <w:t>Sử dụng câu lệnh: type(tên_biến)</w:t>
+      </w:r>
+    </w:p>
+    <w:p/>
+    <w:p>
+      <w:r>
+        <w:lastRenderedPageBreak/>
+        <w:t>- Ép kiểu (chuyển đổi kiểu dữ liệu) dữ liệu cơ bản</w:t>
+      </w:r>
+    </w:p>
+    <w:p>
+      <w:r>
+        <w:tab/>
+        <w:t>Quá trình chuyển đổi giá trị của một kiểu dữ liệu (số nguyên, chuỗi, số float, v.v.) sang kiểu dữ liệu khác được gọi là ép kiểu. Python có 2 kiểu chuyển đổi kiểu.</w:t>
+      </w:r>
+    </w:p>
+    <w:p/>
+    <w:p>
+      <w:r>
+        <w:t xml:space="preserve">- </w:t>
+      </w:r>
+      <w:r>
+        <w:t>Chuyển đổi kiểu ngầm định: Python tự động chuyển đổi một kiểu dữ liệu này sang kiểu dữ liệu khác. Quá trình này không cần bất kỳ sự tham gia nào của người dùng.</w:t>
+      </w:r>
+    </w:p>
+    <w:p>
+      <w:r>
+        <w:tab/>
+        <w:t>Ví dụ:</w:t>
+      </w:r>
+    </w:p>
+    <w:p>
+      <w:r>
+        <w:tab/>
+        <w:t>a = 5</w:t>
+      </w:r>
+    </w:p>
+    <w:p>
+      <w:r>
+        <w:tab/>
+        <w:t>b = 2.0</w:t>
+      </w:r>
+    </w:p>
+    <w:p>
+      <w:r>
+        <w:tab/>
+        <w:t>c = a/b</w:t>
+      </w:r>
+    </w:p>
+    <w:p>
+      <w:r>
+        <w:tab/>
+        <w:t>print(‘Kiểu dữ liệu của a:’ , type(a))</w:t>
+      </w:r>
+    </w:p>
+    <w:p>
+      <w:r>
+        <w:tab/>
+      </w:r>
+      <w:r>
+        <w:t xml:space="preserve">print(‘Kiểu dữ liệu của </w:t>
+      </w:r>
+      <w:r>
+        <w:t>b</w:t>
+      </w:r>
+      <w:r>
+        <w:t>:’ , type(</w:t>
+      </w:r>
+      <w:r>
+        <w:t>b</w:t>
+      </w:r>
+      <w:r>
+        <w:t>))</w:t>
+      </w:r>
+    </w:p>
+    <w:p>
+      <w:r>
+        <w:tab/>
+      </w:r>
+      <w:r>
+        <w:t xml:space="preserve">print(‘Kiểu dữ liệu của </w:t>
+      </w:r>
+      <w:r>
+        <w:t>c</w:t>
+      </w:r>
+      <w:r>
+        <w:t>:’ , type(</w:t>
+      </w:r>
+      <w:r>
+        <w:t>c</w:t>
+      </w:r>
+      <w:r>
+        <w:t>))</w:t>
+      </w:r>
+    </w:p>
+    <w:p/>
+    <w:p>
+      <w:r>
+        <w:tab/>
+        <w:t>Chúng ta có thể thấy c có kiểu dữ liệu float vì Python luôn chuyển đổi kiểu dữ liệu nhỏ hơn sang kiểu dữ liệu lớn hơn để tránh mất dữ liệu.</w:t>
+      </w:r>
+    </w:p>
+    <w:p>
+      <w:r>
+        <w:t>- Chuyển đổi kiểu rõ ràng: do chúng ta thực hiện gõ lệnh chuyển đổi kiểu của một đối tượng thành kiểu dữ liệu bắt buộc. Chúng tôi sử dụng các hàm có sẵn</w:t>
+      </w:r>
+      <w:r>
+        <w:t xml:space="preserve"> int(), float(), str(), v.v. để thực hiện chuyển đổi</w:t>
+      </w:r>
+    </w:p>
+    <w:p>
+      <w:r>
+        <w:tab/>
+        <w:t>Cú pháp: ten_kieu_du_lieu(biến)</w:t>
+      </w:r>
+    </w:p>
+    <w:p/>
+    <w:p>
+      <w:pPr>
+        <w:pStyle w:val="Heading1"/>
+        <w:numPr>
+          <w:ilvl w:val="0"/>
+          <w:numId w:val="4"/>
+        </w:numPr>
+      </w:pPr>
+      <w:r>
+        <w:lastRenderedPageBreak/>
+        <w:t>Các phép toán số học cơ bản trong lập trình Python</w:t>
+      </w:r>
+    </w:p>
+    <w:p>
+      <w:pPr>
+        <w:rPr>
+          <w:noProof/>
+        </w:rPr>
+      </w:pPr>
+      <w:r>
+        <w:drawing>
+          <wp:inline distT="0" distB="0" distL="0" distR="0" wp14:anchorId="45D4078B" wp14:editId="72323609">
+            <wp:extent cx="5921253" cy="3276884"/>
+            <wp:effectExtent l="0" t="0" r="3810" b="0"/>
+            <wp:docPr id="849448584" name="Picture 1" descr="A white rectangular grid with black text&#10;&#10;Description automatically generated with medium confidence"/>
+            <wp:cNvGraphicFramePr>
+              <a:graphicFrameLocks xmlns:a="http://schemas.openxmlformats.org/drawingml/2006/main" noChangeAspect="1"/>
+            </wp:cNvGraphicFramePr>
+            <a:graphic xmlns:a="http://schemas.openxmlformats.org/drawingml/2006/main">
+              <a:graphicData uri="http://schemas.openxmlformats.org/drawingml/2006/picture">
+                <pic:pic xmlns:pic="http://schemas.openxmlformats.org/drawingml/2006/picture">
+                  <pic:nvPicPr>
+                    <pic:cNvPr id="849448584" name="Picture 1" descr="A white rectangular grid with black text&#10;&#10;Description automatically generated with medium confidence"/>
+                    <pic:cNvPicPr/>
+                  </pic:nvPicPr>
+                  <pic:blipFill>
+                    <a:blip r:embed="rId8"/>
+                    <a:stretch>
+                      <a:fillRect/>
+                    </a:stretch>
+                  </pic:blipFill>
+                  <pic:spPr>
+                    <a:xfrm>
+                      <a:off x="0" y="0"/>
+                      <a:ext cx="5921253" cy="3276884"/>
+                    </a:xfrm>
+                    <a:prstGeom prst="rect">
+                      <a:avLst/>
+                    </a:prstGeom>
+                  </pic:spPr>
+                </pic:pic>
+              </a:graphicData>
+            </a:graphic>
+          </wp:inline>
+        </w:drawing>
+      </w:r>
+      <w:r>
+        <w:rPr>
+          <w:noProof/>
+        </w:rPr>
+        <w:t xml:space="preserve"> </w:t>
+      </w:r>
+      <w:r>
+        <w:drawing>
+          <wp:inline distT="0" distB="0" distL="0" distR="0" wp14:anchorId="4C399899" wp14:editId="589FF06F">
+            <wp:extent cx="5928874" cy="449619"/>
+            <wp:effectExtent l="0" t="0" r="0" b="7620"/>
+            <wp:docPr id="408238702" name="Picture 1"/>
+            <wp:cNvGraphicFramePr>
+              <a:graphicFrameLocks xmlns:a="http://schemas.openxmlformats.org/drawingml/2006/main" noChangeAspect="1"/>
+            </wp:cNvGraphicFramePr>
+            <a:graphic xmlns:a="http://schemas.openxmlformats.org/drawingml/2006/main">
+              <a:graphicData uri="http://schemas.openxmlformats.org/drawingml/2006/picture">
+                <pic:pic xmlns:pic="http://schemas.openxmlformats.org/drawingml/2006/picture">
+                  <pic:nvPicPr>
+                    <pic:cNvPr id="408238702" name=""/>
+                    <pic:cNvPicPr/>
+                  </pic:nvPicPr>
+                  <pic:blipFill>
+                    <a:blip r:embed="rId9"/>
+                    <a:stretch>
+                      <a:fillRect/>
+                    </a:stretch>
+                  </pic:blipFill>
+                  <pic:spPr>
+                    <a:xfrm>
+                      <a:off x="0" y="0"/>
+                      <a:ext cx="5928874" cy="449619"/>
+                    </a:xfrm>
+                    <a:prstGeom prst="rect">
+                      <a:avLst/>
+                    </a:prstGeom>
+                  </pic:spPr>
+                </pic:pic>
+              </a:graphicData>
+            </a:graphic>
+          </wp:inline>
+        </w:drawing>
+      </w:r>
+    </w:p>
+    <w:p>
+      <w:pPr>
+        <w:pStyle w:val="Heading1"/>
+        <w:numPr>
+          <w:ilvl w:val="0"/>
+          <w:numId w:val="4"/>
+        </w:numPr>
+      </w:pPr>
+      <w:r>
+        <w:t>Toán tử trong Python</w:t>
+      </w:r>
+    </w:p>
+    <w:p>
+      <w:r>
+        <w:t>- So sánh</w:t>
+      </w:r>
+    </w:p>
+    <w:p>
+      <w:r>
+        <w:drawing>
+          <wp:inline distT="0" distB="0" distL="0" distR="0" wp14:anchorId="4ADC2A8C" wp14:editId="300E0861">
+            <wp:extent cx="5943600" cy="2759075"/>
+            <wp:effectExtent l="0" t="0" r="0" b="3175"/>
+            <wp:docPr id="972924488" name="Picture 1" descr="A screenshot of a computer&#10;&#10;Description automatically generated"/>
+            <wp:cNvGraphicFramePr>
+              <a:graphicFrameLocks xmlns:a="http://schemas.openxmlformats.org/drawingml/2006/main" noChangeAspect="1"/>
+            </wp:cNvGraphicFramePr>
+            <a:graphic xmlns:a="http://schemas.openxmlformats.org/drawingml/2006/main">
+              <a:graphicData uri="http://schemas.openxmlformats.org/drawingml/2006/picture">
+                <pic:pic xmlns:pic="http://schemas.openxmlformats.org/drawingml/2006/picture">
+                  <pic:nvPicPr>
+                    <pic:cNvPr id="972924488" name="Picture 1" descr="A screenshot of a computer&#10;&#10;Description automatically generated"/>
+                    <pic:cNvPicPr/>
+                  </pic:nvPicPr>
+                  <pic:blipFill>
+                    <a:blip r:embed="rId10"/>
+                    <a:stretch>
+                      <a:fillRect/>
+                    </a:stretch>
+                  </pic:blipFill>
+                  <pic:spPr>
+                    <a:xfrm>
+                      <a:off x="0" y="0"/>
+                      <a:ext cx="5943600" cy="2759075"/>
+                    </a:xfrm>
+                    <a:prstGeom prst="rect">
+                      <a:avLst/>
+                    </a:prstGeom>
+                  </pic:spPr>
+                </pic:pic>
+              </a:graphicData>
+            </a:graphic>
+          </wp:inline>
+        </w:drawing>
+      </w:r>
+    </w:p>
+    <w:p/>
+    <w:p>
+      <w:r>
+        <w:lastRenderedPageBreak/>
+        <w:t>- Logic</w:t>
+      </w:r>
+    </w:p>
+    <w:p>
+      <w:r>
+        <w:drawing>
+          <wp:inline distT="0" distB="0" distL="0" distR="0" wp14:anchorId="12DE5CB7" wp14:editId="6728EF91">
+            <wp:extent cx="5943600" cy="1501140"/>
+            <wp:effectExtent l="0" t="0" r="0" b="3810"/>
+            <wp:docPr id="1872027858" name="Picture 1" descr="A screenshot of a phone&#10;&#10;Description automatically generated"/>
+            <wp:cNvGraphicFramePr>
+              <a:graphicFrameLocks xmlns:a="http://schemas.openxmlformats.org/drawingml/2006/main" noChangeAspect="1"/>
+            </wp:cNvGraphicFramePr>
+            <a:graphic xmlns:a="http://schemas.openxmlformats.org/drawingml/2006/main">
+              <a:graphicData uri="http://schemas.openxmlformats.org/drawingml/2006/picture">
+                <pic:pic xmlns:pic="http://schemas.openxmlformats.org/drawingml/2006/picture">
+                  <pic:nvPicPr>
+                    <pic:cNvPr id="1872027858" name="Picture 1" descr="A screenshot of a phone&#10;&#10;Description automatically generated"/>
+                    <pic:cNvPicPr/>
+                  </pic:nvPicPr>
+                  <pic:blipFill>
+                    <a:blip r:embed="rId11"/>
+                    <a:stretch>
+                      <a:fillRect/>
+                    </a:stretch>
+                  </pic:blipFill>
+                  <pic:spPr>
+                    <a:xfrm>
+                      <a:off x="0" y="0"/>
+                      <a:ext cx="5943600" cy="1501140"/>
+                    </a:xfrm>
+                    <a:prstGeom prst="rect">
+                      <a:avLst/>
+                    </a:prstGeom>
+                  </pic:spPr>
+                </pic:pic>
+              </a:graphicData>
+            </a:graphic>
+          </wp:inline>
+        </w:drawing>
+      </w:r>
+    </w:p>
+    <w:p>
+      <w:r>
+        <w:t>- Toán tử gán</w:t>
+      </w:r>
+    </w:p>
+    <w:p>
+      <w:pPr>
+        <w:rPr>
+          <w:noProof/>
+        </w:rPr>
+      </w:pPr>
+      <w:r>
+        <w:drawing>
+          <wp:inline distT="0" distB="0" distL="0" distR="0" wp14:anchorId="61EAE53F" wp14:editId="5EA28839">
+            <wp:extent cx="5943600" cy="3312160"/>
+            <wp:effectExtent l="0" t="0" r="0" b="2540"/>
+            <wp:docPr id="1101117236" name="Picture 1" descr="A screenshot of a math test&#10;&#10;Description automatically generated"/>
+            <wp:cNvGraphicFramePr>
+              <a:graphicFrameLocks xmlns:a="http://schemas.openxmlformats.org/drawingml/2006/main" noChangeAspect="1"/>
+            </wp:cNvGraphicFramePr>
+            <a:graphic xmlns:a="http://schemas.openxmlformats.org/drawingml/2006/main">
+              <a:graphicData uri="http://schemas.openxmlformats.org/drawingml/2006/picture">
+                <pic:pic xmlns:pic="http://schemas.openxmlformats.org/drawingml/2006/picture">
+                  <pic:nvPicPr>
+                    <pic:cNvPr id="1101117236" name="Picture 1" descr="A screenshot of a math test&#10;&#10;Description automatically generated"/>
+                    <pic:cNvPicPr/>
+                  </pic:nvPicPr>
+                  <pic:blipFill>
+                    <a:blip r:embed="rId12"/>
+                    <a:stretch>
+                      <a:fillRect/>
+                    </a:stretch>
+                  </pic:blipFill>
+                  <pic:spPr>
+                    <a:xfrm>
+                      <a:off x="0" y="0"/>
+                      <a:ext cx="5943600" cy="3312160"/>
+                    </a:xfrm>
+                    <a:prstGeom prst="rect">
+                      <a:avLst/>
+                    </a:prstGeom>
+                  </pic:spPr>
+                </pic:pic>
+              </a:graphicData>
+            </a:graphic>
+          </wp:inline>
+        </w:drawing>
+      </w:r>
+      <w:r>
+        <w:rPr>
+          <w:noProof/>
+        </w:rPr>
+        <w:t xml:space="preserve"> </w:t>
+      </w:r>
+      <w:r>
+        <w:drawing>
+          <wp:inline distT="0" distB="0" distL="0" distR="0" wp14:anchorId="31FE53E2" wp14:editId="5F04E5C0">
+            <wp:extent cx="5943600" cy="1856740"/>
+            <wp:effectExtent l="0" t="0" r="0" b="0"/>
+            <wp:docPr id="1866284163" name="Picture 1" descr="A screenshot of a math test&#10;&#10;Description automatically generated"/>
+            <wp:cNvGraphicFramePr>
+              <a:graphicFrameLocks xmlns:a="http://schemas.openxmlformats.org/drawingml/2006/main" noChangeAspect="1"/>
+            </wp:cNvGraphicFramePr>
+            <a:graphic xmlns:a="http://schemas.openxmlformats.org/drawingml/2006/main">
+              <a:graphicData uri="http://schemas.openxmlformats.org/drawingml/2006/picture">
+                <pic:pic xmlns:pic="http://schemas.openxmlformats.org/drawingml/2006/picture">
+                  <pic:nvPicPr>
+                    <pic:cNvPr id="1866284163" name="Picture 1" descr="A screenshot of a math test&#10;&#10;Description automatically generated"/>
+                    <pic:cNvPicPr/>
+                  </pic:nvPicPr>
+                  <pic:blipFill>
+                    <a:blip r:embed="rId13"/>
+                    <a:stretch>
+                      <a:fillRect/>
+                    </a:stretch>
+                  </pic:blipFill>
+                  <pic:spPr>
+                    <a:xfrm>
+                      <a:off x="0" y="0"/>
+                      <a:ext cx="5943600" cy="1856740"/>
+                    </a:xfrm>
+                    <a:prstGeom prst="rect">
+                      <a:avLst/>
+                    </a:prstGeom>
+                  </pic:spPr>
+                </pic:pic>
+              </a:graphicData>
+            </a:graphic>
+          </wp:inline>
+        </w:drawing>
+      </w:r>
+    </w:p>
+    <w:p>
+      <w:pPr>
+        <w:rPr>
+          <w:noProof/>
+        </w:rPr>
+      </w:pPr>
+    </w:p>
+    <w:p>
+      <w:pPr>
+        <w:rPr>
+          <w:noProof/>
+        </w:rPr>
+      </w:pPr>
+      <w:r>
+        <w:rPr>
+          <w:noProof/>
+        </w:rPr>
+        <w:lastRenderedPageBreak/>
+        <w:t>- Toán tử bit</w:t>
+      </w:r>
+    </w:p>
+    <w:p>
+      <w:pPr>
+        <w:rPr>
+          <w:noProof/>
+        </w:rPr>
+      </w:pPr>
+      <w:r>
+        <w:rPr>
+          <w:noProof/>
+        </w:rPr>
+        <w:t>Toán tử bit hoạt động trên các toán hạng các chữ số nhị phân</w:t>
+      </w:r>
+    </w:p>
+    <w:p>
+      <w:r>
+        <w:drawing>
+          <wp:inline distT="0" distB="0" distL="0" distR="0" wp14:anchorId="316819F8" wp14:editId="01B90F1F">
+            <wp:extent cx="5403048" cy="3193057"/>
+            <wp:effectExtent l="0" t="0" r="7620" b="7620"/>
+            <wp:docPr id="254424257" name="Picture 1" descr="A screenshot of a computer&#10;&#10;Description automatically generated"/>
+            <wp:cNvGraphicFramePr>
+              <a:graphicFrameLocks xmlns:a="http://schemas.openxmlformats.org/drawingml/2006/main" noChangeAspect="1"/>
+            </wp:cNvGraphicFramePr>
+            <a:graphic xmlns:a="http://schemas.openxmlformats.org/drawingml/2006/main">
+              <a:graphicData uri="http://schemas.openxmlformats.org/drawingml/2006/picture">
+                <pic:pic xmlns:pic="http://schemas.openxmlformats.org/drawingml/2006/picture">
+                  <pic:nvPicPr>
+                    <pic:cNvPr id="254424257" name="Picture 1" descr="A screenshot of a computer&#10;&#10;Description automatically generated"/>
+                    <pic:cNvPicPr/>
+                  </pic:nvPicPr>
+                  <pic:blipFill>
+                    <a:blip r:embed="rId14"/>
+                    <a:stretch>
+                      <a:fillRect/>
+                    </a:stretch>
+                  </pic:blipFill>
+                  <pic:spPr>
+                    <a:xfrm>
+                      <a:off x="0" y="0"/>
+                      <a:ext cx="5403048" cy="3193057"/>
+                    </a:xfrm>
+                    <a:prstGeom prst="rect">
+                      <a:avLst/>
+                    </a:prstGeom>
+                  </pic:spPr>
+                </pic:pic>
+              </a:graphicData>
+            </a:graphic>
+          </wp:inline>
+        </w:drawing>
+      </w:r>
+    </w:p>
+    <w:p>
+      <w:r>
+        <w:t>- Toán tử đặc biệt</w:t>
+      </w:r>
+    </w:p>
+    <w:p>
+      <w:r>
+        <w:drawing>
+          <wp:inline distT="0" distB="0" distL="0" distR="0" wp14:anchorId="30353BF0" wp14:editId="21B562A7">
+            <wp:extent cx="5943600" cy="1553210"/>
+            <wp:effectExtent l="0" t="0" r="0" b="8890"/>
+            <wp:docPr id="603269434" name="Picture 1" descr="A screenshot of a phone&#10;&#10;Description automatically generated"/>
+            <wp:cNvGraphicFramePr>
+              <a:graphicFrameLocks xmlns:a="http://schemas.openxmlformats.org/drawingml/2006/main" noChangeAspect="1"/>
+            </wp:cNvGraphicFramePr>
+            <a:graphic xmlns:a="http://schemas.openxmlformats.org/drawingml/2006/main">
+              <a:graphicData uri="http://schemas.openxmlformats.org/drawingml/2006/picture">
+                <pic:pic xmlns:pic="http://schemas.openxmlformats.org/drawingml/2006/picture">
+                  <pic:nvPicPr>
+                    <pic:cNvPr id="603269434" name="Picture 1" descr="A screenshot of a phone&#10;&#10;Description automatically generated"/>
+                    <pic:cNvPicPr/>
+                  </pic:nvPicPr>
+                  <pic:blipFill>
+                    <a:blip r:embed="rId15"/>
+                    <a:stretch>
+                      <a:fillRect/>
+                    </a:stretch>
+                  </pic:blipFill>
+                  <pic:spPr>
+                    <a:xfrm>
+                      <a:off x="0" y="0"/>
+                      <a:ext cx="5943600" cy="1553210"/>
+                    </a:xfrm>
+                    <a:prstGeom prst="rect">
+                      <a:avLst/>
+                    </a:prstGeom>
+                  </pic:spPr>
+                </pic:pic>
+              </a:graphicData>
+            </a:graphic>
+          </wp:inline>
+        </w:drawing>
+      </w:r>
+    </w:p>
+    <w:p/>
+    <w:p>
+      <w:pPr>
+        <w:pStyle w:val="Heading1"/>
+        <w:numPr>
+          <w:ilvl w:val="0"/>
+          <w:numId w:val="4"/>
+        </w:numPr>
+        <w:tabs>
+          <w:tab w:val="left" w:pos="360"/>
+          <w:tab w:val="left" w:pos="810"/>
+        </w:tabs>
+        <w:ind w:left="630"/>
+      </w:pPr>
+      <w:r>
+        <w:t>Giới thiệu thư viện toán học math trong lập trình Python</w:t>
+      </w:r>
+    </w:p>
+    <w:p>
+      <w:r>
+        <w:t>- Một số hàm quan trọng</w:t>
+      </w:r>
+    </w:p>
+    <w:p>
+      <w:r>
+        <w:t>math.ceil(x): Trả về giá trị trần của x, số nguyên nhỏ nhất lớn hơn hoặc bằng x.</w:t>
+      </w:r>
+    </w:p>
+    <w:p>
+      <w:r>
+        <w:t>math.fabs(x): trả về giá trị tuyệt đối của x.</w:t>
+      </w:r>
+    </w:p>
+    <w:p>
+      <w:r>
+        <w:lastRenderedPageBreak/>
+        <w:t>math.floor(x): trả về sàn của x, số nguyên lớn nhất nhỏ hơn hoặc bằng x.</w:t>
+      </w:r>
+    </w:p>
+    <w:p>
+      <w:r>
+        <w:t>math.exp(x): trả về e lũy thừa x, trong đó e = 2,718281… là có số của logarit tự nhiên.</w:t>
+      </w:r>
+    </w:p>
+    <w:p>
+      <w:r>
+        <w:t>math.log(x , base): với 1 đối số thì trả về logarit tư nhiên của x (cơ số e).</w:t>
+      </w:r>
+    </w:p>
+    <w:p>
+      <w:r>
+        <w:t>math.pow(x,y): trả về  lũy thừa y.</w:t>
+      </w:r>
+    </w:p>
+    <w:p>
+      <w:r>
+        <w:t>- Một số giá trị constants</w:t>
+      </w:r>
+    </w:p>
+    <w:p>
+      <w:r>
+        <w:t>math.pi</w:t>
+      </w:r>
+    </w:p>
+    <w:p>
+      <w:r>
+        <w:t>math.e</w:t>
+      </w:r>
+    </w:p>
+    <w:p/>
     <w:p/>
     <w:sectPr>
       <w:pgSz w:w="12240" w:h="15840"/>
@@ -658,7 +1375,7 @@
   <w:abstractNum w:abstractNumId="0" w15:restartNumberingAfterBreak="0">
     <w:nsid w:val="11954755"/>
     <w:multiLevelType w:val="hybridMultilevel"/>
-    <w:tmpl w:val="9C3C3440"/>
+    <w:tmpl w:val="D9DA1C6C"/>
     <w:lvl w:ilvl="0" w:tplc="04090001">
       <w:start w:val="1"/>
       <w:numFmt w:val="bullet"/>
@@ -857,7 +1574,7 @@
   <w:abstractNum w:abstractNumId="2" w15:restartNumberingAfterBreak="0">
     <w:nsid w:val="45227057"/>
     <w:multiLevelType w:val="hybridMultilevel"/>
-    <w:tmpl w:val="257C6AAA"/>
+    <w:tmpl w:val="57C80606"/>
     <w:lvl w:ilvl="0" w:tplc="0409000F">
       <w:start w:val="1"/>
       <w:numFmt w:val="decimal"/>
@@ -1033,6 +1750,119 @@
     <w:nsid w:val="606D10D4"/>
     <w:multiLevelType w:val="hybridMultilevel"/>
     <w:tmpl w:val="75D83D92"/>
+    <w:lvl w:ilvl="0" w:tplc="04090001">
+      <w:start w:val="1"/>
+      <w:numFmt w:val="bullet"/>
+      <w:lvlText w:val=""/>
+      <w:lvlJc w:val="left"/>
+      <w:pPr>
+        <w:ind w:left="720" w:hanging="360"/>
+      </w:pPr>
+      <w:rPr>
+        <w:rFonts w:ascii="Symbol" w:hAnsi="Symbol" w:hint="default"/>
+      </w:rPr>
+    </w:lvl>
+    <w:lvl w:ilvl="1" w:tplc="04090003" w:tentative="1">
+      <w:start w:val="1"/>
+      <w:numFmt w:val="bullet"/>
+      <w:lvlText w:val="o"/>
+      <w:lvlJc w:val="left"/>
+      <w:pPr>
+        <w:ind w:left="1440" w:hanging="360"/>
+      </w:pPr>
+      <w:rPr>
+        <w:rFonts w:ascii="Courier New" w:hAnsi="Courier New" w:cs="Courier New" w:hint="default"/>
+      </w:rPr>
+    </w:lvl>
+    <w:lvl w:ilvl="2" w:tplc="04090005" w:tentative="1">
+      <w:start w:val="1"/>
+      <w:numFmt w:val="bullet"/>
+      <w:lvlText w:val=""/>
+      <w:lvlJc w:val="left"/>
+      <w:pPr>
+        <w:ind w:left="2160" w:hanging="360"/>
+      </w:pPr>
+      <w:rPr>
+        <w:rFonts w:ascii="Wingdings" w:hAnsi="Wingdings" w:hint="default"/>
+      </w:rPr>
+    </w:lvl>
+    <w:lvl w:ilvl="3" w:tplc="04090001" w:tentative="1">
+      <w:start w:val="1"/>
+      <w:numFmt w:val="bullet"/>
+      <w:lvlText w:val=""/>
+      <w:lvlJc w:val="left"/>
+      <w:pPr>
+        <w:ind w:left="2880" w:hanging="360"/>
+      </w:pPr>
+      <w:rPr>
+        <w:rFonts w:ascii="Symbol" w:hAnsi="Symbol" w:hint="default"/>
+      </w:rPr>
+    </w:lvl>
+    <w:lvl w:ilvl="4" w:tplc="04090003" w:tentative="1">
+      <w:start w:val="1"/>
+      <w:numFmt w:val="bullet"/>
+      <w:lvlText w:val="o"/>
+      <w:lvlJc w:val="left"/>
+      <w:pPr>
+        <w:ind w:left="3600" w:hanging="360"/>
+      </w:pPr>
+      <w:rPr>
+        <w:rFonts w:ascii="Courier New" w:hAnsi="Courier New" w:cs="Courier New" w:hint="default"/>
+      </w:rPr>
+    </w:lvl>
+    <w:lvl w:ilvl="5" w:tplc="04090005" w:tentative="1">
+      <w:start w:val="1"/>
+      <w:numFmt w:val="bullet"/>
+      <w:lvlText w:val=""/>
+      <w:lvlJc w:val="left"/>
+      <w:pPr>
+        <w:ind w:left="4320" w:hanging="360"/>
+      </w:pPr>
+      <w:rPr>
+        <w:rFonts w:ascii="Wingdings" w:hAnsi="Wingdings" w:hint="default"/>
+      </w:rPr>
+    </w:lvl>
+    <w:lvl w:ilvl="6" w:tplc="04090001" w:tentative="1">
+      <w:start w:val="1"/>
+      <w:numFmt w:val="bullet"/>
+      <w:lvlText w:val=""/>
+      <w:lvlJc w:val="left"/>
+      <w:pPr>
+        <w:ind w:left="5040" w:hanging="360"/>
+      </w:pPr>
+      <w:rPr>
+        <w:rFonts w:ascii="Symbol" w:hAnsi="Symbol" w:hint="default"/>
+      </w:rPr>
+    </w:lvl>
+    <w:lvl w:ilvl="7" w:tplc="04090003" w:tentative="1">
+      <w:start w:val="1"/>
+      <w:numFmt w:val="bullet"/>
+      <w:lvlText w:val="o"/>
+      <w:lvlJc w:val="left"/>
+      <w:pPr>
+        <w:ind w:left="5760" w:hanging="360"/>
+      </w:pPr>
+      <w:rPr>
+        <w:rFonts w:ascii="Courier New" w:hAnsi="Courier New" w:cs="Courier New" w:hint="default"/>
+      </w:rPr>
+    </w:lvl>
+    <w:lvl w:ilvl="8" w:tplc="04090005" w:tentative="1">
+      <w:start w:val="1"/>
+      <w:numFmt w:val="bullet"/>
+      <w:lvlText w:val=""/>
+      <w:lvlJc w:val="left"/>
+      <w:pPr>
+        <w:ind w:left="6480" w:hanging="360"/>
+      </w:pPr>
+      <w:rPr>
+        <w:rFonts w:ascii="Wingdings" w:hAnsi="Wingdings" w:hint="default"/>
+      </w:rPr>
+    </w:lvl>
+  </w:abstractNum>
+  <w:abstractNum w:abstractNumId="5" w15:restartNumberingAfterBreak="0">
+    <w:nsid w:val="63FC1257"/>
+    <w:multiLevelType w:val="hybridMultilevel"/>
+    <w:tmpl w:val="93522D86"/>
     <w:lvl w:ilvl="0" w:tplc="04090001">
       <w:start w:val="1"/>
       <w:numFmt w:val="bullet"/>
@@ -1156,6 +1986,9 @@
   </w:num>
   <w:num w:numId="5" w16cid:durableId="1452087524">
     <w:abstractNumId w:val="0"/>
+  </w:num>
+  <w:num w:numId="6" w16cid:durableId="242909131">
+    <w:abstractNumId w:val="5"/>
   </w:num>
 </w:numbering>
 </file>
@@ -1934,4 +2767,16 @@
     </a:ext>
   </a:extLst>
 </a:theme>
+</file>
+
+<file path=customXml/item1.xml><?xml version="1.0" encoding="utf-8"?>
+<b:Sources xmlns:b="http://schemas.openxmlformats.org/officeDocument/2006/bibliography" xmlns="http://schemas.openxmlformats.org/officeDocument/2006/bibliography" SelectedStyle="\IEEE2006OfficeOnline.xsl" StyleName="IEEE" Version="2006"/>
+</file>
+
+<file path=customXml/itemProps1.xml><?xml version="1.0" encoding="utf-8"?>
+<ds:datastoreItem xmlns:ds="http://schemas.openxmlformats.org/officeDocument/2006/customXml" ds:itemID="{B5FDF74B-E037-4CE3-A05E-4D9B94246793}">
+  <ds:schemaRefs>
+    <ds:schemaRef ds:uri="http://schemas.openxmlformats.org/officeDocument/2006/bibliography"/>
+  </ds:schemaRefs>
+</ds:datastoreItem>
 </file>
</xml_diff>

<commit_message>
Học if .. else làm bài tập, học list
</commit_message>
<xml_diff>
--- a/Học python.docx
+++ b/Học python.docx
@@ -670,6 +670,9 @@
     </w:p>
     <w:p>
       <w:r>
+        <w:rPr>
+          <w:noProof/>
+        </w:rPr>
         <w:drawing>
           <wp:inline distT="0" distB="0" distL="0" distR="0" wp14:anchorId="2837C360" wp14:editId="7E4EF3F1">
             <wp:extent cx="5745978" cy="2636748"/>
@@ -860,19 +863,7 @@
       </w:r>
       <w:proofErr w:type="gramEnd"/>
       <w:r>
-        <w:t xml:space="preserve">‘Kiểu dữ liệu của </w:t>
-      </w:r>
-      <w:r>
-        <w:t>b</w:t>
-      </w:r>
-      <w:r>
-        <w:t>:’ , type(</w:t>
-      </w:r>
-      <w:r>
-        <w:t>b</w:t>
-      </w:r>
-      <w:r>
-        <w:t>))</w:t>
+        <w:t>‘Kiểu dữ liệu của b:’ , type(b))</w:t>
       </w:r>
     </w:p>
     <w:p>
@@ -885,19 +876,7 @@
       </w:r>
       <w:proofErr w:type="gramEnd"/>
       <w:r>
-        <w:t xml:space="preserve">‘Kiểu dữ liệu của </w:t>
-      </w:r>
-      <w:r>
-        <w:t>c</w:t>
-      </w:r>
-      <w:r>
-        <w:t>:’ , type(</w:t>
-      </w:r>
-      <w:r>
-        <w:t>c</w:t>
-      </w:r>
-      <w:r>
-        <w:t>))</w:t>
+        <w:t>‘Kiểu dữ liệu của c:’ , type(c))</w:t>
       </w:r>
     </w:p>
     <w:p/>
@@ -950,6 +929,9 @@
         </w:rPr>
       </w:pPr>
       <w:r>
+        <w:rPr>
+          <w:noProof/>
+        </w:rPr>
         <w:drawing>
           <wp:inline distT="0" distB="0" distL="0" distR="0" wp14:anchorId="45D4078B" wp14:editId="72323609">
             <wp:extent cx="5921253" cy="3276884"/>
@@ -993,6 +975,9 @@
         <w:t xml:space="preserve"> </w:t>
       </w:r>
       <w:r>
+        <w:rPr>
+          <w:noProof/>
+        </w:rPr>
         <w:drawing>
           <wp:inline distT="0" distB="0" distL="0" distR="0" wp14:anchorId="4C399899" wp14:editId="589FF06F">
             <wp:extent cx="5928874" cy="449619"/>
@@ -1049,6 +1034,9 @@
     </w:p>
     <w:p>
       <w:r>
+        <w:rPr>
+          <w:noProof/>
+        </w:rPr>
         <w:drawing>
           <wp:inline distT="0" distB="0" distL="0" distR="0" wp14:anchorId="4ADC2A8C" wp14:editId="300E0861">
             <wp:extent cx="5943600" cy="2759075"/>
@@ -1095,6 +1083,9 @@
     </w:p>
     <w:p>
       <w:r>
+        <w:rPr>
+          <w:noProof/>
+        </w:rPr>
         <w:drawing>
           <wp:inline distT="0" distB="0" distL="0" distR="0" wp14:anchorId="12DE5CB7" wp14:editId="6728EF91">
             <wp:extent cx="5943600" cy="1501140"/>
@@ -1144,6 +1135,9 @@
         </w:rPr>
       </w:pPr>
       <w:r>
+        <w:rPr>
+          <w:noProof/>
+        </w:rPr>
         <w:drawing>
           <wp:inline distT="0" distB="0" distL="0" distR="0" wp14:anchorId="61EAE53F" wp14:editId="5EA28839">
             <wp:extent cx="5943600" cy="3312160"/>
@@ -1187,6 +1181,9 @@
         <w:t xml:space="preserve"> </w:t>
       </w:r>
       <w:r>
+        <w:rPr>
+          <w:noProof/>
+        </w:rPr>
         <w:drawing>
           <wp:inline distT="0" distB="0" distL="0" distR="0" wp14:anchorId="31FE53E2" wp14:editId="5F04E5C0">
             <wp:extent cx="5943600" cy="1856740"/>
@@ -1260,6 +1257,9 @@
     </w:p>
     <w:p>
       <w:r>
+        <w:rPr>
+          <w:noProof/>
+        </w:rPr>
         <w:drawing>
           <wp:inline distT="0" distB="0" distL="0" distR="0" wp14:anchorId="316819F8" wp14:editId="01B90F1F">
             <wp:extent cx="5403048" cy="3193057"/>
@@ -1304,6 +1304,9 @@
     </w:p>
     <w:p>
       <w:r>
+        <w:rPr>
+          <w:noProof/>
+        </w:rPr>
         <w:drawing>
           <wp:inline distT="0" distB="0" distL="0" distR="0" wp14:anchorId="30353BF0" wp14:editId="21B562A7">
             <wp:extent cx="5943600" cy="1553210"/>
@@ -1453,6 +1456,293 @@
       <w:proofErr w:type="gramEnd"/>
     </w:p>
     <w:p/>
+    <w:p>
+      <w:pPr>
+        <w:pStyle w:val="Heading1"/>
+        <w:numPr>
+          <w:ilvl w:val="0"/>
+          <w:numId w:val="4"/>
+        </w:numPr>
+        <w:tabs>
+          <w:tab w:val="left" w:pos="900"/>
+        </w:tabs>
+        <w:ind w:left="900" w:hanging="630"/>
+      </w:pPr>
+      <w:r>
+        <w:t>Câu lệnh rẽ nhánh if</w:t>
+      </w:r>
+      <w:proofErr w:type="gramStart"/>
+      <w:r>
+        <w:t xml:space="preserve"> ..</w:t>
+      </w:r>
+      <w:proofErr w:type="gramEnd"/>
+      <w:r>
+        <w:t xml:space="preserve"> else trong Python</w:t>
+      </w:r>
+    </w:p>
+    <w:p>
+      <w:r>
+        <w:t>Câu lệnh if</w:t>
+      </w:r>
+      <w:proofErr w:type="gramStart"/>
+      <w:r>
+        <w:t xml:space="preserve"> ..</w:t>
+      </w:r>
+      <w:proofErr w:type="gramEnd"/>
+      <w:r>
+        <w:t xml:space="preserve"> else là câu lệnh ra quyết định thực hiện một đoạn mã khi điều kiện đúng sai</w:t>
+      </w:r>
+    </w:p>
+    <w:p>
+      <w:r>
+        <w:lastRenderedPageBreak/>
+        <w:drawing>
+          <wp:inline distT="0" distB="0" distL="0" distR="0" wp14:anchorId="61A4018E" wp14:editId="38E25FF8">
+            <wp:extent cx="4046220" cy="3612075"/>
+            <wp:effectExtent l="0" t="0" r="0" b="7620"/>
+            <wp:docPr id="668446997" name="Picture 1" descr="A diagram of a flowchart&#10;&#10;Description automatically generated"/>
+            <wp:cNvGraphicFramePr>
+              <a:graphicFrameLocks xmlns:a="http://schemas.openxmlformats.org/drawingml/2006/main" noChangeAspect="1"/>
+            </wp:cNvGraphicFramePr>
+            <a:graphic xmlns:a="http://schemas.openxmlformats.org/drawingml/2006/main">
+              <a:graphicData uri="http://schemas.openxmlformats.org/drawingml/2006/picture">
+                <pic:pic xmlns:pic="http://schemas.openxmlformats.org/drawingml/2006/picture">
+                  <pic:nvPicPr>
+                    <pic:cNvPr id="668446997" name="Picture 1" descr="A diagram of a flowchart&#10;&#10;Description automatically generated"/>
+                    <pic:cNvPicPr/>
+                  </pic:nvPicPr>
+                  <pic:blipFill>
+                    <a:blip r:embed="rId16"/>
+                    <a:stretch>
+                      <a:fillRect/>
+                    </a:stretch>
+                  </pic:blipFill>
+                  <pic:spPr>
+                    <a:xfrm>
+                      <a:off x="0" y="0"/>
+                      <a:ext cx="4055618" cy="3620464"/>
+                    </a:xfrm>
+                    <a:prstGeom prst="rect">
+                      <a:avLst/>
+                    </a:prstGeom>
+                  </pic:spPr>
+                </pic:pic>
+              </a:graphicData>
+            </a:graphic>
+          </wp:inline>
+        </w:drawing>
+      </w:r>
+    </w:p>
+    <w:p>
+      <w:r>
+        <w:rPr>
+          <w:noProof/>
+        </w:rPr>
+        <mc:AlternateContent>
+          <mc:Choice Requires="wps">
+            <w:drawing>
+              <wp:anchor distT="0" distB="0" distL="114300" distR="114300" simplePos="0" relativeHeight="251659264" behindDoc="0" locked="0" layoutInCell="1" allowOverlap="1" wp14:anchorId="0DBAACCE" wp14:editId="7D5FE7E6">
+                <wp:simplePos x="0" y="0"/>
+                <wp:positionH relativeFrom="column">
+                  <wp:posOffset>1706880</wp:posOffset>
+                </wp:positionH>
+                <wp:positionV relativeFrom="paragraph">
+                  <wp:posOffset>3536315</wp:posOffset>
+                </wp:positionV>
+                <wp:extent cx="0" cy="259080"/>
+                <wp:effectExtent l="76200" t="0" r="57150" b="64770"/>
+                <wp:wrapNone/>
+                <wp:docPr id="375336342" name="Straight Arrow Connector 1"/>
+                <wp:cNvGraphicFramePr/>
+                <a:graphic xmlns:a="http://schemas.openxmlformats.org/drawingml/2006/main">
+                  <a:graphicData uri="http://schemas.microsoft.com/office/word/2010/wordprocessingShape">
+                    <wps:wsp>
+                      <wps:cNvCnPr/>
+                      <wps:spPr>
+                        <a:xfrm>
+                          <a:off x="0" y="0"/>
+                          <a:ext cx="0" cy="259080"/>
+                        </a:xfrm>
+                        <a:prstGeom prst="straightConnector1">
+                          <a:avLst/>
+                        </a:prstGeom>
+                        <a:ln>
+                          <a:tailEnd type="triangle"/>
+                        </a:ln>
+                      </wps:spPr>
+                      <wps:style>
+                        <a:lnRef idx="2">
+                          <a:schemeClr val="dk1"/>
+                        </a:lnRef>
+                        <a:fillRef idx="0">
+                          <a:schemeClr val="dk1"/>
+                        </a:fillRef>
+                        <a:effectRef idx="1">
+                          <a:schemeClr val="dk1"/>
+                        </a:effectRef>
+                        <a:fontRef idx="minor">
+                          <a:schemeClr val="tx1"/>
+                        </a:fontRef>
+                      </wps:style>
+                      <wps:bodyPr/>
+                    </wps:wsp>
+                  </a:graphicData>
+                </a:graphic>
+              </wp:anchor>
+            </w:drawing>
+          </mc:Choice>
+          <mc:Fallback>
+            <w:pict>
+              <v:shapetype w14:anchorId="4DA9692B" id="_x0000_t32" coordsize="21600,21600" o:spt="32" o:oned="t" path="m,l21600,21600e" filled="f">
+                <v:path arrowok="t" fillok="f" o:connecttype="none"/>
+                <o:lock v:ext="edit" shapetype="t"/>
+              </v:shapetype>
+              <v:shape id="Straight Arrow Connector 1" o:spid="_x0000_s1026" type="#_x0000_t32" style="position:absolute;margin-left:134.4pt;margin-top:278.45pt;width:0;height:20.4pt;z-index:251659264;visibility:visible;mso-wrap-style:square;mso-wrap-distance-left:9pt;mso-wrap-distance-top:0;mso-wrap-distance-right:9pt;mso-wrap-distance-bottom:0;mso-position-horizontal:absolute;mso-position-horizontal-relative:text;mso-position-vertical:absolute;mso-position-vertical-relative:text" o:gfxdata="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" strokecolor="black [3200]" strokeweight="1pt">
+                <v:stroke endarrow="block" joinstyle="miter"/>
+              </v:shape>
+            </w:pict>
+          </mc:Fallback>
+        </mc:AlternateContent>
+      </w:r>
+      <w:r>
+        <w:drawing>
+          <wp:inline distT="0" distB="0" distL="0" distR="0" wp14:anchorId="63CFC646" wp14:editId="34F652D5">
+            <wp:extent cx="4374259" cy="3551228"/>
+            <wp:effectExtent l="0" t="0" r="7620" b="0"/>
+            <wp:docPr id="1910170577" name="Picture 1" descr="A diagram of a flowchart&#10;&#10;Description automatically generated"/>
+            <wp:cNvGraphicFramePr>
+              <a:graphicFrameLocks xmlns:a="http://schemas.openxmlformats.org/drawingml/2006/main" noChangeAspect="1"/>
+            </wp:cNvGraphicFramePr>
+            <a:graphic xmlns:a="http://schemas.openxmlformats.org/drawingml/2006/main">
+              <a:graphicData uri="http://schemas.openxmlformats.org/drawingml/2006/picture">
+                <pic:pic xmlns:pic="http://schemas.openxmlformats.org/drawingml/2006/picture">
+                  <pic:nvPicPr>
+                    <pic:cNvPr id="1910170577" name="Picture 1" descr="A diagram of a flowchart&#10;&#10;Description automatically generated"/>
+                    <pic:cNvPicPr/>
+                  </pic:nvPicPr>
+                  <pic:blipFill>
+                    <a:blip r:embed="rId17"/>
+                    <a:stretch>
+                      <a:fillRect/>
+                    </a:stretch>
+                  </pic:blipFill>
+                  <pic:spPr>
+                    <a:xfrm>
+                      <a:off x="0" y="0"/>
+                      <a:ext cx="4374259" cy="3551228"/>
+                    </a:xfrm>
+                    <a:prstGeom prst="rect">
+                      <a:avLst/>
+                    </a:prstGeom>
+                  </pic:spPr>
+                </pic:pic>
+              </a:graphicData>
+            </a:graphic>
+          </wp:inline>
+        </w:drawing>
+      </w:r>
+    </w:p>
+    <w:p>
+      <w:r>
+        <w:lastRenderedPageBreak/>
+        <w:drawing>
+          <wp:inline distT="0" distB="0" distL="0" distR="0" wp14:anchorId="720AA365" wp14:editId="1D2B448B">
+            <wp:extent cx="4823878" cy="2034716"/>
+            <wp:effectExtent l="0" t="0" r="0" b="3810"/>
+            <wp:docPr id="182755125" name="Picture 1" descr="A white background with green and blue text&#10;&#10;Description automatically generated"/>
+            <wp:cNvGraphicFramePr>
+              <a:graphicFrameLocks xmlns:a="http://schemas.openxmlformats.org/drawingml/2006/main" noChangeAspect="1"/>
+            </wp:cNvGraphicFramePr>
+            <a:graphic xmlns:a="http://schemas.openxmlformats.org/drawingml/2006/main">
+              <a:graphicData uri="http://schemas.openxmlformats.org/drawingml/2006/picture">
+                <pic:pic xmlns:pic="http://schemas.openxmlformats.org/drawingml/2006/picture">
+                  <pic:nvPicPr>
+                    <pic:cNvPr id="182755125" name="Picture 1" descr="A white background with green and blue text&#10;&#10;Description automatically generated"/>
+                    <pic:cNvPicPr/>
+                  </pic:nvPicPr>
+                  <pic:blipFill>
+                    <a:blip r:embed="rId18"/>
+                    <a:stretch>
+                      <a:fillRect/>
+                    </a:stretch>
+                  </pic:blipFill>
+                  <pic:spPr>
+                    <a:xfrm>
+                      <a:off x="0" y="0"/>
+                      <a:ext cx="4823878" cy="2034716"/>
+                    </a:xfrm>
+                    <a:prstGeom prst="rect">
+                      <a:avLst/>
+                    </a:prstGeom>
+                  </pic:spPr>
+                </pic:pic>
+              </a:graphicData>
+            </a:graphic>
+          </wp:inline>
+        </w:drawing>
+      </w:r>
+      <w:r>
+        <w:drawing>
+          <wp:inline distT="0" distB="0" distL="0" distR="0" wp14:anchorId="344A3978" wp14:editId="1E8B74DB">
+            <wp:extent cx="4945809" cy="3368332"/>
+            <wp:effectExtent l="0" t="0" r="7620" b="3810"/>
+            <wp:docPr id="184459977" name="Picture 1" descr="A diagram of a flowchart&#10;&#10;Description automatically generated"/>
+            <wp:cNvGraphicFramePr>
+              <a:graphicFrameLocks xmlns:a="http://schemas.openxmlformats.org/drawingml/2006/main" noChangeAspect="1"/>
+            </wp:cNvGraphicFramePr>
+            <a:graphic xmlns:a="http://schemas.openxmlformats.org/drawingml/2006/main">
+              <a:graphicData uri="http://schemas.openxmlformats.org/drawingml/2006/picture">
+                <pic:pic xmlns:pic="http://schemas.openxmlformats.org/drawingml/2006/picture">
+                  <pic:nvPicPr>
+                    <pic:cNvPr id="184459977" name="Picture 1" descr="A diagram of a flowchart&#10;&#10;Description automatically generated"/>
+                    <pic:cNvPicPr/>
+                  </pic:nvPicPr>
+                  <pic:blipFill>
+                    <a:blip r:embed="rId19"/>
+                    <a:stretch>
+                      <a:fillRect/>
+                    </a:stretch>
+                  </pic:blipFill>
+                  <pic:spPr>
+                    <a:xfrm>
+                      <a:off x="0" y="0"/>
+                      <a:ext cx="4945809" cy="3368332"/>
+                    </a:xfrm>
+                    <a:prstGeom prst="rect">
+                      <a:avLst/>
+                    </a:prstGeom>
+                  </pic:spPr>
+                </pic:pic>
+              </a:graphicData>
+            </a:graphic>
+          </wp:inline>
+        </w:drawing>
+      </w:r>
+    </w:p>
+    <w:p/>
+    <w:p>
+      <w:pPr>
+        <w:pStyle w:val="Heading1"/>
+        <w:numPr>
+          <w:ilvl w:val="0"/>
+          <w:numId w:val="4"/>
+        </w:numPr>
+        <w:ind w:left="630" w:hanging="540"/>
+      </w:pPr>
+      <w:r>
+        <w:t>Kiểu dữ liệu list trong Python</w:t>
+      </w:r>
+    </w:p>
+    <w:p>
+      <w:r>
+        <w:t>List (Danh sách): là 1 chuỗi các mục có thứ tự. Nó là 1 trong những kiểu dữ liệu được sử dụng nhiều nhất trong Python và rất linh hoạt. Tất cả các mục trong list không cần phải cùng loại.</w:t>
+      </w:r>
+    </w:p>
+    <w:p>
+      <w:r>
+        <w:t>Khai báo một danh sách khá đơn giản. Các mục được phân tách bằng dấu phẩy được đặt trong dấu ngoặc [].</w:t>
+      </w:r>
+    </w:p>
     <w:p/>
     <w:sectPr>
       <w:pgSz w:w="12240" w:h="15840"/>
@@ -1668,7 +1958,7 @@
   <w:abstractNum w:abstractNumId="2" w15:restartNumberingAfterBreak="0">
     <w:nsid w:val="45227057"/>
     <w:multiLevelType w:val="hybridMultilevel"/>
-    <w:tmpl w:val="57C80606"/>
+    <w:tmpl w:val="0BECC828"/>
     <w:lvl w:ilvl="0" w:tplc="0409000F">
       <w:start w:val="1"/>
       <w:numFmt w:val="decimal"/>

</xml_diff>

<commit_message>
Học While, câu lệnh continue, break
</commit_message>
<xml_diff>
--- a/Học python.docx
+++ b/Học python.docx
@@ -1668,7 +1668,215 @@
         <w:t xml:space="preserve"> Vòng lặp for trong Python</w:t>
       </w:r>
     </w:p>
+    <w:p>
+      <w:pPr>
+        <w:pStyle w:val="Heading1"/>
+        <w:numPr>
+          <w:ilvl w:val="0"/>
+          <w:numId w:val="4"/>
+        </w:numPr>
+        <w:ind w:hanging="450"/>
+      </w:pPr>
+      <w:r>
+        <w:t>Vòng lặp while trong Python</w:t>
+      </w:r>
+    </w:p>
+    <w:p>
+      <w:r>
+        <w:t>Được sử dụng để lặp một khối mã khi biểu thức kiểm tra (điều kiện) còn đúng. Chúng ta thường sử dụng vòng lặp này khi chúng ta không biết trước số lần lặp lại.</w:t>
+      </w:r>
+    </w:p>
+    <w:p>
+      <w:r>
+        <w:drawing>
+          <wp:inline distT="0" distB="0" distL="0" distR="0" wp14:anchorId="1960DBEA" wp14:editId="33E159EE">
+            <wp:extent cx="3078747" cy="3025402"/>
+            <wp:effectExtent l="0" t="0" r="7620" b="3810"/>
+            <wp:docPr id="1569954776" name="Picture 1" descr="A diagram of a test expression&#10;&#10;Description automatically generated"/>
+            <wp:cNvGraphicFramePr>
+              <a:graphicFrameLocks xmlns:a="http://schemas.openxmlformats.org/drawingml/2006/main" noChangeAspect="1"/>
+            </wp:cNvGraphicFramePr>
+            <a:graphic xmlns:a="http://schemas.openxmlformats.org/drawingml/2006/main">
+              <a:graphicData uri="http://schemas.openxmlformats.org/drawingml/2006/picture">
+                <pic:pic xmlns:pic="http://schemas.openxmlformats.org/drawingml/2006/picture">
+                  <pic:nvPicPr>
+                    <pic:cNvPr id="1569954776" name="Picture 1" descr="A diagram of a test expression&#10;&#10;Description automatically generated"/>
+                    <pic:cNvPicPr/>
+                  </pic:nvPicPr>
+                  <pic:blipFill>
+                    <a:blip r:embed="rId20"/>
+                    <a:stretch>
+                      <a:fillRect/>
+                    </a:stretch>
+                  </pic:blipFill>
+                  <pic:spPr>
+                    <a:xfrm>
+                      <a:off x="0" y="0"/>
+                      <a:ext cx="3078747" cy="3025402"/>
+                    </a:xfrm>
+                    <a:prstGeom prst="rect">
+                      <a:avLst/>
+                    </a:prstGeom>
+                  </pic:spPr>
+                </pic:pic>
+              </a:graphicData>
+            </a:graphic>
+          </wp:inline>
+        </w:drawing>
+      </w:r>
+    </w:p>
+    <w:p>
+      <w:r>
+        <w:drawing>
+          <wp:inline distT="0" distB="0" distL="0" distR="0" wp14:anchorId="76817051" wp14:editId="75D7F1A2">
+            <wp:extent cx="3398520" cy="1051560"/>
+            <wp:effectExtent l="0" t="0" r="0" b="0"/>
+            <wp:docPr id="1154820336" name="Picture 1" descr="A close-up of a sign&#10;&#10;Description automatically generated"/>
+            <wp:cNvGraphicFramePr>
+              <a:graphicFrameLocks xmlns:a="http://schemas.openxmlformats.org/drawingml/2006/main" noChangeAspect="1"/>
+            </wp:cNvGraphicFramePr>
+            <a:graphic xmlns:a="http://schemas.openxmlformats.org/drawingml/2006/main">
+              <a:graphicData uri="http://schemas.openxmlformats.org/drawingml/2006/picture">
+                <pic:pic xmlns:pic="http://schemas.openxmlformats.org/drawingml/2006/picture">
+                  <pic:nvPicPr>
+                    <pic:cNvPr id="1154820336" name="Picture 1" descr="A close-up of a sign&#10;&#10;Description automatically generated"/>
+                    <pic:cNvPicPr/>
+                  </pic:nvPicPr>
+                  <pic:blipFill>
+                    <a:blip r:embed="rId21"/>
+                    <a:stretch>
+                      <a:fillRect/>
+                    </a:stretch>
+                  </pic:blipFill>
+                  <pic:spPr>
+                    <a:xfrm>
+                      <a:off x="0" y="0"/>
+                      <a:ext cx="3398814" cy="1051651"/>
+                    </a:xfrm>
+                    <a:prstGeom prst="rect">
+                      <a:avLst/>
+                    </a:prstGeom>
+                  </pic:spPr>
+                </pic:pic>
+              </a:graphicData>
+            </a:graphic>
+          </wp:inline>
+        </w:drawing>
+      </w:r>
+    </w:p>
+    <w:p>
+      <w:r>
+        <w:t>Vòng lặp while với else: Tương tự vòng lặp for, vòng lặp while cũng có thể có 1 câu lệnh else. Phần else được thực thi nếu điều kiện trong vòng lặp while được đánh giá là False. Vòng lặp while có thể được kết thúc bằng câu lệnh break. Trong những trường hợp này, phần else bị bỏ qua. Do đó, một phần else của vòng lặp while sẽ chạy nếu không có câu lệnh break nào xảy ra khi điều kiện là sai.</w:t>
+      </w:r>
+    </w:p>
     <w:p/>
+    <w:p>
+      <w:pPr>
+        <w:pStyle w:val="Heading1"/>
+        <w:numPr>
+          <w:ilvl w:val="0"/>
+          <w:numId w:val="4"/>
+        </w:numPr>
+        <w:ind w:hanging="450"/>
+      </w:pPr>
+      <w:r>
+        <w:lastRenderedPageBreak/>
+        <w:t xml:space="preserve"> Cách sử dụng break và continue trong vòng lặp</w:t>
+      </w:r>
+    </w:p>
+    <w:p>
+      <w:r>
+        <w:t>Câu lệnh ngắt break Python: câu lệnh ngắt break kết thúc vòng lặp chứa nó. Điều khiển chương trình chuyển đến câu lệnh ngay sau phần thần của vòng lặp.</w:t>
+      </w:r>
+    </w:p>
+    <w:p>
+      <w:r>
+        <w:t>Nếu câu lệnh break nằm trong một vòng lặp lồng nhau, câu lệnh break sẽ kết thúc vòng lặp trong cùng.</w:t>
+      </w:r>
+    </w:p>
+    <w:p>
+      <w:r>
+        <w:drawing>
+          <wp:inline distT="0" distB="0" distL="0" distR="0" wp14:anchorId="2E787130" wp14:editId="5D9B0F49">
+            <wp:extent cx="3284505" cy="2568163"/>
+            <wp:effectExtent l="0" t="0" r="0" b="3810"/>
+            <wp:docPr id="1832044089" name="Picture 1" descr="A computer code with black text&#10;&#10;Description automatically generated with medium confidence"/>
+            <wp:cNvGraphicFramePr>
+              <a:graphicFrameLocks xmlns:a="http://schemas.openxmlformats.org/drawingml/2006/main" noChangeAspect="1"/>
+            </wp:cNvGraphicFramePr>
+            <a:graphic xmlns:a="http://schemas.openxmlformats.org/drawingml/2006/main">
+              <a:graphicData uri="http://schemas.openxmlformats.org/drawingml/2006/picture">
+                <pic:pic xmlns:pic="http://schemas.openxmlformats.org/drawingml/2006/picture">
+                  <pic:nvPicPr>
+                    <pic:cNvPr id="1832044089" name="Picture 1" descr="A computer code with black text&#10;&#10;Description automatically generated with medium confidence"/>
+                    <pic:cNvPicPr/>
+                  </pic:nvPicPr>
+                  <pic:blipFill>
+                    <a:blip r:embed="rId22"/>
+                    <a:stretch>
+                      <a:fillRect/>
+                    </a:stretch>
+                  </pic:blipFill>
+                  <pic:spPr>
+                    <a:xfrm>
+                      <a:off x="0" y="0"/>
+                      <a:ext cx="3284505" cy="2568163"/>
+                    </a:xfrm>
+                    <a:prstGeom prst="rect">
+                      <a:avLst/>
+                    </a:prstGeom>
+                  </pic:spPr>
+                </pic:pic>
+              </a:graphicData>
+            </a:graphic>
+          </wp:inline>
+        </w:drawing>
+      </w:r>
+    </w:p>
+    <w:p>
+      <w:r>
+        <w:t>Câu lệnh continue Python: được sử dụng để bỏ qua phần còn lại bền trong vòng lặp của lần lặp lại hiện tại. Vòng lặp không kết thúc nhưng tiếp tục với lần lặp tiếp theo</w:t>
+      </w:r>
+    </w:p>
+    <w:p>
+      <w:r>
+        <w:drawing>
+          <wp:inline distT="0" distB="0" distL="0" distR="0" wp14:anchorId="00813C63" wp14:editId="78F6647F">
+            <wp:extent cx="3505504" cy="2491956"/>
+            <wp:effectExtent l="0" t="0" r="0" b="3810"/>
+            <wp:docPr id="1490508306" name="Picture 1" descr="A screenshot of a computer code&#10;&#10;Description automatically generated"/>
+            <wp:cNvGraphicFramePr>
+              <a:graphicFrameLocks xmlns:a="http://schemas.openxmlformats.org/drawingml/2006/main" noChangeAspect="1"/>
+            </wp:cNvGraphicFramePr>
+            <a:graphic xmlns:a="http://schemas.openxmlformats.org/drawingml/2006/main">
+              <a:graphicData uri="http://schemas.openxmlformats.org/drawingml/2006/picture">
+                <pic:pic xmlns:pic="http://schemas.openxmlformats.org/drawingml/2006/picture">
+                  <pic:nvPicPr>
+                    <pic:cNvPr id="1490508306" name="Picture 1" descr="A screenshot of a computer code&#10;&#10;Description automatically generated"/>
+                    <pic:cNvPicPr/>
+                  </pic:nvPicPr>
+                  <pic:blipFill>
+                    <a:blip r:embed="rId23"/>
+                    <a:stretch>
+                      <a:fillRect/>
+                    </a:stretch>
+                  </pic:blipFill>
+                  <pic:spPr>
+                    <a:xfrm>
+                      <a:off x="0" y="0"/>
+                      <a:ext cx="3505504" cy="2491956"/>
+                    </a:xfrm>
+                    <a:prstGeom prst="rect">
+                      <a:avLst/>
+                    </a:prstGeom>
+                  </pic:spPr>
+                </pic:pic>
+              </a:graphicData>
+            </a:graphic>
+          </wp:inline>
+        </w:drawing>
+      </w:r>
+    </w:p>
     <w:p/>
     <w:sectPr>
       <w:pgSz w:w="12240" w:h="15840"/>
@@ -1796,6 +2004,92 @@
     </w:lvl>
   </w:abstractNum>
   <w:abstractNum w:abstractNumId="1" w15:restartNumberingAfterBreak="0">
+    <w:nsid w:val="39372EE0"/>
+    <w:multiLevelType w:val="hybridMultilevel"/>
+    <w:tmpl w:val="EE68B5AC"/>
+    <w:lvl w:ilvl="0" w:tplc="0409000F">
+      <w:start w:val="1"/>
+      <w:numFmt w:val="decimal"/>
+      <w:lvlText w:val="%1."/>
+      <w:lvlJc w:val="left"/>
+      <w:pPr>
+        <w:ind w:left="720" w:hanging="360"/>
+      </w:pPr>
+    </w:lvl>
+    <w:lvl w:ilvl="1" w:tplc="04090019" w:tentative="1">
+      <w:start w:val="1"/>
+      <w:numFmt w:val="lowerLetter"/>
+      <w:lvlText w:val="%2."/>
+      <w:lvlJc w:val="left"/>
+      <w:pPr>
+        <w:ind w:left="1440" w:hanging="360"/>
+      </w:pPr>
+    </w:lvl>
+    <w:lvl w:ilvl="2" w:tplc="0409001B" w:tentative="1">
+      <w:start w:val="1"/>
+      <w:numFmt w:val="lowerRoman"/>
+      <w:lvlText w:val="%3."/>
+      <w:lvlJc w:val="right"/>
+      <w:pPr>
+        <w:ind w:left="2160" w:hanging="180"/>
+      </w:pPr>
+    </w:lvl>
+    <w:lvl w:ilvl="3" w:tplc="0409000F" w:tentative="1">
+      <w:start w:val="1"/>
+      <w:numFmt w:val="decimal"/>
+      <w:lvlText w:val="%4."/>
+      <w:lvlJc w:val="left"/>
+      <w:pPr>
+        <w:ind w:left="2880" w:hanging="360"/>
+      </w:pPr>
+    </w:lvl>
+    <w:lvl w:ilvl="4" w:tplc="04090019" w:tentative="1">
+      <w:start w:val="1"/>
+      <w:numFmt w:val="lowerLetter"/>
+      <w:lvlText w:val="%5."/>
+      <w:lvlJc w:val="left"/>
+      <w:pPr>
+        <w:ind w:left="3600" w:hanging="360"/>
+      </w:pPr>
+    </w:lvl>
+    <w:lvl w:ilvl="5" w:tplc="0409001B" w:tentative="1">
+      <w:start w:val="1"/>
+      <w:numFmt w:val="lowerRoman"/>
+      <w:lvlText w:val="%6."/>
+      <w:lvlJc w:val="right"/>
+      <w:pPr>
+        <w:ind w:left="4320" w:hanging="180"/>
+      </w:pPr>
+    </w:lvl>
+    <w:lvl w:ilvl="6" w:tplc="0409000F" w:tentative="1">
+      <w:start w:val="1"/>
+      <w:numFmt w:val="decimal"/>
+      <w:lvlText w:val="%7."/>
+      <w:lvlJc w:val="left"/>
+      <w:pPr>
+        <w:ind w:left="5040" w:hanging="360"/>
+      </w:pPr>
+    </w:lvl>
+    <w:lvl w:ilvl="7" w:tplc="04090019" w:tentative="1">
+      <w:start w:val="1"/>
+      <w:numFmt w:val="lowerLetter"/>
+      <w:lvlText w:val="%8."/>
+      <w:lvlJc w:val="left"/>
+      <w:pPr>
+        <w:ind w:left="5760" w:hanging="360"/>
+      </w:pPr>
+    </w:lvl>
+    <w:lvl w:ilvl="8" w:tplc="0409001B" w:tentative="1">
+      <w:start w:val="1"/>
+      <w:numFmt w:val="lowerRoman"/>
+      <w:lvlText w:val="%9."/>
+      <w:lvlJc w:val="right"/>
+      <w:pPr>
+        <w:ind w:left="6480" w:hanging="180"/>
+      </w:pPr>
+    </w:lvl>
+  </w:abstractNum>
+  <w:abstractNum w:abstractNumId="2" w15:restartNumberingAfterBreak="0">
     <w:nsid w:val="41284E77"/>
     <w:multiLevelType w:val="hybridMultilevel"/>
     <w:tmpl w:val="BE462D4E"/>
@@ -1881,10 +2175,10 @@
       </w:pPr>
     </w:lvl>
   </w:abstractNum>
-  <w:abstractNum w:abstractNumId="2" w15:restartNumberingAfterBreak="0">
+  <w:abstractNum w:abstractNumId="3" w15:restartNumberingAfterBreak="0">
     <w:nsid w:val="45227057"/>
     <w:multiLevelType w:val="hybridMultilevel"/>
-    <w:tmpl w:val="D13A1312"/>
+    <w:tmpl w:val="20ACE216"/>
     <w:lvl w:ilvl="0" w:tplc="0409000F">
       <w:start w:val="1"/>
       <w:numFmt w:val="decimal"/>
@@ -1967,7 +2261,7 @@
       </w:pPr>
     </w:lvl>
   </w:abstractNum>
-  <w:abstractNum w:abstractNumId="3" w15:restartNumberingAfterBreak="0">
+  <w:abstractNum w:abstractNumId="4" w15:restartNumberingAfterBreak="0">
     <w:nsid w:val="4C0114AB"/>
     <w:multiLevelType w:val="hybridMultilevel"/>
     <w:tmpl w:val="E29037FA"/>
@@ -2056,7 +2350,7 @@
       </w:pPr>
     </w:lvl>
   </w:abstractNum>
-  <w:abstractNum w:abstractNumId="4" w15:restartNumberingAfterBreak="0">
+  <w:abstractNum w:abstractNumId="5" w15:restartNumberingAfterBreak="0">
     <w:nsid w:val="606D10D4"/>
     <w:multiLevelType w:val="hybridMultilevel"/>
     <w:tmpl w:val="75D83D92"/>
@@ -2169,7 +2463,7 @@
       </w:rPr>
     </w:lvl>
   </w:abstractNum>
-  <w:abstractNum w:abstractNumId="5" w15:restartNumberingAfterBreak="0">
+  <w:abstractNum w:abstractNumId="6" w15:restartNumberingAfterBreak="0">
     <w:nsid w:val="63FC1257"/>
     <w:multiLevelType w:val="hybridMultilevel"/>
     <w:tmpl w:val="93522D86"/>
@@ -2283,22 +2577,25 @@
     </w:lvl>
   </w:abstractNum>
   <w:num w:numId="1" w16cid:durableId="1044214723">
+    <w:abstractNumId w:val="5"/>
+  </w:num>
+  <w:num w:numId="2" w16cid:durableId="798497985">
+    <w:abstractNumId w:val="2"/>
+  </w:num>
+  <w:num w:numId="3" w16cid:durableId="305159213">
     <w:abstractNumId w:val="4"/>
   </w:num>
-  <w:num w:numId="2" w16cid:durableId="798497985">
-    <w:abstractNumId w:val="1"/>
-  </w:num>
-  <w:num w:numId="3" w16cid:durableId="305159213">
+  <w:num w:numId="4" w16cid:durableId="962537819">
     <w:abstractNumId w:val="3"/>
-  </w:num>
-  <w:num w:numId="4" w16cid:durableId="962537819">
-    <w:abstractNumId w:val="2"/>
   </w:num>
   <w:num w:numId="5" w16cid:durableId="1452087524">
     <w:abstractNumId w:val="0"/>
   </w:num>
   <w:num w:numId="6" w16cid:durableId="242909131">
-    <w:abstractNumId w:val="5"/>
+    <w:abstractNumId w:val="6"/>
+  </w:num>
+  <w:num w:numId="7" w16cid:durableId="497381458">
+    <w:abstractNumId w:val="1"/>
   </w:num>
 </w:numbering>
 </file>

</xml_diff>

<commit_message>
Học function và bài tập
</commit_message>
<xml_diff>
--- a/Học python.docx
+++ b/Học python.docx
@@ -9,6 +9,7 @@
           <w:ilvl w:val="0"/>
           <w:numId w:val="4"/>
         </w:numPr>
+        <w:jc w:val="both"/>
       </w:pPr>
       <w:r>
         <w:t>Ghi chú</w:t>
@@ -16,6 +17,7 @@
     </w:p>
     <w:p>
       <w:pPr>
+        <w:jc w:val="both"/>
         <w:rPr>
           <w:szCs w:val="32"/>
         </w:rPr>
@@ -30,6 +32,7 @@
     </w:p>
     <w:p>
       <w:pPr>
+        <w:jc w:val="both"/>
         <w:rPr>
           <w:szCs w:val="32"/>
         </w:rPr>
@@ -38,6 +41,7 @@
     <w:p>
       <w:pPr>
         <w:ind w:firstLine="720"/>
+        <w:jc w:val="both"/>
         <w:rPr>
           <w:szCs w:val="32"/>
         </w:rPr>
@@ -52,6 +56,7 @@
     <w:p>
       <w:pPr>
         <w:ind w:firstLine="720"/>
+        <w:jc w:val="both"/>
         <w:rPr>
           <w:szCs w:val="32"/>
         </w:rPr>
@@ -67,6 +72,7 @@
     <w:p>
       <w:pPr>
         <w:ind w:firstLine="720"/>
+        <w:jc w:val="both"/>
         <w:rPr>
           <w:szCs w:val="32"/>
         </w:rPr>
@@ -85,6 +91,7 @@
           <w:ilvl w:val="0"/>
           <w:numId w:val="4"/>
         </w:numPr>
+        <w:jc w:val="both"/>
       </w:pPr>
       <w:r>
         <w:t>Bố cục trong tập tin python</w:t>
@@ -92,6 +99,7 @@
     </w:p>
     <w:p>
       <w:pPr>
+        <w:jc w:val="both"/>
         <w:rPr>
           <w:szCs w:val="32"/>
         </w:rPr>
@@ -101,11 +109,26 @@
           <w:szCs w:val="32"/>
         </w:rPr>
         <w:tab/>
-        <w:t>Không cần dấu ; cuối câu lệnh.</w:t>
-      </w:r>
-    </w:p>
-    <w:p>
-      <w:pPr>
+        <w:t xml:space="preserve">Không cần </w:t>
+      </w:r>
+      <w:proofErr w:type="gramStart"/>
+      <w:r>
+        <w:rPr>
+          <w:szCs w:val="32"/>
+        </w:rPr>
+        <w:t>dấu ;</w:t>
+      </w:r>
+      <w:proofErr w:type="gramEnd"/>
+      <w:r>
+        <w:rPr>
+          <w:szCs w:val="32"/>
+        </w:rPr>
+        <w:t xml:space="preserve"> cuối câu lệnh.</w:t>
+      </w:r>
+    </w:p>
+    <w:p>
+      <w:pPr>
+        <w:jc w:val="both"/>
         <w:rPr>
           <w:szCs w:val="32"/>
         </w:rPr>
@@ -120,6 +143,7 @@
     </w:p>
     <w:p>
       <w:pPr>
+        <w:jc w:val="both"/>
         <w:rPr>
           <w:szCs w:val="32"/>
         </w:rPr>
@@ -134,6 +158,7 @@
     </w:p>
     <w:p>
       <w:pPr>
+        <w:jc w:val="both"/>
         <w:rPr>
           <w:szCs w:val="32"/>
         </w:rPr>
@@ -148,6 +173,7 @@
     </w:p>
     <w:p>
       <w:pPr>
+        <w:jc w:val="both"/>
         <w:rPr>
           <w:szCs w:val="32"/>
         </w:rPr>
@@ -167,6 +193,7 @@
           <w:ilvl w:val="0"/>
           <w:numId w:val="4"/>
         </w:numPr>
+        <w:jc w:val="both"/>
       </w:pPr>
       <w:r>
         <w:t>Cách lưu trữ</w:t>
@@ -174,6 +201,7 @@
     </w:p>
     <w:p>
       <w:pPr>
+        <w:jc w:val="both"/>
         <w:rPr>
           <w:szCs w:val="32"/>
         </w:rPr>
@@ -189,6 +217,7 @@
     <w:p>
       <w:pPr>
         <w:pStyle w:val="Heading1"/>
+        <w:jc w:val="both"/>
       </w:pPr>
     </w:p>
     <w:p>
@@ -198,13 +227,20 @@
           <w:ilvl w:val="0"/>
           <w:numId w:val="4"/>
         </w:numPr>
-      </w:pPr>
-      <w:r>
-        <w:t>Cách xuất dữ liệu bằng câu lệnh print trong lập trình python</w:t>
-      </w:r>
-    </w:p>
-    <w:p>
-      <w:pPr>
+        <w:jc w:val="both"/>
+      </w:pPr>
+      <w:r>
+        <w:t xml:space="preserve">Cách xuất dữ liệu bằng câu lệnh print trong lập trình </w:t>
+      </w:r>
+      <w:proofErr w:type="gramStart"/>
+      <w:r>
+        <w:t>python</w:t>
+      </w:r>
+      <w:proofErr w:type="gramEnd"/>
+    </w:p>
+    <w:p>
+      <w:pPr>
+        <w:jc w:val="both"/>
         <w:rPr>
           <w:szCs w:val="32"/>
         </w:rPr>
@@ -223,6 +259,7 @@
           <w:ilvl w:val="0"/>
           <w:numId w:val="1"/>
         </w:numPr>
+        <w:jc w:val="both"/>
         <w:rPr>
           <w:szCs w:val="32"/>
         </w:rPr>
@@ -241,6 +278,7 @@
           <w:ilvl w:val="0"/>
           <w:numId w:val="1"/>
         </w:numPr>
+        <w:jc w:val="both"/>
         <w:rPr>
           <w:szCs w:val="32"/>
         </w:rPr>
@@ -259,6 +297,7 @@
           <w:ilvl w:val="0"/>
           <w:numId w:val="1"/>
         </w:numPr>
+        <w:jc w:val="both"/>
         <w:rPr>
           <w:szCs w:val="32"/>
         </w:rPr>
@@ -277,6 +316,7 @@
           <w:ilvl w:val="0"/>
           <w:numId w:val="1"/>
         </w:numPr>
+        <w:jc w:val="both"/>
         <w:rPr>
           <w:szCs w:val="32"/>
         </w:rPr>
@@ -296,6 +336,7 @@
           <w:ilvl w:val="0"/>
           <w:numId w:val="1"/>
         </w:numPr>
+        <w:jc w:val="both"/>
         <w:rPr>
           <w:szCs w:val="32"/>
         </w:rPr>
@@ -314,6 +355,7 @@
           <w:ilvl w:val="0"/>
           <w:numId w:val="4"/>
         </w:numPr>
+        <w:jc w:val="both"/>
       </w:pPr>
       <w:r>
         <w:t>Cách nhập dữ liệu</w:t>
@@ -321,6 +363,7 @@
     </w:p>
     <w:p>
       <w:pPr>
+        <w:jc w:val="both"/>
         <w:rPr>
           <w:szCs w:val="32"/>
         </w:rPr>
@@ -339,6 +382,7 @@
           <w:ilvl w:val="0"/>
           <w:numId w:val="5"/>
         </w:numPr>
+        <w:jc w:val="both"/>
         <w:rPr>
           <w:szCs w:val="32"/>
         </w:rPr>
@@ -357,12 +401,16 @@
           <w:ilvl w:val="0"/>
           <w:numId w:val="4"/>
         </w:numPr>
+        <w:jc w:val="both"/>
       </w:pPr>
       <w:r>
         <w:t>Biến, hằng số và từ khóa trong python</w:t>
       </w:r>
     </w:p>
     <w:p>
+      <w:pPr>
+        <w:jc w:val="both"/>
+      </w:pPr>
       <w:r>
         <w:rPr>
           <w:b/>
@@ -375,6 +423,9 @@
       </w:r>
     </w:p>
     <w:p>
+      <w:pPr>
+        <w:jc w:val="both"/>
+      </w:pPr>
       <w:r>
         <w:tab/>
         <w:t>Một biến là một vị trí được đặt tên,</w:t>
@@ -390,18 +441,27 @@
       </w:r>
     </w:p>
     <w:p>
+      <w:pPr>
+        <w:jc w:val="both"/>
+      </w:pPr>
       <w:r>
         <w:tab/>
         <w:t>Ví dụ: x=5</w:t>
       </w:r>
     </w:p>
     <w:p>
+      <w:pPr>
+        <w:jc w:val="both"/>
+      </w:pPr>
       <w:r>
         <w:tab/>
         <w:t>Dòng trên, chúng ta tạo ra 1 biến x có giá trị bằng 5</w:t>
       </w:r>
     </w:p>
     <w:p>
+      <w:pPr>
+        <w:jc w:val="both"/>
+      </w:pPr>
       <w:r>
         <w:tab/>
         <w:t xml:space="preserve">Ví dụ: y=10 </w:t>
@@ -412,6 +472,9 @@
       </w:r>
     </w:p>
     <w:p>
+      <w:pPr>
+        <w:jc w:val="both"/>
+      </w:pPr>
       <w:r>
         <w:tab/>
       </w:r>
@@ -429,9 +492,20 @@
       </w:r>
     </w:p>
     <w:p>
+      <w:pPr>
+        <w:jc w:val="both"/>
+      </w:pPr>
       <w:r>
         <w:tab/>
-        <w:t xml:space="preserve">Ví dụ: x,y,z = 1,2, “Xin chào” </w:t>
+        <w:t xml:space="preserve">Ví dụ: </w:t>
+      </w:r>
+      <w:proofErr w:type="gramStart"/>
+      <w:r>
+        <w:t>x,y</w:t>
+      </w:r>
+      <w:proofErr w:type="gramEnd"/>
+      <w:r>
+        <w:t xml:space="preserve">,z = 1,2, “Xin chào” </w:t>
       </w:r>
       <w:r>
         <w:tab/>
@@ -440,6 +514,7 @@
     </w:p>
     <w:p>
       <w:pPr>
+        <w:jc w:val="both"/>
         <w:rPr>
           <w:b/>
           <w:bCs/>
@@ -454,30 +529,45 @@
       </w:r>
     </w:p>
     <w:p>
+      <w:pPr>
+        <w:jc w:val="both"/>
+      </w:pPr>
       <w:r>
         <w:tab/>
         <w:t>Hằng số là 1 loại biến có giá trị không thể thay đổi.</w:t>
       </w:r>
     </w:p>
     <w:p>
+      <w:pPr>
+        <w:jc w:val="both"/>
+      </w:pPr>
       <w:r>
         <w:tab/>
         <w:t>Trong python không thực sự có hằng số.</w:t>
       </w:r>
     </w:p>
     <w:p>
+      <w:pPr>
+        <w:jc w:val="both"/>
+      </w:pPr>
       <w:r>
         <w:tab/>
         <w:t>Hằng số thường được khai báo và gán trong một mô đun và người dùng hạn chế không thay đổi giá trị của nó. Ở đây, mô đun là một tệp mới chứa các biến, hàm, v.v. được nhập vào tệp chính. Bên trong mô đun, các hằng số được viết bằng tất cả các chữ cái in hoa và dấu gạch dưới chân ngăn cách các từ.</w:t>
       </w:r>
     </w:p>
     <w:p>
+      <w:pPr>
+        <w:jc w:val="both"/>
+      </w:pPr>
       <w:r>
         <w:tab/>
         <w:t>Ví dụ: PI =3,14</w:t>
       </w:r>
     </w:p>
     <w:p>
+      <w:pPr>
+        <w:jc w:val="both"/>
+      </w:pPr>
       <w:r>
         <w:lastRenderedPageBreak/>
         <w:tab/>
@@ -485,6 +575,9 @@
       </w:r>
     </w:p>
     <w:p>
+      <w:pPr>
+        <w:jc w:val="both"/>
+      </w:pPr>
       <w:r>
         <w:tab/>
       </w:r>
@@ -495,6 +588,7 @@
     </w:p>
     <w:p>
       <w:pPr>
+        <w:jc w:val="both"/>
         <w:rPr>
           <w:b/>
           <w:bCs/>
@@ -509,42 +603,63 @@
       </w:r>
     </w:p>
     <w:p>
+      <w:pPr>
+        <w:jc w:val="both"/>
+      </w:pPr>
       <w:r>
         <w:tab/>
         <w:t>Chúng ta có thể sử dụng các chữ cái (a-z, A-Z), các con số (0-9), dấu gạch dưới _ để đặt tên cho các biến và hằng số.</w:t>
       </w:r>
     </w:p>
     <w:p>
+      <w:pPr>
+        <w:jc w:val="both"/>
+      </w:pPr>
       <w:r>
         <w:tab/>
         <w:t>Ví dụ: content = “Lập trình python”</w:t>
       </w:r>
     </w:p>
     <w:p>
+      <w:pPr>
+        <w:jc w:val="both"/>
+      </w:pPr>
       <w:r>
         <w:tab/>
         <w:t>Tên biến nên có ý nghĩa và phù hợp với nội dung cần chứa</w:t>
       </w:r>
     </w:p>
     <w:p>
+      <w:pPr>
+        <w:jc w:val="both"/>
+      </w:pPr>
       <w:r>
         <w:tab/>
         <w:t>Nếu tên biến có nhiều từ hãy sử dụng dấu _ để ngăn cách hoặc viết hoa các chữ cái của từng từ</w:t>
       </w:r>
     </w:p>
     <w:p>
+      <w:pPr>
+        <w:jc w:val="both"/>
+      </w:pPr>
       <w:r>
         <w:tab/>
         <w:t>Sử dụng chữ cái viết hoa (toàn bộ) để khai báo các hằng số</w:t>
       </w:r>
     </w:p>
     <w:p>
+      <w:pPr>
+        <w:jc w:val="both"/>
+      </w:pPr>
       <w:r>
         <w:tab/>
         <w:t>Không được bắt đầu bằng 1 chữ số (chương trình sẽ gặp lỗi)</w:t>
       </w:r>
     </w:p>
     <w:p>
+      <w:pPr>
+        <w:jc w:val="both"/>
+      </w:pPr>
       <w:r>
         <w:tab/>
         <w:t>Không sử dụng từ khóa làm tên biến</w:t>
@@ -552,6 +667,7 @@
     </w:p>
     <w:p>
       <w:pPr>
+        <w:jc w:val="both"/>
         <w:rPr>
           <w:b/>
           <w:bCs/>
@@ -567,6 +683,7 @@
     </w:p>
     <w:p>
       <w:pPr>
+        <w:jc w:val="both"/>
         <w:rPr>
           <w:b/>
           <w:bCs/>
@@ -615,7 +732,11 @@
         </w:drawing>
       </w:r>
     </w:p>
-    <w:p/>
+    <w:p>
+      <w:pPr>
+        <w:jc w:val="both"/>
+      </w:pPr>
+    </w:p>
     <w:p>
       <w:pPr>
         <w:pStyle w:val="Heading1"/>
@@ -623,25 +744,39 @@
           <w:ilvl w:val="0"/>
           <w:numId w:val="4"/>
         </w:numPr>
+        <w:jc w:val="both"/>
       </w:pPr>
       <w:r>
         <w:t>Kiểu dữ liệu cơ bản</w:t>
       </w:r>
     </w:p>
-    <w:p/>
-    <w:p>
+    <w:p>
+      <w:pPr>
+        <w:jc w:val="both"/>
+      </w:pPr>
+    </w:p>
+    <w:p>
+      <w:pPr>
+        <w:jc w:val="both"/>
+      </w:pPr>
       <w:r>
         <w:lastRenderedPageBreak/>
         <w:t>- Các kiểu dữ liệu cơ bản trong Python</w:t>
       </w:r>
     </w:p>
     <w:p>
+      <w:pPr>
+        <w:jc w:val="both"/>
+      </w:pPr>
       <w:r>
         <w:tab/>
         <w:t>Python là một ngôn ngữ thông dịch (không yêu cầu biên dịch), được đặc trưng bởi hệ thống kiểu động – bạn không bắt buộc phải khai báo kiểu của biến. Trình thông dịch tự đoán kiểu dữ liệu.</w:t>
       </w:r>
     </w:p>
     <w:p>
+      <w:pPr>
+        <w:jc w:val="both"/>
+      </w:pPr>
       <w:r>
         <w:rPr>
           <w:noProof/>
@@ -684,16 +819,25 @@
       </w:r>
     </w:p>
     <w:p>
+      <w:pPr>
+        <w:jc w:val="both"/>
+      </w:pPr>
       <w:r>
         <w:t xml:space="preserve"> </w:t>
       </w:r>
     </w:p>
     <w:p>
+      <w:pPr>
+        <w:jc w:val="both"/>
+      </w:pPr>
       <w:r>
         <w:t>- Ưu nhược điểm của kiểu dữ liệu động</w:t>
       </w:r>
     </w:p>
     <w:p>
+      <w:pPr>
+        <w:jc w:val="both"/>
+      </w:pPr>
       <w:r>
         <w:t>Hệ thống kiểu dữ liệu động có cả 2 ưu điểm:</w:t>
       </w:r>
@@ -705,6 +849,7 @@
           <w:ilvl w:val="0"/>
           <w:numId w:val="5"/>
         </w:numPr>
+        <w:jc w:val="both"/>
       </w:pPr>
       <w:r>
         <w:t>Viết mã nhanh hơn</w:t>
@@ -717,12 +862,16 @@
           <w:ilvl w:val="0"/>
           <w:numId w:val="5"/>
         </w:numPr>
+        <w:jc w:val="both"/>
       </w:pPr>
       <w:r>
         <w:t>Ít mã hơn</w:t>
       </w:r>
     </w:p>
     <w:p>
+      <w:pPr>
+        <w:jc w:val="both"/>
+      </w:pPr>
       <w:r>
         <w:t>Và nhược điểm:</w:t>
       </w:r>
@@ -734,6 +883,7 @@
           <w:ilvl w:val="0"/>
           <w:numId w:val="6"/>
         </w:numPr>
+        <w:jc w:val="both"/>
       </w:pPr>
       <w:r>
         <w:t>Thời gian chạy lâu hơn</w:t>
@@ -746,42 +896,69 @@
           <w:ilvl w:val="0"/>
           <w:numId w:val="6"/>
         </w:numPr>
+        <w:jc w:val="both"/>
       </w:pPr>
       <w:r>
         <w:t>Khả năng xảy ra lỗi khó gỡ lỗi</w:t>
       </w:r>
     </w:p>
     <w:p>
+      <w:pPr>
+        <w:jc w:val="both"/>
+      </w:pPr>
       <w:r>
         <w:t>Python cho phép thay đổi kiểu dữ liệu của biến.</w:t>
       </w:r>
     </w:p>
     <w:p>
+      <w:pPr>
+        <w:jc w:val="both"/>
+      </w:pPr>
       <w:r>
         <w:t>- Cách kiểm tra dữ liệu của biến</w:t>
       </w:r>
     </w:p>
     <w:p>
+      <w:pPr>
+        <w:jc w:val="both"/>
+      </w:pPr>
       <w:r>
         <w:tab/>
         <w:t>Sử dụng câu lệnh: type(tên_biến)</w:t>
       </w:r>
     </w:p>
-    <w:p/>
-    <w:p>
+    <w:p>
+      <w:pPr>
+        <w:jc w:val="both"/>
+      </w:pPr>
+    </w:p>
+    <w:p>
+      <w:pPr>
+        <w:jc w:val="both"/>
+      </w:pPr>
       <w:r>
         <w:lastRenderedPageBreak/>
         <w:t>- Ép kiểu (chuyển đổi kiểu dữ liệu) dữ liệu cơ bản</w:t>
       </w:r>
     </w:p>
     <w:p>
+      <w:pPr>
+        <w:jc w:val="both"/>
+      </w:pPr>
       <w:r>
         <w:tab/>
         <w:t>Quá trình chuyển đổi giá trị của một kiểu dữ liệu (số nguyên, chuỗi, số float, v.v.) sang kiểu dữ liệu khác được gọi là ép kiểu. Python có 2 kiểu chuyển đổi kiểu.</w:t>
       </w:r>
     </w:p>
-    <w:p/>
-    <w:p>
+    <w:p>
+      <w:pPr>
+        <w:jc w:val="both"/>
+      </w:pPr>
+    </w:p>
+    <w:p>
+      <w:pPr>
+        <w:jc w:val="both"/>
+      </w:pPr>
       <w:r>
         <w:t xml:space="preserve">- </w:t>
       </w:r>
@@ -790,69 +967,136 @@
       </w:r>
     </w:p>
     <w:p>
+      <w:pPr>
+        <w:jc w:val="both"/>
+      </w:pPr>
       <w:r>
         <w:tab/>
         <w:t>Ví dụ:</w:t>
       </w:r>
     </w:p>
     <w:p>
+      <w:pPr>
+        <w:jc w:val="both"/>
+      </w:pPr>
       <w:r>
         <w:tab/>
         <w:t>a = 5</w:t>
       </w:r>
     </w:p>
     <w:p>
+      <w:pPr>
+        <w:jc w:val="both"/>
+      </w:pPr>
       <w:r>
         <w:tab/>
         <w:t>b = 2.0</w:t>
       </w:r>
     </w:p>
     <w:p>
+      <w:pPr>
+        <w:jc w:val="both"/>
+      </w:pPr>
       <w:r>
         <w:tab/>
         <w:t>c = a/b</w:t>
       </w:r>
     </w:p>
     <w:p>
+      <w:pPr>
+        <w:jc w:val="both"/>
+      </w:pPr>
       <w:r>
         <w:tab/>
-        <w:t>print(‘Kiểu dữ liệu của a:’ , type(a))</w:t>
-      </w:r>
-    </w:p>
-    <w:p>
+      </w:r>
+      <w:proofErr w:type="gramStart"/>
+      <w:r>
+        <w:t>print(</w:t>
+      </w:r>
+      <w:proofErr w:type="gramEnd"/>
+      <w:r>
+        <w:t>‘Kiểu dữ liệu của a:’ , type(a))</w:t>
+      </w:r>
+    </w:p>
+    <w:p>
+      <w:pPr>
+        <w:jc w:val="both"/>
+      </w:pPr>
       <w:r>
         <w:tab/>
-        <w:t>print(‘Kiểu dữ liệu của b:’ , type(b))</w:t>
-      </w:r>
-    </w:p>
-    <w:p>
+      </w:r>
+      <w:proofErr w:type="gramStart"/>
+      <w:r>
+        <w:t>print(</w:t>
+      </w:r>
+      <w:proofErr w:type="gramEnd"/>
+      <w:r>
+        <w:t>‘Kiểu dữ liệu của b:’ , type(b))</w:t>
+      </w:r>
+    </w:p>
+    <w:p>
+      <w:pPr>
+        <w:jc w:val="both"/>
+      </w:pPr>
       <w:r>
         <w:tab/>
-        <w:t>print(‘Kiểu dữ liệu của c:’ , type(c))</w:t>
-      </w:r>
-    </w:p>
-    <w:p/>
-    <w:p>
+      </w:r>
+      <w:proofErr w:type="gramStart"/>
+      <w:r>
+        <w:t>print(</w:t>
+      </w:r>
+      <w:proofErr w:type="gramEnd"/>
+      <w:r>
+        <w:t>‘Kiểu dữ liệu của c:’ , type(c))</w:t>
+      </w:r>
+    </w:p>
+    <w:p>
+      <w:pPr>
+        <w:jc w:val="both"/>
+      </w:pPr>
+    </w:p>
+    <w:p>
+      <w:pPr>
+        <w:jc w:val="both"/>
+      </w:pPr>
       <w:r>
         <w:tab/>
         <w:t>Chúng ta có thể thấy c có kiểu dữ liệu float vì Python luôn chuyển đổi kiểu dữ liệu nhỏ hơn sang kiểu dữ liệu lớn hơn để tránh mất dữ liệu.</w:t>
       </w:r>
     </w:p>
     <w:p>
+      <w:pPr>
+        <w:jc w:val="both"/>
+      </w:pPr>
       <w:r>
         <w:t>- Chuyển đổi kiểu rõ ràng: do chúng ta thực hiện gõ lệnh chuyển đổi kiểu của một đối tượng thành kiểu dữ liệu bắt buộc. Chúng tôi sử dụng các hàm có sẵn</w:t>
       </w:r>
       <w:r>
-        <w:t xml:space="preserve"> int(), float(), str(), v.v. để thực hiện chuyển đổi</w:t>
-      </w:r>
-    </w:p>
-    <w:p>
+        <w:t xml:space="preserve"> </w:t>
+      </w:r>
+      <w:proofErr w:type="gramStart"/>
+      <w:r>
+        <w:t>int(</w:t>
+      </w:r>
+      <w:proofErr w:type="gramEnd"/>
+      <w:r>
+        <w:t>), float(), str(), v.v. để thực hiện chuyển đổi</w:t>
+      </w:r>
+    </w:p>
+    <w:p>
+      <w:pPr>
+        <w:jc w:val="both"/>
+      </w:pPr>
       <w:r>
         <w:tab/>
         <w:t>Cú pháp: ten_kieu_du_lieu(biến)</w:t>
       </w:r>
     </w:p>
-    <w:p/>
+    <w:p>
+      <w:pPr>
+        <w:jc w:val="both"/>
+      </w:pPr>
+    </w:p>
     <w:p>
       <w:pPr>
         <w:pStyle w:val="Heading1"/>
@@ -860,6 +1104,7 @@
           <w:ilvl w:val="0"/>
           <w:numId w:val="4"/>
         </w:numPr>
+        <w:jc w:val="both"/>
       </w:pPr>
       <w:r>
         <w:lastRenderedPageBreak/>
@@ -868,6 +1113,7 @@
     </w:p>
     <w:p>
       <w:pPr>
+        <w:jc w:val="both"/>
         <w:rPr>
           <w:noProof/>
         </w:rPr>
@@ -966,17 +1212,24 @@
           <w:ilvl w:val="0"/>
           <w:numId w:val="4"/>
         </w:numPr>
+        <w:jc w:val="both"/>
       </w:pPr>
       <w:r>
         <w:t>Toán tử trong Python</w:t>
       </w:r>
     </w:p>
     <w:p>
+      <w:pPr>
+        <w:jc w:val="both"/>
+      </w:pPr>
       <w:r>
         <w:t>- So sánh</w:t>
       </w:r>
     </w:p>
     <w:p>
+      <w:pPr>
+        <w:jc w:val="both"/>
+      </w:pPr>
       <w:r>
         <w:rPr>
           <w:noProof/>
@@ -1018,14 +1271,24 @@
         </w:drawing>
       </w:r>
     </w:p>
-    <w:p/>
-    <w:p>
+    <w:p>
+      <w:pPr>
+        <w:jc w:val="both"/>
+      </w:pPr>
+    </w:p>
+    <w:p>
+      <w:pPr>
+        <w:jc w:val="both"/>
+      </w:pPr>
       <w:r>
         <w:lastRenderedPageBreak/>
         <w:t>- Logic</w:t>
       </w:r>
     </w:p>
     <w:p>
+      <w:pPr>
+        <w:jc w:val="both"/>
+      </w:pPr>
       <w:r>
         <w:rPr>
           <w:noProof/>
@@ -1068,12 +1331,16 @@
       </w:r>
     </w:p>
     <w:p>
+      <w:pPr>
+        <w:jc w:val="both"/>
+      </w:pPr>
       <w:r>
         <w:t>- Toán tử gán</w:t>
       </w:r>
     </w:p>
     <w:p>
       <w:pPr>
+        <w:jc w:val="both"/>
         <w:rPr>
           <w:noProof/>
         </w:rPr>
@@ -1167,6 +1434,7 @@
     </w:p>
     <w:p>
       <w:pPr>
+        <w:jc w:val="both"/>
         <w:rPr>
           <w:noProof/>
         </w:rPr>
@@ -1174,6 +1442,7 @@
     </w:p>
     <w:p>
       <w:pPr>
+        <w:jc w:val="both"/>
         <w:rPr>
           <w:noProof/>
         </w:rPr>
@@ -1188,6 +1457,7 @@
     </w:p>
     <w:p>
       <w:pPr>
+        <w:jc w:val="both"/>
         <w:rPr>
           <w:noProof/>
         </w:rPr>
@@ -1200,6 +1470,9 @@
       </w:r>
     </w:p>
     <w:p>
+      <w:pPr>
+        <w:jc w:val="both"/>
+      </w:pPr>
       <w:r>
         <w:rPr>
           <w:noProof/>
@@ -1242,11 +1515,17 @@
       </w:r>
     </w:p>
     <w:p>
+      <w:pPr>
+        <w:jc w:val="both"/>
+      </w:pPr>
       <w:r>
         <w:t>- Toán tử đặc biệt</w:t>
       </w:r>
     </w:p>
     <w:p>
+      <w:pPr>
+        <w:jc w:val="both"/>
+      </w:pPr>
       <w:r>
         <w:rPr>
           <w:noProof/>
@@ -1289,18 +1568,36 @@
       </w:r>
     </w:p>
     <w:p>
+      <w:pPr>
+        <w:jc w:val="both"/>
+      </w:pPr>
       <w:r>
         <w:t>- Toán tử điều kiện (toán tử 3 ngôi)</w:t>
       </w:r>
     </w:p>
-    <w:p/>
-    <w:p>
+    <w:p>
+      <w:pPr>
+        <w:jc w:val="both"/>
+      </w:pPr>
+    </w:p>
+    <w:p>
+      <w:pPr>
+        <w:jc w:val="both"/>
+      </w:pPr>
       <w:r>
         <w:t>[trả về khi dk đúng] if [điều kiện] else [trả về khi dk sai]</w:t>
       </w:r>
     </w:p>
-    <w:p/>
-    <w:p/>
+    <w:p>
+      <w:pPr>
+        <w:jc w:val="both"/>
+      </w:pPr>
+    </w:p>
+    <w:p>
+      <w:pPr>
+        <w:jc w:val="both"/>
+      </w:pPr>
+    </w:p>
     <w:p>
       <w:pPr>
         <w:pStyle w:val="Heading1"/>
@@ -1313,6 +1610,7 @@
           <w:tab w:val="left" w:pos="810"/>
         </w:tabs>
         <w:ind w:left="630"/>
+        <w:jc w:val="both"/>
       </w:pPr>
       <w:r>
         <w:lastRenderedPageBreak/>
@@ -1320,56 +1618,120 @@
       </w:r>
     </w:p>
     <w:p>
+      <w:pPr>
+        <w:jc w:val="both"/>
+      </w:pPr>
       <w:r>
         <w:t>- Một số hàm quan trọng</w:t>
       </w:r>
     </w:p>
     <w:p>
-      <w:r>
-        <w:t>math.ceil(x): Trả về giá trị trần của x, số nguyên nhỏ nhất lớn hơn hoặc bằng x.</w:t>
-      </w:r>
-    </w:p>
-    <w:p>
-      <w:r>
-        <w:t>math.fabs(x): trả về giá trị tuyệt đối của x.</w:t>
-      </w:r>
-    </w:p>
-    <w:p>
-      <w:r>
-        <w:t>math.floor(x): trả về sàn của x, số nguyên lớn nhất nhỏ hơn hoặc bằng x.</w:t>
-      </w:r>
-    </w:p>
-    <w:p>
+      <w:pPr>
+        <w:jc w:val="both"/>
+      </w:pPr>
+      <w:proofErr w:type="gramStart"/>
+      <w:r>
+        <w:t>math.ceil</w:t>
+      </w:r>
+      <w:proofErr w:type="gramEnd"/>
+      <w:r>
+        <w:t>(x): Trả về giá trị trần của x, số nguyên nhỏ nhất lớn hơn hoặc bằng x.</w:t>
+      </w:r>
+    </w:p>
+    <w:p>
+      <w:pPr>
+        <w:jc w:val="both"/>
+      </w:pPr>
+      <w:proofErr w:type="gramStart"/>
+      <w:r>
+        <w:t>math.fabs</w:t>
+      </w:r>
+      <w:proofErr w:type="gramEnd"/>
+      <w:r>
+        <w:t>(x): trả về giá trị tuyệt đối của x.</w:t>
+      </w:r>
+    </w:p>
+    <w:p>
+      <w:pPr>
+        <w:jc w:val="both"/>
+      </w:pPr>
+      <w:proofErr w:type="gramStart"/>
+      <w:r>
+        <w:t>math.floor</w:t>
+      </w:r>
+      <w:proofErr w:type="gramEnd"/>
+      <w:r>
+        <w:t>(x): trả về sàn của x, số nguyên lớn nhất nhỏ hơn hoặc bằng x.</w:t>
+      </w:r>
+    </w:p>
+    <w:p>
+      <w:pPr>
+        <w:jc w:val="both"/>
+      </w:pPr>
       <w:r>
         <w:t>math.exp(x): trả về e lũy thừa x, trong đó e = 2,718281… là có số của logarit tự nhiên.</w:t>
       </w:r>
     </w:p>
     <w:p>
-      <w:r>
-        <w:t>math.log(x , base): với 1 đối số thì trả về logarit tư nhiên của x (cơ số e).</w:t>
-      </w:r>
-    </w:p>
-    <w:p>
-      <w:r>
-        <w:t>math.pow(x,y): trả về  lũy thừa y.</w:t>
-      </w:r>
-    </w:p>
-    <w:p>
+      <w:pPr>
+        <w:jc w:val="both"/>
+      </w:pPr>
+      <w:proofErr w:type="gramStart"/>
+      <w:r>
+        <w:t>math.log(</w:t>
+      </w:r>
+      <w:proofErr w:type="gramEnd"/>
+      <w:r>
+        <w:t>x , base): với 1 đối số thì trả về logarit tư nhiên của x (cơ số e).</w:t>
+      </w:r>
+    </w:p>
+    <w:p>
+      <w:pPr>
+        <w:jc w:val="both"/>
+      </w:pPr>
+      <w:r>
+        <w:t>math.pow(</w:t>
+      </w:r>
+      <w:proofErr w:type="gramStart"/>
+      <w:r>
+        <w:t>x,y</w:t>
+      </w:r>
+      <w:proofErr w:type="gramEnd"/>
+      <w:r>
+        <w:t>): trả về  lũy thừa y.</w:t>
+      </w:r>
+    </w:p>
+    <w:p>
+      <w:pPr>
+        <w:jc w:val="both"/>
+      </w:pPr>
       <w:r>
         <w:t>- Một số giá trị constants</w:t>
       </w:r>
     </w:p>
     <w:p>
+      <w:pPr>
+        <w:jc w:val="both"/>
+      </w:pPr>
       <w:r>
         <w:t>math.pi</w:t>
       </w:r>
     </w:p>
     <w:p>
+      <w:pPr>
+        <w:jc w:val="both"/>
+      </w:pPr>
+      <w:proofErr w:type="gramStart"/>
       <w:r>
         <w:t>math.e</w:t>
       </w:r>
-    </w:p>
-    <w:p/>
+      <w:proofErr w:type="gramEnd"/>
+    </w:p>
+    <w:p>
+      <w:pPr>
+        <w:jc w:val="both"/>
+      </w:pPr>
+    </w:p>
     <w:p>
       <w:pPr>
         <w:pStyle w:val="Heading1"/>
@@ -1381,17 +1743,40 @@
           <w:tab w:val="left" w:pos="900"/>
         </w:tabs>
         <w:ind w:left="900" w:hanging="630"/>
-      </w:pPr>
-      <w:r>
-        <w:t>Câu lệnh rẽ nhánh if .. else trong Python</w:t>
-      </w:r>
-    </w:p>
-    <w:p>
-      <w:r>
-        <w:t>Câu lệnh if .. else là câu lệnh ra quyết định thực hiện một đoạn mã khi điều kiện đúng sai</w:t>
-      </w:r>
-    </w:p>
-    <w:p>
+        <w:jc w:val="both"/>
+      </w:pPr>
+      <w:r>
+        <w:t>Câu lệnh rẽ nhánh if</w:t>
+      </w:r>
+      <w:proofErr w:type="gramStart"/>
+      <w:r>
+        <w:t xml:space="preserve"> ..</w:t>
+      </w:r>
+      <w:proofErr w:type="gramEnd"/>
+      <w:r>
+        <w:t xml:space="preserve"> else trong Python</w:t>
+      </w:r>
+    </w:p>
+    <w:p>
+      <w:pPr>
+        <w:jc w:val="both"/>
+      </w:pPr>
+      <w:r>
+        <w:t>Câu lệnh if</w:t>
+      </w:r>
+      <w:proofErr w:type="gramStart"/>
+      <w:r>
+        <w:t xml:space="preserve"> ..</w:t>
+      </w:r>
+      <w:proofErr w:type="gramEnd"/>
+      <w:r>
+        <w:t xml:space="preserve"> else là câu lệnh ra quyết định thực hiện một đoạn mã khi điều kiện đúng sai</w:t>
+      </w:r>
+    </w:p>
+    <w:p>
+      <w:pPr>
+        <w:jc w:val="both"/>
+      </w:pPr>
       <w:r>
         <w:rPr>
           <w:noProof/>
@@ -1435,6 +1820,9 @@
       </w:r>
     </w:p>
     <w:p>
+      <w:pPr>
+        <w:jc w:val="both"/>
+      </w:pPr>
       <w:r>
         <w:rPr>
           <w:noProof/>
@@ -1547,6 +1935,9 @@
       </w:r>
     </w:p>
     <w:p>
+      <w:pPr>
+        <w:jc w:val="both"/>
+      </w:pPr>
       <w:r>
         <w:rPr>
           <w:noProof/>
@@ -1629,7 +2020,11 @@
         </w:drawing>
       </w:r>
     </w:p>
-    <w:p/>
+    <w:p>
+      <w:pPr>
+        <w:jc w:val="both"/>
+      </w:pPr>
+    </w:p>
     <w:p>
       <w:pPr>
         <w:pStyle w:val="Heading1"/>
@@ -1638,22 +2033,33 @@
           <w:numId w:val="4"/>
         </w:numPr>
         <w:ind w:left="630" w:hanging="540"/>
+        <w:jc w:val="both"/>
       </w:pPr>
       <w:r>
         <w:t>Kiểu dữ liệu list trong Python</w:t>
       </w:r>
     </w:p>
     <w:p>
+      <w:pPr>
+        <w:jc w:val="both"/>
+      </w:pPr>
       <w:r>
         <w:t>List (Danh sách): là 1 chuỗi các mục có thứ tự. Nó là 1 trong những kiểu dữ liệu được sử dụng nhiều nhất trong Python và rất linh hoạt. Tất cả các mục trong list không cần phải cùng loại.</w:t>
       </w:r>
     </w:p>
     <w:p>
+      <w:pPr>
+        <w:jc w:val="both"/>
+      </w:pPr>
       <w:r>
         <w:t>Khai báo một danh sách khá đơn giản. Các mục được phân tách bằng dấu phẩy được đặt trong dấu ngoặc [].</w:t>
       </w:r>
     </w:p>
-    <w:p/>
+    <w:p>
+      <w:pPr>
+        <w:jc w:val="both"/>
+      </w:pPr>
+    </w:p>
     <w:p>
       <w:pPr>
         <w:pStyle w:val="Heading1"/>
@@ -1662,6 +2068,7 @@
           <w:numId w:val="4"/>
         </w:numPr>
         <w:ind w:hanging="450"/>
+        <w:jc w:val="both"/>
       </w:pPr>
       <w:r>
         <w:lastRenderedPageBreak/>
@@ -1676,18 +2083,28 @@
           <w:numId w:val="4"/>
         </w:numPr>
         <w:ind w:hanging="450"/>
+        <w:jc w:val="both"/>
       </w:pPr>
       <w:r>
         <w:t>Vòng lặp while trong Python</w:t>
       </w:r>
     </w:p>
     <w:p>
+      <w:pPr>
+        <w:jc w:val="both"/>
+      </w:pPr>
       <w:r>
         <w:t>Được sử dụng để lặp một khối mã khi biểu thức kiểm tra (điều kiện) còn đúng. Chúng ta thường sử dụng vòng lặp này khi chúng ta không biết trước số lần lặp lại.</w:t>
       </w:r>
     </w:p>
     <w:p>
-      <w:r>
+      <w:pPr>
+        <w:jc w:val="both"/>
+      </w:pPr>
+      <w:r>
+        <w:rPr>
+          <w:noProof/>
+        </w:rPr>
         <w:drawing>
           <wp:inline distT="0" distB="0" distL="0" distR="0" wp14:anchorId="1960DBEA" wp14:editId="33E159EE">
             <wp:extent cx="3078747" cy="3025402"/>
@@ -1726,7 +2143,13 @@
       </w:r>
     </w:p>
     <w:p>
-      <w:r>
+      <w:pPr>
+        <w:jc w:val="both"/>
+      </w:pPr>
+      <w:r>
+        <w:rPr>
+          <w:noProof/>
+        </w:rPr>
         <w:drawing>
           <wp:inline distT="0" distB="0" distL="0" distR="0" wp14:anchorId="76817051" wp14:editId="75D7F1A2">
             <wp:extent cx="3398520" cy="1051560"/>
@@ -1765,11 +2188,18 @@
       </w:r>
     </w:p>
     <w:p>
+      <w:pPr>
+        <w:jc w:val="both"/>
+      </w:pPr>
       <w:r>
         <w:t>Vòng lặp while với else: Tương tự vòng lặp for, vòng lặp while cũng có thể có 1 câu lệnh else. Phần else được thực thi nếu điều kiện trong vòng lặp while được đánh giá là False. Vòng lặp while có thể được kết thúc bằng câu lệnh break. Trong những trường hợp này, phần else bị bỏ qua. Do đó, một phần else của vòng lặp while sẽ chạy nếu không có câu lệnh break nào xảy ra khi điều kiện là sai.</w:t>
       </w:r>
     </w:p>
-    <w:p/>
+    <w:p>
+      <w:pPr>
+        <w:jc w:val="both"/>
+      </w:pPr>
+    </w:p>
     <w:p>
       <w:pPr>
         <w:pStyle w:val="Heading1"/>
@@ -1778,24 +2208,42 @@
           <w:numId w:val="4"/>
         </w:numPr>
         <w:ind w:hanging="450"/>
+        <w:jc w:val="both"/>
       </w:pPr>
       <w:r>
         <w:lastRenderedPageBreak/>
-        <w:t xml:space="preserve"> Cách sử dụng break và continue trong vòng lặp</w:t>
-      </w:r>
-    </w:p>
-    <w:p>
+        <w:t xml:space="preserve"> Cách sử dụng break và continue trong vòng </w:t>
+      </w:r>
+      <w:proofErr w:type="gramStart"/>
+      <w:r>
+        <w:t>lặp</w:t>
+      </w:r>
+      <w:proofErr w:type="gramEnd"/>
+    </w:p>
+    <w:p>
+      <w:pPr>
+        <w:jc w:val="both"/>
+      </w:pPr>
       <w:r>
         <w:t>Câu lệnh ngắt break Python: câu lệnh ngắt break kết thúc vòng lặp chứa nó. Điều khiển chương trình chuyển đến câu lệnh ngay sau phần thần của vòng lặp.</w:t>
       </w:r>
     </w:p>
     <w:p>
+      <w:pPr>
+        <w:jc w:val="both"/>
+      </w:pPr>
       <w:r>
         <w:t>Nếu câu lệnh break nằm trong một vòng lặp lồng nhau, câu lệnh break sẽ kết thúc vòng lặp trong cùng.</w:t>
       </w:r>
     </w:p>
     <w:p>
-      <w:r>
+      <w:pPr>
+        <w:jc w:val="both"/>
+      </w:pPr>
+      <w:r>
+        <w:rPr>
+          <w:noProof/>
+        </w:rPr>
         <w:drawing>
           <wp:inline distT="0" distB="0" distL="0" distR="0" wp14:anchorId="2E787130" wp14:editId="5D9B0F49">
             <wp:extent cx="3284505" cy="2568163"/>
@@ -1834,12 +2282,21 @@
       </w:r>
     </w:p>
     <w:p>
+      <w:pPr>
+        <w:jc w:val="both"/>
+      </w:pPr>
       <w:r>
         <w:t>Câu lệnh continue Python: được sử dụng để bỏ qua phần còn lại bền trong vòng lặp của lần lặp lại hiện tại. Vòng lặp không kết thúc nhưng tiếp tục với lần lặp tiếp theo</w:t>
       </w:r>
     </w:p>
     <w:p>
-      <w:r>
+      <w:pPr>
+        <w:jc w:val="both"/>
+      </w:pPr>
+      <w:r>
+        <w:rPr>
+          <w:noProof/>
+        </w:rPr>
         <w:drawing>
           <wp:inline distT="0" distB="0" distL="0" distR="0" wp14:anchorId="00813C63" wp14:editId="78F6647F">
             <wp:extent cx="3505504" cy="2491956"/>
@@ -1877,6 +2334,2604 @@
         </w:drawing>
       </w:r>
     </w:p>
+    <w:p>
+      <w:pPr>
+        <w:pStyle w:val="Heading1"/>
+        <w:numPr>
+          <w:ilvl w:val="0"/>
+          <w:numId w:val="4"/>
+        </w:numPr>
+        <w:ind w:hanging="450"/>
+        <w:jc w:val="both"/>
+      </w:pPr>
+      <w:r>
+        <w:lastRenderedPageBreak/>
+        <w:t xml:space="preserve"> Kiểu dữ liệu Tuple trong Python</w:t>
+      </w:r>
+    </w:p>
+    <w:p>
+      <w:pPr>
+        <w:jc w:val="both"/>
+      </w:pPr>
+      <w:r>
+        <w:t>Tuple là một chuỗi các phần tử có thứ tự giống như 1 list. Sự khác biệt duy nhất là bộ giá trị là các hằng số. Tuples một khi được tạo ra thì giá trị của nó không thể sửa đổi.</w:t>
+      </w:r>
+    </w:p>
+    <w:p>
+      <w:pPr>
+        <w:jc w:val="both"/>
+      </w:pPr>
+      <w:r>
+        <w:t>Tuples được sử dụng để bảo vệ dữ liệu và thường nhanh hơn list vì chúng không thể thay đổi động.</w:t>
+      </w:r>
+    </w:p>
+    <w:p>
+      <w:pPr>
+        <w:jc w:val="both"/>
+      </w:pPr>
+      <w:r>
+        <w:t>Được định nghĩa trong dấu ngoặc đơn (), các mục được phân tách bằng dấu phẩy.</w:t>
+      </w:r>
+    </w:p>
+    <w:p>
+      <w:pPr>
+        <w:jc w:val="both"/>
+      </w:pPr>
+      <w:r>
+        <w:t>Giá trị của Tuple có thể bị trùng lặp.</w:t>
+      </w:r>
+    </w:p>
+    <w:p>
+      <w:pPr>
+        <w:jc w:val="both"/>
+      </w:pPr>
+      <w:r>
+        <w:t>Các thao tác với Tuple:</w:t>
+      </w:r>
+    </w:p>
+    <w:p>
+      <w:pPr>
+        <w:jc w:val="both"/>
+      </w:pPr>
+      <w:r>
+        <w:t>- Chúng ta có thể truy cập nhiều mục bằng cách tham khảo số chỉ mục, bên trong dấu ngoặc vuông.</w:t>
+      </w:r>
+    </w:p>
+    <w:p>
+      <w:pPr>
+        <w:pStyle w:val="Heading1"/>
+        <w:numPr>
+          <w:ilvl w:val="0"/>
+          <w:numId w:val="4"/>
+        </w:numPr>
+        <w:ind w:hanging="450"/>
+        <w:jc w:val="both"/>
+      </w:pPr>
+      <w:r>
+        <w:t xml:space="preserve"> Kiểu dữ liệu Set trong </w:t>
+      </w:r>
+      <w:proofErr w:type="gramStart"/>
+      <w:r>
+        <w:t>Python</w:t>
+      </w:r>
+      <w:proofErr w:type="gramEnd"/>
+    </w:p>
+    <w:p>
+      <w:pPr>
+        <w:jc w:val="both"/>
+      </w:pPr>
+      <w:r>
+        <w:t>Set là một trong 4 kiểu dữ liệu tích hợp sẵn trong Python dùng để lưu trữ các tập hợp dữ liệu, 3 kiểu còn lại là List [], Tuple (), Dictionary {}, tất cả đều có chất lượng và cách sử dụng khác nhau.</w:t>
+      </w:r>
+    </w:p>
+    <w:p>
+      <w:pPr>
+        <w:jc w:val="both"/>
+      </w:pPr>
+      <w:r>
+        <w:t>Set là tập hợp không có thứ tự, giá trị không được trùng nhau, không thể thay đổi * và không được lập chỉ mục. Lưu ý: Các mục Set là không thể thay đổi, nhưng bạn có thể xoá các mục và thêm các mục mới.</w:t>
+      </w:r>
+    </w:p>
+    <w:p>
+      <w:pPr>
+        <w:jc w:val="both"/>
+      </w:pPr>
+      <w:r>
+        <w:t xml:space="preserve">Sử dụng cặp ngoặc </w:t>
+      </w:r>
+      <w:proofErr w:type="gramStart"/>
+      <w:r>
+        <w:t>{ }</w:t>
+      </w:r>
+      <w:proofErr w:type="gramEnd"/>
+      <w:r>
+        <w:t>.</w:t>
+      </w:r>
+    </w:p>
+    <w:p>
+      <w:pPr>
+        <w:pStyle w:val="Heading1"/>
+        <w:numPr>
+          <w:ilvl w:val="0"/>
+          <w:numId w:val="4"/>
+        </w:numPr>
+        <w:ind w:hanging="450"/>
+        <w:jc w:val="both"/>
+      </w:pPr>
+      <w:r>
+        <w:t xml:space="preserve"> Kiểu dữ liệu Dictionary trong Python</w:t>
+      </w:r>
+    </w:p>
+    <w:p>
+      <w:pPr>
+        <w:jc w:val="both"/>
+      </w:pPr>
+      <w:r>
+        <w:t>Từ điển được sử dụng để lưu trữ các giá trị dữ liệu trong các cặp key: value.</w:t>
+      </w:r>
+    </w:p>
+    <w:p>
+      <w:pPr>
+        <w:jc w:val="both"/>
+      </w:pPr>
+      <w:r>
+        <w:t>Từ điển là một tập hợp được sắp xếp theo thứ tự*, có thể thay đổi và không cho phép trùng lặp.</w:t>
+      </w:r>
+    </w:p>
+    <w:p>
+      <w:pPr>
+        <w:jc w:val="both"/>
+      </w:pPr>
+      <w:r>
+        <w:t>Từ điển được viết bằng dấu ngoặc nhọn {} và có các khoá và giá trị.</w:t>
+      </w:r>
+    </w:p>
+    <w:p>
+      <w:pPr>
+        <w:jc w:val="both"/>
+      </w:pPr>
+      <w:r>
+        <w:lastRenderedPageBreak/>
+        <w:t>Từ điển có thể thay đổi, nghĩa là chúng ta có thể thay đổi, thêm bớt các mục sau khi từ điển đã được tạo.</w:t>
+      </w:r>
+    </w:p>
+    <w:p>
+      <w:pPr>
+        <w:jc w:val="both"/>
+      </w:pPr>
+      <w:r>
+        <w:t>Từ điển không thể có 2 mục cùng với 1 khoá.</w:t>
+      </w:r>
+    </w:p>
+    <w:p>
+      <w:pPr>
+        <w:pStyle w:val="Heading1"/>
+        <w:numPr>
+          <w:ilvl w:val="0"/>
+          <w:numId w:val="4"/>
+        </w:numPr>
+        <w:ind w:hanging="450"/>
+      </w:pPr>
+      <w:r>
+        <w:t xml:space="preserve"> Xây dựng function trong Python</w:t>
+      </w:r>
+    </w:p>
+    <w:p>
+      <w:r>
+        <w:t>Định nghĩa:</w:t>
+      </w:r>
+    </w:p>
+    <w:p>
+      <w:r>
+        <w:t>- Hàm là một khối mã chỉ chạy khi nó được gọi.</w:t>
+      </w:r>
+    </w:p>
+    <w:p>
+      <w:r>
+        <w:t>- Bạn có thể truyền dữ liệu, được gọi là tham số, vào một hàm.</w:t>
+      </w:r>
+    </w:p>
+    <w:p>
+      <w:r>
+        <w:t>- Kết quả là một hàm có thể trả về dữ liệu.</w:t>
+      </w:r>
+    </w:p>
+    <w:p>
+      <w:r>
+        <w:t>Khai báo hàm:</w:t>
+      </w:r>
+    </w:p>
+    <w:p>
+      <w:r>
+        <w:t>- Trong Python, một hàm được định nghĩa bằng từ khoá def:</w:t>
+      </w:r>
+    </w:p>
+    <w:p>
+      <w:r>
+        <w:tab/>
+        <w:t>Ví dụ:</w:t>
+      </w:r>
+      <w:r>
+        <w:tab/>
+        <w:t xml:space="preserve">def </w:t>
+      </w:r>
+      <w:proofErr w:type="gramStart"/>
+      <w:r>
+        <w:t>xinChao(</w:t>
+      </w:r>
+      <w:proofErr w:type="gramEnd"/>
+      <w:r>
+        <w:t>):</w:t>
+      </w:r>
+    </w:p>
+    <w:p>
+      <w:r>
+        <w:tab/>
+      </w:r>
+      <w:r>
+        <w:tab/>
+      </w:r>
+      <w:r>
+        <w:tab/>
+      </w:r>
+      <w:r>
+        <w:tab/>
+      </w:r>
+      <w:proofErr w:type="gramStart"/>
+      <w:r>
+        <w:t>Print(</w:t>
+      </w:r>
+      <w:proofErr w:type="gramEnd"/>
+      <w:r>
+        <w:t>“Xin chào”)</w:t>
+      </w:r>
+    </w:p>
+    <w:p>
+      <w:r>
+        <w:t>Gọi hàm:</w:t>
+      </w:r>
+    </w:p>
+    <w:p>
+      <w:r>
+        <w:tab/>
+        <w:t>Để gọi một hàm, hãy sử dụng tên hàm theo sau bởi dấu ngoặc đơn</w:t>
+      </w:r>
+    </w:p>
+    <w:p>
+      <w:r>
+        <w:tab/>
+        <w:t xml:space="preserve">Ví dụ: </w:t>
+      </w:r>
+      <w:r>
+        <w:tab/>
+      </w:r>
+      <w:proofErr w:type="gramStart"/>
+      <w:r>
+        <w:t>xinChao(</w:t>
+      </w:r>
+      <w:proofErr w:type="gramEnd"/>
+      <w:r>
+        <w:t>)</w:t>
+      </w:r>
+    </w:p>
+    <w:p>
+      <w:r>
+        <w:t>Đối số (Arguments):</w:t>
+      </w:r>
+    </w:p>
+    <w:p>
+      <w:r>
+        <w:tab/>
+        <w:t>Hàm có thể nhận vào các tham số:</w:t>
+      </w:r>
+    </w:p>
+    <w:p>
+      <w:pPr>
+        <w:shd w:val="clear" w:color="auto" w:fill="1F1F1F"/>
+        <w:spacing w:after="0" w:line="285" w:lineRule="atLeast"/>
+        <w:rPr>
+          <w:rFonts w:ascii="Consolas" w:eastAsia="Times New Roman" w:hAnsi="Consolas" w:cs="Times New Roman"/>
+          <w:color w:val="CCCCCC"/>
+          <w:kern w:val="0"/>
+          <w:sz w:val="21"/>
+          <w:szCs w:val="21"/>
+          <w14:ligatures w14:val="none"/>
+        </w:rPr>
+      </w:pPr>
+      <w:r>
+        <w:rPr>
+          <w:rFonts w:ascii="Consolas" w:eastAsia="Times New Roman" w:hAnsi="Consolas" w:cs="Times New Roman"/>
+          <w:color w:val="569CD6"/>
+          <w:kern w:val="0"/>
+          <w:sz w:val="21"/>
+          <w:szCs w:val="21"/>
+          <w14:ligatures w14:val="none"/>
+        </w:rPr>
+        <w:t>def</w:t>
+      </w:r>
+      <w:r>
+        <w:rPr>
+          <w:rFonts w:ascii="Consolas" w:eastAsia="Times New Roman" w:hAnsi="Consolas" w:cs="Times New Roman"/>
+          <w:color w:val="CCCCCC"/>
+          <w:kern w:val="0"/>
+          <w:sz w:val="21"/>
+          <w:szCs w:val="21"/>
+          <w14:ligatures w14:val="none"/>
+        </w:rPr>
+        <w:t xml:space="preserve"> </w:t>
+      </w:r>
+      <w:r>
+        <w:rPr>
+          <w:rFonts w:ascii="Consolas" w:eastAsia="Times New Roman" w:hAnsi="Consolas" w:cs="Times New Roman"/>
+          <w:color w:val="DCDCAA"/>
+          <w:kern w:val="0"/>
+          <w:sz w:val="21"/>
+          <w:szCs w:val="21"/>
+          <w14:ligatures w14:val="none"/>
+        </w:rPr>
+        <w:t>xinChao</w:t>
+      </w:r>
+      <w:r>
+        <w:rPr>
+          <w:rFonts w:ascii="Consolas" w:eastAsia="Times New Roman" w:hAnsi="Consolas" w:cs="Times New Roman"/>
+          <w:color w:val="CCCCCC"/>
+          <w:kern w:val="0"/>
+          <w:sz w:val="21"/>
+          <w:szCs w:val="21"/>
+          <w14:ligatures w14:val="none"/>
+        </w:rPr>
+        <w:t>(</w:t>
+      </w:r>
+      <w:r>
+        <w:rPr>
+          <w:rFonts w:ascii="Consolas" w:eastAsia="Times New Roman" w:hAnsi="Consolas" w:cs="Times New Roman"/>
+          <w:color w:val="9CDCFE"/>
+          <w:kern w:val="0"/>
+          <w:sz w:val="21"/>
+          <w:szCs w:val="21"/>
+          <w14:ligatures w14:val="none"/>
+        </w:rPr>
+        <w:t>hoVaTen</w:t>
+      </w:r>
+      <w:r>
+        <w:rPr>
+          <w:rFonts w:ascii="Consolas" w:eastAsia="Times New Roman" w:hAnsi="Consolas" w:cs="Times New Roman"/>
+          <w:color w:val="CCCCCC"/>
+          <w:kern w:val="0"/>
+          <w:sz w:val="21"/>
+          <w:szCs w:val="21"/>
+          <w14:ligatures w14:val="none"/>
+        </w:rPr>
+        <w:t>):</w:t>
+      </w:r>
+    </w:p>
+    <w:p>
+      <w:pPr>
+        <w:shd w:val="clear" w:color="auto" w:fill="1F1F1F"/>
+        <w:spacing w:after="0" w:line="285" w:lineRule="atLeast"/>
+        <w:rPr>
+          <w:rFonts w:ascii="Consolas" w:eastAsia="Times New Roman" w:hAnsi="Consolas" w:cs="Times New Roman"/>
+          <w:color w:val="CCCCCC"/>
+          <w:kern w:val="0"/>
+          <w:sz w:val="21"/>
+          <w:szCs w:val="21"/>
+          <w14:ligatures w14:val="none"/>
+        </w:rPr>
+      </w:pPr>
+      <w:r>
+        <w:rPr>
+          <w:rFonts w:ascii="Consolas" w:eastAsia="Times New Roman" w:hAnsi="Consolas" w:cs="Times New Roman"/>
+          <w:color w:val="CCCCCC"/>
+          <w:kern w:val="0"/>
+          <w:sz w:val="21"/>
+          <w:szCs w:val="21"/>
+          <w14:ligatures w14:val="none"/>
+        </w:rPr>
+        <w:t xml:space="preserve">    </w:t>
+      </w:r>
+      <w:proofErr w:type="gramStart"/>
+      <w:r>
+        <w:rPr>
+          <w:rFonts w:ascii="Consolas" w:eastAsia="Times New Roman" w:hAnsi="Consolas" w:cs="Times New Roman"/>
+          <w:color w:val="DCDCAA"/>
+          <w:kern w:val="0"/>
+          <w:sz w:val="21"/>
+          <w:szCs w:val="21"/>
+          <w14:ligatures w14:val="none"/>
+        </w:rPr>
+        <w:t>print</w:t>
+      </w:r>
+      <w:r>
+        <w:rPr>
+          <w:rFonts w:ascii="Consolas" w:eastAsia="Times New Roman" w:hAnsi="Consolas" w:cs="Times New Roman"/>
+          <w:color w:val="CCCCCC"/>
+          <w:kern w:val="0"/>
+          <w:sz w:val="21"/>
+          <w:szCs w:val="21"/>
+          <w14:ligatures w14:val="none"/>
+        </w:rPr>
+        <w:t>(</w:t>
+      </w:r>
+      <w:proofErr w:type="gramEnd"/>
+      <w:r>
+        <w:rPr>
+          <w:rFonts w:ascii="Consolas" w:eastAsia="Times New Roman" w:hAnsi="Consolas" w:cs="Times New Roman"/>
+          <w:color w:val="CE9178"/>
+          <w:kern w:val="0"/>
+          <w:sz w:val="21"/>
+          <w:szCs w:val="21"/>
+          <w14:ligatures w14:val="none"/>
+        </w:rPr>
+        <w:t>"Xin chào"</w:t>
+      </w:r>
+      <w:r>
+        <w:rPr>
+          <w:rFonts w:ascii="Consolas" w:eastAsia="Times New Roman" w:hAnsi="Consolas" w:cs="Times New Roman"/>
+          <w:color w:val="D4D4D4"/>
+          <w:kern w:val="0"/>
+          <w:sz w:val="21"/>
+          <w:szCs w:val="21"/>
+          <w14:ligatures w14:val="none"/>
+        </w:rPr>
+        <w:t>+</w:t>
+      </w:r>
+      <w:r>
+        <w:rPr>
+          <w:rFonts w:ascii="Consolas" w:eastAsia="Times New Roman" w:hAnsi="Consolas" w:cs="Times New Roman"/>
+          <w:color w:val="CCCCCC"/>
+          <w:kern w:val="0"/>
+          <w:sz w:val="21"/>
+          <w:szCs w:val="21"/>
+          <w14:ligatures w14:val="none"/>
+        </w:rPr>
+        <w:t xml:space="preserve"> </w:t>
+      </w:r>
+      <w:r>
+        <w:rPr>
+          <w:rFonts w:ascii="Consolas" w:eastAsia="Times New Roman" w:hAnsi="Consolas" w:cs="Times New Roman"/>
+          <w:color w:val="9CDCFE"/>
+          <w:kern w:val="0"/>
+          <w:sz w:val="21"/>
+          <w:szCs w:val="21"/>
+          <w14:ligatures w14:val="none"/>
+        </w:rPr>
+        <w:t>hoVaTen</w:t>
+      </w:r>
+      <w:r>
+        <w:rPr>
+          <w:rFonts w:ascii="Consolas" w:eastAsia="Times New Roman" w:hAnsi="Consolas" w:cs="Times New Roman"/>
+          <w:color w:val="CCCCCC"/>
+          <w:kern w:val="0"/>
+          <w:sz w:val="21"/>
+          <w:szCs w:val="21"/>
+          <w14:ligatures w14:val="none"/>
+        </w:rPr>
+        <w:t>)</w:t>
+      </w:r>
+    </w:p>
+    <w:p>
+      <w:r>
+        <w:tab/>
+      </w:r>
+    </w:p>
+    <w:p>
+      <w:r>
+        <w:tab/>
+        <w:t>Một hàm có thể nhận nhiều đối số:</w:t>
+      </w:r>
+    </w:p>
+    <w:p>
+      <w:pPr>
+        <w:shd w:val="clear" w:color="auto" w:fill="1F1F1F"/>
+        <w:spacing w:after="0" w:line="285" w:lineRule="atLeast"/>
+        <w:rPr>
+          <w:rFonts w:ascii="Consolas" w:eastAsia="Times New Roman" w:hAnsi="Consolas" w:cs="Times New Roman"/>
+          <w:color w:val="CCCCCC"/>
+          <w:kern w:val="0"/>
+          <w:sz w:val="21"/>
+          <w:szCs w:val="21"/>
+          <w14:ligatures w14:val="none"/>
+        </w:rPr>
+      </w:pPr>
+      <w:r>
+        <w:rPr>
+          <w:rFonts w:ascii="Consolas" w:eastAsia="Times New Roman" w:hAnsi="Consolas" w:cs="Times New Roman"/>
+          <w:color w:val="569CD6"/>
+          <w:kern w:val="0"/>
+          <w:sz w:val="21"/>
+          <w:szCs w:val="21"/>
+          <w14:ligatures w14:val="none"/>
+        </w:rPr>
+        <w:t>def</w:t>
+      </w:r>
+      <w:r>
+        <w:rPr>
+          <w:rFonts w:ascii="Consolas" w:eastAsia="Times New Roman" w:hAnsi="Consolas" w:cs="Times New Roman"/>
+          <w:color w:val="CCCCCC"/>
+          <w:kern w:val="0"/>
+          <w:sz w:val="21"/>
+          <w:szCs w:val="21"/>
+          <w14:ligatures w14:val="none"/>
+        </w:rPr>
+        <w:t xml:space="preserve"> </w:t>
+      </w:r>
+      <w:proofErr w:type="gramStart"/>
+      <w:r>
+        <w:rPr>
+          <w:rFonts w:ascii="Consolas" w:eastAsia="Times New Roman" w:hAnsi="Consolas" w:cs="Times New Roman"/>
+          <w:color w:val="DCDCAA"/>
+          <w:kern w:val="0"/>
+          <w:sz w:val="21"/>
+          <w:szCs w:val="21"/>
+          <w14:ligatures w14:val="none"/>
+        </w:rPr>
+        <w:t>xinChao</w:t>
+      </w:r>
+      <w:r>
+        <w:rPr>
+          <w:rFonts w:ascii="Consolas" w:eastAsia="Times New Roman" w:hAnsi="Consolas" w:cs="Times New Roman"/>
+          <w:color w:val="CCCCCC"/>
+          <w:kern w:val="0"/>
+          <w:sz w:val="21"/>
+          <w:szCs w:val="21"/>
+          <w14:ligatures w14:val="none"/>
+        </w:rPr>
+        <w:t>(</w:t>
+      </w:r>
+      <w:proofErr w:type="gramEnd"/>
+      <w:r>
+        <w:rPr>
+          <w:rFonts w:ascii="Consolas" w:eastAsia="Times New Roman" w:hAnsi="Consolas" w:cs="Times New Roman"/>
+          <w:color w:val="9CDCFE"/>
+          <w:kern w:val="0"/>
+          <w:sz w:val="21"/>
+          <w:szCs w:val="21"/>
+          <w14:ligatures w14:val="none"/>
+        </w:rPr>
+        <w:t>ho</w:t>
+      </w:r>
+      <w:r>
+        <w:rPr>
+          <w:rFonts w:ascii="Consolas" w:eastAsia="Times New Roman" w:hAnsi="Consolas" w:cs="Times New Roman"/>
+          <w:color w:val="CCCCCC"/>
+          <w:kern w:val="0"/>
+          <w:sz w:val="21"/>
+          <w:szCs w:val="21"/>
+          <w14:ligatures w14:val="none"/>
+        </w:rPr>
+        <w:t xml:space="preserve">, </w:t>
+      </w:r>
+      <w:r>
+        <w:rPr>
+          <w:rFonts w:ascii="Consolas" w:eastAsia="Times New Roman" w:hAnsi="Consolas" w:cs="Times New Roman"/>
+          <w:color w:val="9CDCFE"/>
+          <w:kern w:val="0"/>
+          <w:sz w:val="21"/>
+          <w:szCs w:val="21"/>
+          <w14:ligatures w14:val="none"/>
+        </w:rPr>
+        <w:t>tenLot</w:t>
+      </w:r>
+      <w:r>
+        <w:rPr>
+          <w:rFonts w:ascii="Consolas" w:eastAsia="Times New Roman" w:hAnsi="Consolas" w:cs="Times New Roman"/>
+          <w:color w:val="CCCCCC"/>
+          <w:kern w:val="0"/>
+          <w:sz w:val="21"/>
+          <w:szCs w:val="21"/>
+          <w14:ligatures w14:val="none"/>
+        </w:rPr>
+        <w:t xml:space="preserve">, </w:t>
+      </w:r>
+      <w:r>
+        <w:rPr>
+          <w:rFonts w:ascii="Consolas" w:eastAsia="Times New Roman" w:hAnsi="Consolas" w:cs="Times New Roman"/>
+          <w:color w:val="9CDCFE"/>
+          <w:kern w:val="0"/>
+          <w:sz w:val="21"/>
+          <w:szCs w:val="21"/>
+          <w14:ligatures w14:val="none"/>
+        </w:rPr>
+        <w:t>ten</w:t>
+      </w:r>
+      <w:r>
+        <w:rPr>
+          <w:rFonts w:ascii="Consolas" w:eastAsia="Times New Roman" w:hAnsi="Consolas" w:cs="Times New Roman"/>
+          <w:color w:val="CCCCCC"/>
+          <w:kern w:val="0"/>
+          <w:sz w:val="21"/>
+          <w:szCs w:val="21"/>
+          <w14:ligatures w14:val="none"/>
+        </w:rPr>
+        <w:t>):</w:t>
+      </w:r>
+    </w:p>
+    <w:p>
+      <w:pPr>
+        <w:shd w:val="clear" w:color="auto" w:fill="1F1F1F"/>
+        <w:spacing w:after="0" w:line="285" w:lineRule="atLeast"/>
+        <w:rPr>
+          <w:rFonts w:ascii="Consolas" w:eastAsia="Times New Roman" w:hAnsi="Consolas" w:cs="Times New Roman"/>
+          <w:color w:val="CCCCCC"/>
+          <w:kern w:val="0"/>
+          <w:sz w:val="21"/>
+          <w:szCs w:val="21"/>
+          <w14:ligatures w14:val="none"/>
+        </w:rPr>
+      </w:pPr>
+      <w:r>
+        <w:rPr>
+          <w:rFonts w:ascii="Consolas" w:eastAsia="Times New Roman" w:hAnsi="Consolas" w:cs="Times New Roman"/>
+          <w:color w:val="CCCCCC"/>
+          <w:kern w:val="0"/>
+          <w:sz w:val="21"/>
+          <w:szCs w:val="21"/>
+          <w14:ligatures w14:val="none"/>
+        </w:rPr>
+        <w:t xml:space="preserve">    </w:t>
+      </w:r>
+      <w:proofErr w:type="gramStart"/>
+      <w:r>
+        <w:rPr>
+          <w:rFonts w:ascii="Consolas" w:eastAsia="Times New Roman" w:hAnsi="Consolas" w:cs="Times New Roman"/>
+          <w:color w:val="DCDCAA"/>
+          <w:kern w:val="0"/>
+          <w:sz w:val="21"/>
+          <w:szCs w:val="21"/>
+          <w14:ligatures w14:val="none"/>
+        </w:rPr>
+        <w:t>print</w:t>
+      </w:r>
+      <w:r>
+        <w:rPr>
+          <w:rFonts w:ascii="Consolas" w:eastAsia="Times New Roman" w:hAnsi="Consolas" w:cs="Times New Roman"/>
+          <w:color w:val="CCCCCC"/>
+          <w:kern w:val="0"/>
+          <w:sz w:val="21"/>
+          <w:szCs w:val="21"/>
+          <w14:ligatures w14:val="none"/>
+        </w:rPr>
+        <w:t>(</w:t>
+      </w:r>
+      <w:proofErr w:type="gramEnd"/>
+      <w:r>
+        <w:rPr>
+          <w:rFonts w:ascii="Consolas" w:eastAsia="Times New Roman" w:hAnsi="Consolas" w:cs="Times New Roman"/>
+          <w:color w:val="CE9178"/>
+          <w:kern w:val="0"/>
+          <w:sz w:val="21"/>
+          <w:szCs w:val="21"/>
+          <w14:ligatures w14:val="none"/>
+        </w:rPr>
+        <w:t>"Xin chào "</w:t>
+      </w:r>
+      <w:r>
+        <w:rPr>
+          <w:rFonts w:ascii="Consolas" w:eastAsia="Times New Roman" w:hAnsi="Consolas" w:cs="Times New Roman"/>
+          <w:color w:val="D4D4D4"/>
+          <w:kern w:val="0"/>
+          <w:sz w:val="21"/>
+          <w:szCs w:val="21"/>
+          <w14:ligatures w14:val="none"/>
+        </w:rPr>
+        <w:t>+</w:t>
+      </w:r>
+      <w:r>
+        <w:rPr>
+          <w:rFonts w:ascii="Consolas" w:eastAsia="Times New Roman" w:hAnsi="Consolas" w:cs="Times New Roman"/>
+          <w:color w:val="CCCCCC"/>
+          <w:kern w:val="0"/>
+          <w:sz w:val="21"/>
+          <w:szCs w:val="21"/>
+          <w14:ligatures w14:val="none"/>
+        </w:rPr>
+        <w:t xml:space="preserve"> </w:t>
+      </w:r>
+      <w:r>
+        <w:rPr>
+          <w:rFonts w:ascii="Consolas" w:eastAsia="Times New Roman" w:hAnsi="Consolas" w:cs="Times New Roman"/>
+          <w:color w:val="9CDCFE"/>
+          <w:kern w:val="0"/>
+          <w:sz w:val="21"/>
+          <w:szCs w:val="21"/>
+          <w14:ligatures w14:val="none"/>
+        </w:rPr>
+        <w:t>ho</w:t>
+      </w:r>
+      <w:r>
+        <w:rPr>
+          <w:rFonts w:ascii="Consolas" w:eastAsia="Times New Roman" w:hAnsi="Consolas" w:cs="Times New Roman"/>
+          <w:color w:val="CCCCCC"/>
+          <w:kern w:val="0"/>
+          <w:sz w:val="21"/>
+          <w:szCs w:val="21"/>
+          <w14:ligatures w14:val="none"/>
+        </w:rPr>
+        <w:t xml:space="preserve"> </w:t>
+      </w:r>
+      <w:r>
+        <w:rPr>
+          <w:rFonts w:ascii="Consolas" w:eastAsia="Times New Roman" w:hAnsi="Consolas" w:cs="Times New Roman"/>
+          <w:color w:val="D4D4D4"/>
+          <w:kern w:val="0"/>
+          <w:sz w:val="21"/>
+          <w:szCs w:val="21"/>
+          <w14:ligatures w14:val="none"/>
+        </w:rPr>
+        <w:t>+</w:t>
+      </w:r>
+      <w:r>
+        <w:rPr>
+          <w:rFonts w:ascii="Consolas" w:eastAsia="Times New Roman" w:hAnsi="Consolas" w:cs="Times New Roman"/>
+          <w:color w:val="CCCCCC"/>
+          <w:kern w:val="0"/>
+          <w:sz w:val="21"/>
+          <w:szCs w:val="21"/>
+          <w14:ligatures w14:val="none"/>
+        </w:rPr>
+        <w:t xml:space="preserve"> </w:t>
+      </w:r>
+      <w:r>
+        <w:rPr>
+          <w:rFonts w:ascii="Consolas" w:eastAsia="Times New Roman" w:hAnsi="Consolas" w:cs="Times New Roman"/>
+          <w:color w:val="9CDCFE"/>
+          <w:kern w:val="0"/>
+          <w:sz w:val="21"/>
+          <w:szCs w:val="21"/>
+          <w14:ligatures w14:val="none"/>
+        </w:rPr>
+        <w:t>tenLot</w:t>
+      </w:r>
+      <w:r>
+        <w:rPr>
+          <w:rFonts w:ascii="Consolas" w:eastAsia="Times New Roman" w:hAnsi="Consolas" w:cs="Times New Roman"/>
+          <w:color w:val="CCCCCC"/>
+          <w:kern w:val="0"/>
+          <w:sz w:val="21"/>
+          <w:szCs w:val="21"/>
+          <w14:ligatures w14:val="none"/>
+        </w:rPr>
+        <w:t xml:space="preserve"> </w:t>
+      </w:r>
+      <w:r>
+        <w:rPr>
+          <w:rFonts w:ascii="Consolas" w:eastAsia="Times New Roman" w:hAnsi="Consolas" w:cs="Times New Roman"/>
+          <w:color w:val="D4D4D4"/>
+          <w:kern w:val="0"/>
+          <w:sz w:val="21"/>
+          <w:szCs w:val="21"/>
+          <w14:ligatures w14:val="none"/>
+        </w:rPr>
+        <w:t>+</w:t>
+      </w:r>
+      <w:r>
+        <w:rPr>
+          <w:rFonts w:ascii="Consolas" w:eastAsia="Times New Roman" w:hAnsi="Consolas" w:cs="Times New Roman"/>
+          <w:color w:val="CCCCCC"/>
+          <w:kern w:val="0"/>
+          <w:sz w:val="21"/>
+          <w:szCs w:val="21"/>
+          <w14:ligatures w14:val="none"/>
+        </w:rPr>
+        <w:t xml:space="preserve"> </w:t>
+      </w:r>
+      <w:r>
+        <w:rPr>
+          <w:rFonts w:ascii="Consolas" w:eastAsia="Times New Roman" w:hAnsi="Consolas" w:cs="Times New Roman"/>
+          <w:color w:val="9CDCFE"/>
+          <w:kern w:val="0"/>
+          <w:sz w:val="21"/>
+          <w:szCs w:val="21"/>
+          <w14:ligatures w14:val="none"/>
+        </w:rPr>
+        <w:t>ten</w:t>
+      </w:r>
+      <w:r>
+        <w:rPr>
+          <w:rFonts w:ascii="Consolas" w:eastAsia="Times New Roman" w:hAnsi="Consolas" w:cs="Times New Roman"/>
+          <w:color w:val="CCCCCC"/>
+          <w:kern w:val="0"/>
+          <w:sz w:val="21"/>
+          <w:szCs w:val="21"/>
+          <w14:ligatures w14:val="none"/>
+        </w:rPr>
+        <w:t>)</w:t>
+      </w:r>
+    </w:p>
+    <w:p/>
+    <w:p>
+      <w:r>
+        <w:lastRenderedPageBreak/>
+        <w:tab/>
+        <w:t>Nếu chúng ta không biết có bao nhiêu đối số sẽ được truyền, chúng ta thêm một * trước tên tham số trong định nghĩa hàm. Hàm sẽ nhận được nhiều đối số và có thể truy cập các mục tương ứng.</w:t>
+      </w:r>
+    </w:p>
+    <w:p>
+      <w:pPr>
+        <w:shd w:val="clear" w:color="auto" w:fill="1F1F1F"/>
+        <w:spacing w:after="0" w:line="285" w:lineRule="atLeast"/>
+        <w:rPr>
+          <w:rFonts w:ascii="Consolas" w:eastAsia="Times New Roman" w:hAnsi="Consolas" w:cs="Times New Roman"/>
+          <w:color w:val="CCCCCC"/>
+          <w:kern w:val="0"/>
+          <w:sz w:val="21"/>
+          <w:szCs w:val="21"/>
+          <w14:ligatures w14:val="none"/>
+        </w:rPr>
+      </w:pPr>
+      <w:r>
+        <w:rPr>
+          <w:rFonts w:ascii="Consolas" w:eastAsia="Times New Roman" w:hAnsi="Consolas" w:cs="Times New Roman"/>
+          <w:color w:val="569CD6"/>
+          <w:kern w:val="0"/>
+          <w:sz w:val="21"/>
+          <w:szCs w:val="21"/>
+          <w14:ligatures w14:val="none"/>
+        </w:rPr>
+        <w:t>def</w:t>
+      </w:r>
+      <w:r>
+        <w:rPr>
+          <w:rFonts w:ascii="Consolas" w:eastAsia="Times New Roman" w:hAnsi="Consolas" w:cs="Times New Roman"/>
+          <w:color w:val="CCCCCC"/>
+          <w:kern w:val="0"/>
+          <w:sz w:val="21"/>
+          <w:szCs w:val="21"/>
+          <w14:ligatures w14:val="none"/>
+        </w:rPr>
+        <w:t xml:space="preserve"> </w:t>
+      </w:r>
+      <w:r>
+        <w:rPr>
+          <w:rFonts w:ascii="Consolas" w:eastAsia="Times New Roman" w:hAnsi="Consolas" w:cs="Times New Roman"/>
+          <w:color w:val="DCDCAA"/>
+          <w:kern w:val="0"/>
+          <w:sz w:val="21"/>
+          <w:szCs w:val="21"/>
+          <w14:ligatures w14:val="none"/>
+        </w:rPr>
+        <w:t>thoiKhoaBieu</w:t>
+      </w:r>
+      <w:r>
+        <w:rPr>
+          <w:rFonts w:ascii="Consolas" w:eastAsia="Times New Roman" w:hAnsi="Consolas" w:cs="Times New Roman"/>
+          <w:color w:val="CCCCCC"/>
+          <w:kern w:val="0"/>
+          <w:sz w:val="21"/>
+          <w:szCs w:val="21"/>
+          <w14:ligatures w14:val="none"/>
+        </w:rPr>
+        <w:t>(</w:t>
+      </w:r>
+      <w:r>
+        <w:rPr>
+          <w:rFonts w:ascii="Consolas" w:eastAsia="Times New Roman" w:hAnsi="Consolas" w:cs="Times New Roman"/>
+          <w:color w:val="D4D4D4"/>
+          <w:kern w:val="0"/>
+          <w:sz w:val="21"/>
+          <w:szCs w:val="21"/>
+          <w14:ligatures w14:val="none"/>
+        </w:rPr>
+        <w:t>*</w:t>
+      </w:r>
+      <w:r>
+        <w:rPr>
+          <w:rFonts w:ascii="Consolas" w:eastAsia="Times New Roman" w:hAnsi="Consolas" w:cs="Times New Roman"/>
+          <w:color w:val="9CDCFE"/>
+          <w:kern w:val="0"/>
+          <w:sz w:val="21"/>
+          <w:szCs w:val="21"/>
+          <w14:ligatures w14:val="none"/>
+        </w:rPr>
+        <w:t>monHoc</w:t>
+      </w:r>
+      <w:r>
+        <w:rPr>
+          <w:rFonts w:ascii="Consolas" w:eastAsia="Times New Roman" w:hAnsi="Consolas" w:cs="Times New Roman"/>
+          <w:color w:val="CCCCCC"/>
+          <w:kern w:val="0"/>
+          <w:sz w:val="21"/>
+          <w:szCs w:val="21"/>
+          <w14:ligatures w14:val="none"/>
+        </w:rPr>
+        <w:t>):</w:t>
+      </w:r>
+    </w:p>
+    <w:p>
+      <w:pPr>
+        <w:shd w:val="clear" w:color="auto" w:fill="1F1F1F"/>
+        <w:spacing w:after="0" w:line="285" w:lineRule="atLeast"/>
+        <w:rPr>
+          <w:rFonts w:ascii="Consolas" w:eastAsia="Times New Roman" w:hAnsi="Consolas" w:cs="Times New Roman"/>
+          <w:color w:val="CCCCCC"/>
+          <w:kern w:val="0"/>
+          <w:sz w:val="21"/>
+          <w:szCs w:val="21"/>
+          <w14:ligatures w14:val="none"/>
+        </w:rPr>
+      </w:pPr>
+      <w:r>
+        <w:rPr>
+          <w:rFonts w:ascii="Consolas" w:eastAsia="Times New Roman" w:hAnsi="Consolas" w:cs="Times New Roman"/>
+          <w:color w:val="CCCCCC"/>
+          <w:kern w:val="0"/>
+          <w:sz w:val="21"/>
+          <w:szCs w:val="21"/>
+          <w14:ligatures w14:val="none"/>
+        </w:rPr>
+        <w:t xml:space="preserve">    </w:t>
+      </w:r>
+      <w:proofErr w:type="gramStart"/>
+      <w:r>
+        <w:rPr>
+          <w:rFonts w:ascii="Consolas" w:eastAsia="Times New Roman" w:hAnsi="Consolas" w:cs="Times New Roman"/>
+          <w:color w:val="DCDCAA"/>
+          <w:kern w:val="0"/>
+          <w:sz w:val="21"/>
+          <w:szCs w:val="21"/>
+          <w14:ligatures w14:val="none"/>
+        </w:rPr>
+        <w:t>print</w:t>
+      </w:r>
+      <w:r>
+        <w:rPr>
+          <w:rFonts w:ascii="Consolas" w:eastAsia="Times New Roman" w:hAnsi="Consolas" w:cs="Times New Roman"/>
+          <w:color w:val="CCCCCC"/>
+          <w:kern w:val="0"/>
+          <w:sz w:val="21"/>
+          <w:szCs w:val="21"/>
+          <w14:ligatures w14:val="none"/>
+        </w:rPr>
+        <w:t>(</w:t>
+      </w:r>
+      <w:proofErr w:type="gramEnd"/>
+      <w:r>
+        <w:rPr>
+          <w:rFonts w:ascii="Consolas" w:eastAsia="Times New Roman" w:hAnsi="Consolas" w:cs="Times New Roman"/>
+          <w:color w:val="CE9178"/>
+          <w:kern w:val="0"/>
+          <w:sz w:val="21"/>
+          <w:szCs w:val="21"/>
+          <w14:ligatures w14:val="none"/>
+        </w:rPr>
+        <w:t>"Môn 1: "</w:t>
+      </w:r>
+      <w:r>
+        <w:rPr>
+          <w:rFonts w:ascii="Consolas" w:eastAsia="Times New Roman" w:hAnsi="Consolas" w:cs="Times New Roman"/>
+          <w:color w:val="CCCCCC"/>
+          <w:kern w:val="0"/>
+          <w:sz w:val="21"/>
+          <w:szCs w:val="21"/>
+          <w14:ligatures w14:val="none"/>
+        </w:rPr>
+        <w:t xml:space="preserve"> </w:t>
+      </w:r>
+      <w:r>
+        <w:rPr>
+          <w:rFonts w:ascii="Consolas" w:eastAsia="Times New Roman" w:hAnsi="Consolas" w:cs="Times New Roman"/>
+          <w:color w:val="D4D4D4"/>
+          <w:kern w:val="0"/>
+          <w:sz w:val="21"/>
+          <w:szCs w:val="21"/>
+          <w14:ligatures w14:val="none"/>
+        </w:rPr>
+        <w:t>+</w:t>
+      </w:r>
+      <w:r>
+        <w:rPr>
+          <w:rFonts w:ascii="Consolas" w:eastAsia="Times New Roman" w:hAnsi="Consolas" w:cs="Times New Roman"/>
+          <w:color w:val="CCCCCC"/>
+          <w:kern w:val="0"/>
+          <w:sz w:val="21"/>
+          <w:szCs w:val="21"/>
+          <w14:ligatures w14:val="none"/>
+        </w:rPr>
+        <w:t xml:space="preserve"> </w:t>
+      </w:r>
+      <w:r>
+        <w:rPr>
+          <w:rFonts w:ascii="Consolas" w:eastAsia="Times New Roman" w:hAnsi="Consolas" w:cs="Times New Roman"/>
+          <w:color w:val="9CDCFE"/>
+          <w:kern w:val="0"/>
+          <w:sz w:val="21"/>
+          <w:szCs w:val="21"/>
+          <w14:ligatures w14:val="none"/>
+        </w:rPr>
+        <w:t>monHoc</w:t>
+      </w:r>
+      <w:r>
+        <w:rPr>
+          <w:rFonts w:ascii="Consolas" w:eastAsia="Times New Roman" w:hAnsi="Consolas" w:cs="Times New Roman"/>
+          <w:color w:val="CCCCCC"/>
+          <w:kern w:val="0"/>
+          <w:sz w:val="21"/>
+          <w:szCs w:val="21"/>
+          <w14:ligatures w14:val="none"/>
+        </w:rPr>
+        <w:t>[</w:t>
+      </w:r>
+      <w:r>
+        <w:rPr>
+          <w:rFonts w:ascii="Consolas" w:eastAsia="Times New Roman" w:hAnsi="Consolas" w:cs="Times New Roman"/>
+          <w:color w:val="B5CEA8"/>
+          <w:kern w:val="0"/>
+          <w:sz w:val="21"/>
+          <w:szCs w:val="21"/>
+          <w14:ligatures w14:val="none"/>
+        </w:rPr>
+        <w:t>0</w:t>
+      </w:r>
+      <w:r>
+        <w:rPr>
+          <w:rFonts w:ascii="Consolas" w:eastAsia="Times New Roman" w:hAnsi="Consolas" w:cs="Times New Roman"/>
+          <w:color w:val="CCCCCC"/>
+          <w:kern w:val="0"/>
+          <w:sz w:val="21"/>
+          <w:szCs w:val="21"/>
+          <w14:ligatures w14:val="none"/>
+        </w:rPr>
+        <w:t>])</w:t>
+      </w:r>
+    </w:p>
+    <w:p>
+      <w:pPr>
+        <w:shd w:val="clear" w:color="auto" w:fill="1F1F1F"/>
+        <w:spacing w:after="0" w:line="285" w:lineRule="atLeast"/>
+        <w:rPr>
+          <w:rFonts w:ascii="Consolas" w:eastAsia="Times New Roman" w:hAnsi="Consolas" w:cs="Times New Roman"/>
+          <w:color w:val="CCCCCC"/>
+          <w:kern w:val="0"/>
+          <w:sz w:val="21"/>
+          <w:szCs w:val="21"/>
+          <w14:ligatures w14:val="none"/>
+        </w:rPr>
+      </w:pPr>
+      <w:r>
+        <w:rPr>
+          <w:rFonts w:ascii="Consolas" w:eastAsia="Times New Roman" w:hAnsi="Consolas" w:cs="Times New Roman"/>
+          <w:color w:val="CCCCCC"/>
+          <w:kern w:val="0"/>
+          <w:sz w:val="21"/>
+          <w:szCs w:val="21"/>
+          <w14:ligatures w14:val="none"/>
+        </w:rPr>
+        <w:t xml:space="preserve">    </w:t>
+      </w:r>
+      <w:proofErr w:type="gramStart"/>
+      <w:r>
+        <w:rPr>
+          <w:rFonts w:ascii="Consolas" w:eastAsia="Times New Roman" w:hAnsi="Consolas" w:cs="Times New Roman"/>
+          <w:color w:val="DCDCAA"/>
+          <w:kern w:val="0"/>
+          <w:sz w:val="21"/>
+          <w:szCs w:val="21"/>
+          <w14:ligatures w14:val="none"/>
+        </w:rPr>
+        <w:t>print</w:t>
+      </w:r>
+      <w:r>
+        <w:rPr>
+          <w:rFonts w:ascii="Consolas" w:eastAsia="Times New Roman" w:hAnsi="Consolas" w:cs="Times New Roman"/>
+          <w:color w:val="CCCCCC"/>
+          <w:kern w:val="0"/>
+          <w:sz w:val="21"/>
+          <w:szCs w:val="21"/>
+          <w14:ligatures w14:val="none"/>
+        </w:rPr>
+        <w:t>(</w:t>
+      </w:r>
+      <w:proofErr w:type="gramEnd"/>
+      <w:r>
+        <w:rPr>
+          <w:rFonts w:ascii="Consolas" w:eastAsia="Times New Roman" w:hAnsi="Consolas" w:cs="Times New Roman"/>
+          <w:color w:val="CE9178"/>
+          <w:kern w:val="0"/>
+          <w:sz w:val="21"/>
+          <w:szCs w:val="21"/>
+          <w14:ligatures w14:val="none"/>
+        </w:rPr>
+        <w:t>"Môn 2: "</w:t>
+      </w:r>
+      <w:r>
+        <w:rPr>
+          <w:rFonts w:ascii="Consolas" w:eastAsia="Times New Roman" w:hAnsi="Consolas" w:cs="Times New Roman"/>
+          <w:color w:val="CCCCCC"/>
+          <w:kern w:val="0"/>
+          <w:sz w:val="21"/>
+          <w:szCs w:val="21"/>
+          <w14:ligatures w14:val="none"/>
+        </w:rPr>
+        <w:t xml:space="preserve"> </w:t>
+      </w:r>
+      <w:r>
+        <w:rPr>
+          <w:rFonts w:ascii="Consolas" w:eastAsia="Times New Roman" w:hAnsi="Consolas" w:cs="Times New Roman"/>
+          <w:color w:val="D4D4D4"/>
+          <w:kern w:val="0"/>
+          <w:sz w:val="21"/>
+          <w:szCs w:val="21"/>
+          <w14:ligatures w14:val="none"/>
+        </w:rPr>
+        <w:t>+</w:t>
+      </w:r>
+      <w:r>
+        <w:rPr>
+          <w:rFonts w:ascii="Consolas" w:eastAsia="Times New Roman" w:hAnsi="Consolas" w:cs="Times New Roman"/>
+          <w:color w:val="CCCCCC"/>
+          <w:kern w:val="0"/>
+          <w:sz w:val="21"/>
+          <w:szCs w:val="21"/>
+          <w14:ligatures w14:val="none"/>
+        </w:rPr>
+        <w:t xml:space="preserve"> </w:t>
+      </w:r>
+      <w:r>
+        <w:rPr>
+          <w:rFonts w:ascii="Consolas" w:eastAsia="Times New Roman" w:hAnsi="Consolas" w:cs="Times New Roman"/>
+          <w:color w:val="9CDCFE"/>
+          <w:kern w:val="0"/>
+          <w:sz w:val="21"/>
+          <w:szCs w:val="21"/>
+          <w14:ligatures w14:val="none"/>
+        </w:rPr>
+        <w:t>monHoc</w:t>
+      </w:r>
+      <w:r>
+        <w:rPr>
+          <w:rFonts w:ascii="Consolas" w:eastAsia="Times New Roman" w:hAnsi="Consolas" w:cs="Times New Roman"/>
+          <w:color w:val="CCCCCC"/>
+          <w:kern w:val="0"/>
+          <w:sz w:val="21"/>
+          <w:szCs w:val="21"/>
+          <w14:ligatures w14:val="none"/>
+        </w:rPr>
+        <w:t>[</w:t>
+      </w:r>
+      <w:r>
+        <w:rPr>
+          <w:rFonts w:ascii="Consolas" w:eastAsia="Times New Roman" w:hAnsi="Consolas" w:cs="Times New Roman"/>
+          <w:color w:val="B5CEA8"/>
+          <w:kern w:val="0"/>
+          <w:sz w:val="21"/>
+          <w:szCs w:val="21"/>
+          <w14:ligatures w14:val="none"/>
+        </w:rPr>
+        <w:t>1</w:t>
+      </w:r>
+      <w:r>
+        <w:rPr>
+          <w:rFonts w:ascii="Consolas" w:eastAsia="Times New Roman" w:hAnsi="Consolas" w:cs="Times New Roman"/>
+          <w:color w:val="CCCCCC"/>
+          <w:kern w:val="0"/>
+          <w:sz w:val="21"/>
+          <w:szCs w:val="21"/>
+          <w14:ligatures w14:val="none"/>
+        </w:rPr>
+        <w:t>])</w:t>
+      </w:r>
+    </w:p>
+    <w:p>
+      <w:pPr>
+        <w:shd w:val="clear" w:color="auto" w:fill="1F1F1F"/>
+        <w:spacing w:after="0" w:line="285" w:lineRule="atLeast"/>
+        <w:rPr>
+          <w:rFonts w:ascii="Consolas" w:eastAsia="Times New Roman" w:hAnsi="Consolas" w:cs="Times New Roman"/>
+          <w:color w:val="CCCCCC"/>
+          <w:kern w:val="0"/>
+          <w:sz w:val="21"/>
+          <w:szCs w:val="21"/>
+          <w14:ligatures w14:val="none"/>
+        </w:rPr>
+      </w:pPr>
+      <w:proofErr w:type="gramStart"/>
+      <w:r>
+        <w:rPr>
+          <w:rFonts w:ascii="Consolas" w:eastAsia="Times New Roman" w:hAnsi="Consolas" w:cs="Times New Roman"/>
+          <w:color w:val="DCDCAA"/>
+          <w:kern w:val="0"/>
+          <w:sz w:val="21"/>
+          <w:szCs w:val="21"/>
+          <w14:ligatures w14:val="none"/>
+        </w:rPr>
+        <w:t>thoiKhoaBieu</w:t>
+      </w:r>
+      <w:r>
+        <w:rPr>
+          <w:rFonts w:ascii="Consolas" w:eastAsia="Times New Roman" w:hAnsi="Consolas" w:cs="Times New Roman"/>
+          <w:color w:val="CCCCCC"/>
+          <w:kern w:val="0"/>
+          <w:sz w:val="21"/>
+          <w:szCs w:val="21"/>
+          <w14:ligatures w14:val="none"/>
+        </w:rPr>
+        <w:t>(</w:t>
+      </w:r>
+      <w:proofErr w:type="gramEnd"/>
+      <w:r>
+        <w:rPr>
+          <w:rFonts w:ascii="Consolas" w:eastAsia="Times New Roman" w:hAnsi="Consolas" w:cs="Times New Roman"/>
+          <w:color w:val="CE9178"/>
+          <w:kern w:val="0"/>
+          <w:sz w:val="21"/>
+          <w:szCs w:val="21"/>
+          <w14:ligatures w14:val="none"/>
+        </w:rPr>
+        <w:t>"Toán"</w:t>
+      </w:r>
+      <w:r>
+        <w:rPr>
+          <w:rFonts w:ascii="Consolas" w:eastAsia="Times New Roman" w:hAnsi="Consolas" w:cs="Times New Roman"/>
+          <w:color w:val="CCCCCC"/>
+          <w:kern w:val="0"/>
+          <w:sz w:val="21"/>
+          <w:szCs w:val="21"/>
+          <w14:ligatures w14:val="none"/>
+        </w:rPr>
+        <w:t xml:space="preserve">, </w:t>
+      </w:r>
+      <w:r>
+        <w:rPr>
+          <w:rFonts w:ascii="Consolas" w:eastAsia="Times New Roman" w:hAnsi="Consolas" w:cs="Times New Roman"/>
+          <w:color w:val="CE9178"/>
+          <w:kern w:val="0"/>
+          <w:sz w:val="21"/>
+          <w:szCs w:val="21"/>
+          <w14:ligatures w14:val="none"/>
+        </w:rPr>
+        <w:t>"Lý"</w:t>
+      </w:r>
+      <w:r>
+        <w:rPr>
+          <w:rFonts w:ascii="Consolas" w:eastAsia="Times New Roman" w:hAnsi="Consolas" w:cs="Times New Roman"/>
+          <w:color w:val="CCCCCC"/>
+          <w:kern w:val="0"/>
+          <w:sz w:val="21"/>
+          <w:szCs w:val="21"/>
+          <w14:ligatures w14:val="none"/>
+        </w:rPr>
+        <w:t xml:space="preserve">, </w:t>
+      </w:r>
+      <w:r>
+        <w:rPr>
+          <w:rFonts w:ascii="Consolas" w:eastAsia="Times New Roman" w:hAnsi="Consolas" w:cs="Times New Roman"/>
+          <w:color w:val="CE9178"/>
+          <w:kern w:val="0"/>
+          <w:sz w:val="21"/>
+          <w:szCs w:val="21"/>
+          <w14:ligatures w14:val="none"/>
+        </w:rPr>
+        <w:t>"Hoá"</w:t>
+      </w:r>
+      <w:r>
+        <w:rPr>
+          <w:rFonts w:ascii="Consolas" w:eastAsia="Times New Roman" w:hAnsi="Consolas" w:cs="Times New Roman"/>
+          <w:color w:val="CCCCCC"/>
+          <w:kern w:val="0"/>
+          <w:sz w:val="21"/>
+          <w:szCs w:val="21"/>
+          <w14:ligatures w14:val="none"/>
+        </w:rPr>
+        <w:t xml:space="preserve">, </w:t>
+      </w:r>
+      <w:r>
+        <w:rPr>
+          <w:rFonts w:ascii="Consolas" w:eastAsia="Times New Roman" w:hAnsi="Consolas" w:cs="Times New Roman"/>
+          <w:color w:val="CE9178"/>
+          <w:kern w:val="0"/>
+          <w:sz w:val="21"/>
+          <w:szCs w:val="21"/>
+          <w14:ligatures w14:val="none"/>
+        </w:rPr>
+        <w:t>"Sinh"</w:t>
+      </w:r>
+      <w:r>
+        <w:rPr>
+          <w:rFonts w:ascii="Consolas" w:eastAsia="Times New Roman" w:hAnsi="Consolas" w:cs="Times New Roman"/>
+          <w:color w:val="CCCCCC"/>
+          <w:kern w:val="0"/>
+          <w:sz w:val="21"/>
+          <w:szCs w:val="21"/>
+          <w14:ligatures w14:val="none"/>
+        </w:rPr>
+        <w:t xml:space="preserve">, </w:t>
+      </w:r>
+      <w:r>
+        <w:rPr>
+          <w:rFonts w:ascii="Consolas" w:eastAsia="Times New Roman" w:hAnsi="Consolas" w:cs="Times New Roman"/>
+          <w:color w:val="CE9178"/>
+          <w:kern w:val="0"/>
+          <w:sz w:val="21"/>
+          <w:szCs w:val="21"/>
+          <w14:ligatures w14:val="none"/>
+        </w:rPr>
+        <w:t>"Sử"</w:t>
+      </w:r>
+      <w:r>
+        <w:rPr>
+          <w:rFonts w:ascii="Consolas" w:eastAsia="Times New Roman" w:hAnsi="Consolas" w:cs="Times New Roman"/>
+          <w:color w:val="CCCCCC"/>
+          <w:kern w:val="0"/>
+          <w:sz w:val="21"/>
+          <w:szCs w:val="21"/>
+          <w14:ligatures w14:val="none"/>
+        </w:rPr>
+        <w:t xml:space="preserve">, </w:t>
+      </w:r>
+      <w:r>
+        <w:rPr>
+          <w:rFonts w:ascii="Consolas" w:eastAsia="Times New Roman" w:hAnsi="Consolas" w:cs="Times New Roman"/>
+          <w:color w:val="CE9178"/>
+          <w:kern w:val="0"/>
+          <w:sz w:val="21"/>
+          <w:szCs w:val="21"/>
+          <w14:ligatures w14:val="none"/>
+        </w:rPr>
+        <w:t>"Địa"</w:t>
+      </w:r>
+      <w:r>
+        <w:rPr>
+          <w:rFonts w:ascii="Consolas" w:eastAsia="Times New Roman" w:hAnsi="Consolas" w:cs="Times New Roman"/>
+          <w:color w:val="CCCCCC"/>
+          <w:kern w:val="0"/>
+          <w:sz w:val="21"/>
+          <w:szCs w:val="21"/>
+          <w14:ligatures w14:val="none"/>
+        </w:rPr>
+        <w:t xml:space="preserve">, </w:t>
+      </w:r>
+      <w:r>
+        <w:rPr>
+          <w:rFonts w:ascii="Consolas" w:eastAsia="Times New Roman" w:hAnsi="Consolas" w:cs="Times New Roman"/>
+          <w:color w:val="CE9178"/>
+          <w:kern w:val="0"/>
+          <w:sz w:val="21"/>
+          <w:szCs w:val="21"/>
+          <w14:ligatures w14:val="none"/>
+        </w:rPr>
+        <w:t>"Anh"</w:t>
+      </w:r>
+      <w:r>
+        <w:rPr>
+          <w:rFonts w:ascii="Consolas" w:eastAsia="Times New Roman" w:hAnsi="Consolas" w:cs="Times New Roman"/>
+          <w:color w:val="CCCCCC"/>
+          <w:kern w:val="0"/>
+          <w:sz w:val="21"/>
+          <w:szCs w:val="21"/>
+          <w14:ligatures w14:val="none"/>
+        </w:rPr>
+        <w:t>)</w:t>
+      </w:r>
+    </w:p>
+    <w:p>
+      <w:pPr>
+        <w:shd w:val="clear" w:color="auto" w:fill="1F1F1F"/>
+        <w:spacing w:after="0" w:line="285" w:lineRule="atLeast"/>
+        <w:rPr>
+          <w:rFonts w:ascii="Consolas" w:eastAsia="Times New Roman" w:hAnsi="Consolas" w:cs="Times New Roman"/>
+          <w:color w:val="CCCCCC"/>
+          <w:kern w:val="0"/>
+          <w:sz w:val="21"/>
+          <w:szCs w:val="21"/>
+          <w14:ligatures w14:val="none"/>
+        </w:rPr>
+      </w:pPr>
+    </w:p>
+    <w:p>
+      <w:pPr>
+        <w:shd w:val="clear" w:color="auto" w:fill="1F1F1F"/>
+        <w:spacing w:after="0" w:line="285" w:lineRule="atLeast"/>
+        <w:rPr>
+          <w:rFonts w:ascii="Consolas" w:eastAsia="Times New Roman" w:hAnsi="Consolas" w:cs="Times New Roman"/>
+          <w:color w:val="CCCCCC"/>
+          <w:kern w:val="0"/>
+          <w:sz w:val="21"/>
+          <w:szCs w:val="21"/>
+          <w14:ligatures w14:val="none"/>
+        </w:rPr>
+      </w:pPr>
+      <w:r>
+        <w:rPr>
+          <w:rFonts w:ascii="Consolas" w:eastAsia="Times New Roman" w:hAnsi="Consolas" w:cs="Times New Roman"/>
+          <w:color w:val="569CD6"/>
+          <w:kern w:val="0"/>
+          <w:sz w:val="21"/>
+          <w:szCs w:val="21"/>
+          <w14:ligatures w14:val="none"/>
+        </w:rPr>
+        <w:t>def</w:t>
+      </w:r>
+      <w:r>
+        <w:rPr>
+          <w:rFonts w:ascii="Consolas" w:eastAsia="Times New Roman" w:hAnsi="Consolas" w:cs="Times New Roman"/>
+          <w:color w:val="CCCCCC"/>
+          <w:kern w:val="0"/>
+          <w:sz w:val="21"/>
+          <w:szCs w:val="21"/>
+          <w14:ligatures w14:val="none"/>
+        </w:rPr>
+        <w:t xml:space="preserve"> </w:t>
+      </w:r>
+      <w:r>
+        <w:rPr>
+          <w:rFonts w:ascii="Consolas" w:eastAsia="Times New Roman" w:hAnsi="Consolas" w:cs="Times New Roman"/>
+          <w:color w:val="DCDCAA"/>
+          <w:kern w:val="0"/>
+          <w:sz w:val="21"/>
+          <w:szCs w:val="21"/>
+          <w14:ligatures w14:val="none"/>
+        </w:rPr>
+        <w:t>total</w:t>
+      </w:r>
+      <w:r>
+        <w:rPr>
+          <w:rFonts w:ascii="Consolas" w:eastAsia="Times New Roman" w:hAnsi="Consolas" w:cs="Times New Roman"/>
+          <w:color w:val="CCCCCC"/>
+          <w:kern w:val="0"/>
+          <w:sz w:val="21"/>
+          <w:szCs w:val="21"/>
+          <w14:ligatures w14:val="none"/>
+        </w:rPr>
+        <w:t>(</w:t>
+      </w:r>
+      <w:r>
+        <w:rPr>
+          <w:rFonts w:ascii="Consolas" w:eastAsia="Times New Roman" w:hAnsi="Consolas" w:cs="Times New Roman"/>
+          <w:color w:val="D4D4D4"/>
+          <w:kern w:val="0"/>
+          <w:sz w:val="21"/>
+          <w:szCs w:val="21"/>
+          <w14:ligatures w14:val="none"/>
+        </w:rPr>
+        <w:t>*</w:t>
+      </w:r>
+      <w:r>
+        <w:rPr>
+          <w:rFonts w:ascii="Consolas" w:eastAsia="Times New Roman" w:hAnsi="Consolas" w:cs="Times New Roman"/>
+          <w:color w:val="9CDCFE"/>
+          <w:kern w:val="0"/>
+          <w:sz w:val="21"/>
+          <w:szCs w:val="21"/>
+          <w14:ligatures w14:val="none"/>
+        </w:rPr>
+        <w:t>value</w:t>
+      </w:r>
+      <w:r>
+        <w:rPr>
+          <w:rFonts w:ascii="Consolas" w:eastAsia="Times New Roman" w:hAnsi="Consolas" w:cs="Times New Roman"/>
+          <w:color w:val="CCCCCC"/>
+          <w:kern w:val="0"/>
+          <w:sz w:val="21"/>
+          <w:szCs w:val="21"/>
+          <w14:ligatures w14:val="none"/>
+        </w:rPr>
+        <w:t>):</w:t>
+      </w:r>
+    </w:p>
+    <w:p>
+      <w:pPr>
+        <w:shd w:val="clear" w:color="auto" w:fill="1F1F1F"/>
+        <w:spacing w:after="0" w:line="285" w:lineRule="atLeast"/>
+        <w:rPr>
+          <w:rFonts w:ascii="Consolas" w:eastAsia="Times New Roman" w:hAnsi="Consolas" w:cs="Times New Roman"/>
+          <w:color w:val="CCCCCC"/>
+          <w:kern w:val="0"/>
+          <w:sz w:val="21"/>
+          <w:szCs w:val="21"/>
+          <w14:ligatures w14:val="none"/>
+        </w:rPr>
+      </w:pPr>
+      <w:r>
+        <w:rPr>
+          <w:rFonts w:ascii="Consolas" w:eastAsia="Times New Roman" w:hAnsi="Consolas" w:cs="Times New Roman"/>
+          <w:color w:val="CCCCCC"/>
+          <w:kern w:val="0"/>
+          <w:sz w:val="21"/>
+          <w:szCs w:val="21"/>
+          <w14:ligatures w14:val="none"/>
+        </w:rPr>
+        <w:t xml:space="preserve">    </w:t>
+      </w:r>
+      <w:r>
+        <w:rPr>
+          <w:rFonts w:ascii="Consolas" w:eastAsia="Times New Roman" w:hAnsi="Consolas" w:cs="Times New Roman"/>
+          <w:color w:val="9CDCFE"/>
+          <w:kern w:val="0"/>
+          <w:sz w:val="21"/>
+          <w:szCs w:val="21"/>
+          <w14:ligatures w14:val="none"/>
+        </w:rPr>
+        <w:t>sum</w:t>
+      </w:r>
+      <w:r>
+        <w:rPr>
+          <w:rFonts w:ascii="Consolas" w:eastAsia="Times New Roman" w:hAnsi="Consolas" w:cs="Times New Roman"/>
+          <w:color w:val="CCCCCC"/>
+          <w:kern w:val="0"/>
+          <w:sz w:val="21"/>
+          <w:szCs w:val="21"/>
+          <w14:ligatures w14:val="none"/>
+        </w:rPr>
+        <w:t xml:space="preserve"> </w:t>
+      </w:r>
+      <w:r>
+        <w:rPr>
+          <w:rFonts w:ascii="Consolas" w:eastAsia="Times New Roman" w:hAnsi="Consolas" w:cs="Times New Roman"/>
+          <w:color w:val="D4D4D4"/>
+          <w:kern w:val="0"/>
+          <w:sz w:val="21"/>
+          <w:szCs w:val="21"/>
+          <w14:ligatures w14:val="none"/>
+        </w:rPr>
+        <w:t>=</w:t>
+      </w:r>
+      <w:r>
+        <w:rPr>
+          <w:rFonts w:ascii="Consolas" w:eastAsia="Times New Roman" w:hAnsi="Consolas" w:cs="Times New Roman"/>
+          <w:color w:val="CCCCCC"/>
+          <w:kern w:val="0"/>
+          <w:sz w:val="21"/>
+          <w:szCs w:val="21"/>
+          <w14:ligatures w14:val="none"/>
+        </w:rPr>
+        <w:t xml:space="preserve"> </w:t>
+      </w:r>
+      <w:r>
+        <w:rPr>
+          <w:rFonts w:ascii="Consolas" w:eastAsia="Times New Roman" w:hAnsi="Consolas" w:cs="Times New Roman"/>
+          <w:color w:val="B5CEA8"/>
+          <w:kern w:val="0"/>
+          <w:sz w:val="21"/>
+          <w:szCs w:val="21"/>
+          <w14:ligatures w14:val="none"/>
+        </w:rPr>
+        <w:t>0</w:t>
+      </w:r>
+    </w:p>
+    <w:p>
+      <w:pPr>
+        <w:shd w:val="clear" w:color="auto" w:fill="1F1F1F"/>
+        <w:spacing w:after="0" w:line="285" w:lineRule="atLeast"/>
+        <w:rPr>
+          <w:rFonts w:ascii="Consolas" w:eastAsia="Times New Roman" w:hAnsi="Consolas" w:cs="Times New Roman"/>
+          <w:color w:val="CCCCCC"/>
+          <w:kern w:val="0"/>
+          <w:sz w:val="21"/>
+          <w:szCs w:val="21"/>
+          <w14:ligatures w14:val="none"/>
+        </w:rPr>
+      </w:pPr>
+      <w:r>
+        <w:rPr>
+          <w:rFonts w:ascii="Consolas" w:eastAsia="Times New Roman" w:hAnsi="Consolas" w:cs="Times New Roman"/>
+          <w:color w:val="CCCCCC"/>
+          <w:kern w:val="0"/>
+          <w:sz w:val="21"/>
+          <w:szCs w:val="21"/>
+          <w14:ligatures w14:val="none"/>
+        </w:rPr>
+        <w:t xml:space="preserve">    </w:t>
+      </w:r>
+      <w:r>
+        <w:rPr>
+          <w:rFonts w:ascii="Consolas" w:eastAsia="Times New Roman" w:hAnsi="Consolas" w:cs="Times New Roman"/>
+          <w:color w:val="C586C0"/>
+          <w:kern w:val="0"/>
+          <w:sz w:val="21"/>
+          <w:szCs w:val="21"/>
+          <w14:ligatures w14:val="none"/>
+        </w:rPr>
+        <w:t>for</w:t>
+      </w:r>
+      <w:r>
+        <w:rPr>
+          <w:rFonts w:ascii="Consolas" w:eastAsia="Times New Roman" w:hAnsi="Consolas" w:cs="Times New Roman"/>
+          <w:color w:val="CCCCCC"/>
+          <w:kern w:val="0"/>
+          <w:sz w:val="21"/>
+          <w:szCs w:val="21"/>
+          <w14:ligatures w14:val="none"/>
+        </w:rPr>
+        <w:t xml:space="preserve"> </w:t>
+      </w:r>
+      <w:r>
+        <w:rPr>
+          <w:rFonts w:ascii="Consolas" w:eastAsia="Times New Roman" w:hAnsi="Consolas" w:cs="Times New Roman"/>
+          <w:color w:val="9CDCFE"/>
+          <w:kern w:val="0"/>
+          <w:sz w:val="21"/>
+          <w:szCs w:val="21"/>
+          <w14:ligatures w14:val="none"/>
+        </w:rPr>
+        <w:t>x</w:t>
+      </w:r>
+      <w:r>
+        <w:rPr>
+          <w:rFonts w:ascii="Consolas" w:eastAsia="Times New Roman" w:hAnsi="Consolas" w:cs="Times New Roman"/>
+          <w:color w:val="CCCCCC"/>
+          <w:kern w:val="0"/>
+          <w:sz w:val="21"/>
+          <w:szCs w:val="21"/>
+          <w14:ligatures w14:val="none"/>
+        </w:rPr>
+        <w:t xml:space="preserve"> </w:t>
+      </w:r>
+      <w:r>
+        <w:rPr>
+          <w:rFonts w:ascii="Consolas" w:eastAsia="Times New Roman" w:hAnsi="Consolas" w:cs="Times New Roman"/>
+          <w:color w:val="C586C0"/>
+          <w:kern w:val="0"/>
+          <w:sz w:val="21"/>
+          <w:szCs w:val="21"/>
+          <w14:ligatures w14:val="none"/>
+        </w:rPr>
+        <w:t>in</w:t>
+      </w:r>
+      <w:r>
+        <w:rPr>
+          <w:rFonts w:ascii="Consolas" w:eastAsia="Times New Roman" w:hAnsi="Consolas" w:cs="Times New Roman"/>
+          <w:color w:val="CCCCCC"/>
+          <w:kern w:val="0"/>
+          <w:sz w:val="21"/>
+          <w:szCs w:val="21"/>
+          <w14:ligatures w14:val="none"/>
+        </w:rPr>
+        <w:t xml:space="preserve"> </w:t>
+      </w:r>
+      <w:r>
+        <w:rPr>
+          <w:rFonts w:ascii="Consolas" w:eastAsia="Times New Roman" w:hAnsi="Consolas" w:cs="Times New Roman"/>
+          <w:color w:val="9CDCFE"/>
+          <w:kern w:val="0"/>
+          <w:sz w:val="21"/>
+          <w:szCs w:val="21"/>
+          <w14:ligatures w14:val="none"/>
+        </w:rPr>
+        <w:t>value</w:t>
+      </w:r>
+      <w:r>
+        <w:rPr>
+          <w:rFonts w:ascii="Consolas" w:eastAsia="Times New Roman" w:hAnsi="Consolas" w:cs="Times New Roman"/>
+          <w:color w:val="CCCCCC"/>
+          <w:kern w:val="0"/>
+          <w:sz w:val="21"/>
+          <w:szCs w:val="21"/>
+          <w14:ligatures w14:val="none"/>
+        </w:rPr>
+        <w:t>:</w:t>
+      </w:r>
+    </w:p>
+    <w:p>
+      <w:pPr>
+        <w:shd w:val="clear" w:color="auto" w:fill="1F1F1F"/>
+        <w:spacing w:after="0" w:line="285" w:lineRule="atLeast"/>
+        <w:rPr>
+          <w:rFonts w:ascii="Consolas" w:eastAsia="Times New Roman" w:hAnsi="Consolas" w:cs="Times New Roman"/>
+          <w:color w:val="CCCCCC"/>
+          <w:kern w:val="0"/>
+          <w:sz w:val="21"/>
+          <w:szCs w:val="21"/>
+          <w14:ligatures w14:val="none"/>
+        </w:rPr>
+      </w:pPr>
+      <w:r>
+        <w:rPr>
+          <w:rFonts w:ascii="Consolas" w:eastAsia="Times New Roman" w:hAnsi="Consolas" w:cs="Times New Roman"/>
+          <w:color w:val="CCCCCC"/>
+          <w:kern w:val="0"/>
+          <w:sz w:val="21"/>
+          <w:szCs w:val="21"/>
+          <w14:ligatures w14:val="none"/>
+        </w:rPr>
+        <w:t xml:space="preserve">        </w:t>
+      </w:r>
+      <w:r>
+        <w:rPr>
+          <w:rFonts w:ascii="Consolas" w:eastAsia="Times New Roman" w:hAnsi="Consolas" w:cs="Times New Roman"/>
+          <w:color w:val="9CDCFE"/>
+          <w:kern w:val="0"/>
+          <w:sz w:val="21"/>
+          <w:szCs w:val="21"/>
+          <w14:ligatures w14:val="none"/>
+        </w:rPr>
+        <w:t>sum</w:t>
+      </w:r>
+      <w:r>
+        <w:rPr>
+          <w:rFonts w:ascii="Consolas" w:eastAsia="Times New Roman" w:hAnsi="Consolas" w:cs="Times New Roman"/>
+          <w:color w:val="CCCCCC"/>
+          <w:kern w:val="0"/>
+          <w:sz w:val="21"/>
+          <w:szCs w:val="21"/>
+          <w14:ligatures w14:val="none"/>
+        </w:rPr>
+        <w:t xml:space="preserve"> </w:t>
+      </w:r>
+      <w:r>
+        <w:rPr>
+          <w:rFonts w:ascii="Consolas" w:eastAsia="Times New Roman" w:hAnsi="Consolas" w:cs="Times New Roman"/>
+          <w:color w:val="D4D4D4"/>
+          <w:kern w:val="0"/>
+          <w:sz w:val="21"/>
+          <w:szCs w:val="21"/>
+          <w14:ligatures w14:val="none"/>
+        </w:rPr>
+        <w:t>+=</w:t>
+      </w:r>
+      <w:r>
+        <w:rPr>
+          <w:rFonts w:ascii="Consolas" w:eastAsia="Times New Roman" w:hAnsi="Consolas" w:cs="Times New Roman"/>
+          <w:color w:val="CCCCCC"/>
+          <w:kern w:val="0"/>
+          <w:sz w:val="21"/>
+          <w:szCs w:val="21"/>
+          <w14:ligatures w14:val="none"/>
+        </w:rPr>
+        <w:t xml:space="preserve"> </w:t>
+      </w:r>
+      <w:r>
+        <w:rPr>
+          <w:rFonts w:ascii="Consolas" w:eastAsia="Times New Roman" w:hAnsi="Consolas" w:cs="Times New Roman"/>
+          <w:color w:val="9CDCFE"/>
+          <w:kern w:val="0"/>
+          <w:sz w:val="21"/>
+          <w:szCs w:val="21"/>
+          <w14:ligatures w14:val="none"/>
+        </w:rPr>
+        <w:t>x</w:t>
+      </w:r>
+    </w:p>
+    <w:p>
+      <w:pPr>
+        <w:shd w:val="clear" w:color="auto" w:fill="1F1F1F"/>
+        <w:spacing w:after="0" w:line="285" w:lineRule="atLeast"/>
+        <w:rPr>
+          <w:rFonts w:ascii="Consolas" w:eastAsia="Times New Roman" w:hAnsi="Consolas" w:cs="Times New Roman"/>
+          <w:color w:val="CCCCCC"/>
+          <w:kern w:val="0"/>
+          <w:sz w:val="21"/>
+          <w:szCs w:val="21"/>
+          <w14:ligatures w14:val="none"/>
+        </w:rPr>
+      </w:pPr>
+      <w:r>
+        <w:rPr>
+          <w:rFonts w:ascii="Consolas" w:eastAsia="Times New Roman" w:hAnsi="Consolas" w:cs="Times New Roman"/>
+          <w:color w:val="CCCCCC"/>
+          <w:kern w:val="0"/>
+          <w:sz w:val="21"/>
+          <w:szCs w:val="21"/>
+          <w14:ligatures w14:val="none"/>
+        </w:rPr>
+        <w:t xml:space="preserve">    </w:t>
+      </w:r>
+      <w:r>
+        <w:rPr>
+          <w:rFonts w:ascii="Consolas" w:eastAsia="Times New Roman" w:hAnsi="Consolas" w:cs="Times New Roman"/>
+          <w:color w:val="DCDCAA"/>
+          <w:kern w:val="0"/>
+          <w:sz w:val="21"/>
+          <w:szCs w:val="21"/>
+          <w14:ligatures w14:val="none"/>
+        </w:rPr>
+        <w:t>print</w:t>
+      </w:r>
+      <w:r>
+        <w:rPr>
+          <w:rFonts w:ascii="Consolas" w:eastAsia="Times New Roman" w:hAnsi="Consolas" w:cs="Times New Roman"/>
+          <w:color w:val="CCCCCC"/>
+          <w:kern w:val="0"/>
+          <w:sz w:val="21"/>
+          <w:szCs w:val="21"/>
+          <w14:ligatures w14:val="none"/>
+        </w:rPr>
+        <w:t>(</w:t>
+      </w:r>
+      <w:r>
+        <w:rPr>
+          <w:rFonts w:ascii="Consolas" w:eastAsia="Times New Roman" w:hAnsi="Consolas" w:cs="Times New Roman"/>
+          <w:color w:val="9CDCFE"/>
+          <w:kern w:val="0"/>
+          <w:sz w:val="21"/>
+          <w:szCs w:val="21"/>
+          <w14:ligatures w14:val="none"/>
+        </w:rPr>
+        <w:t>sum</w:t>
+      </w:r>
+      <w:r>
+        <w:rPr>
+          <w:rFonts w:ascii="Consolas" w:eastAsia="Times New Roman" w:hAnsi="Consolas" w:cs="Times New Roman"/>
+          <w:color w:val="CCCCCC"/>
+          <w:kern w:val="0"/>
+          <w:sz w:val="21"/>
+          <w:szCs w:val="21"/>
+          <w14:ligatures w14:val="none"/>
+        </w:rPr>
+        <w:t>)</w:t>
+      </w:r>
+    </w:p>
+    <w:p>
+      <w:pPr>
+        <w:shd w:val="clear" w:color="auto" w:fill="1F1F1F"/>
+        <w:spacing w:after="0" w:line="285" w:lineRule="atLeast"/>
+        <w:rPr>
+          <w:rFonts w:ascii="Consolas" w:eastAsia="Times New Roman" w:hAnsi="Consolas" w:cs="Times New Roman"/>
+          <w:color w:val="CCCCCC"/>
+          <w:kern w:val="0"/>
+          <w:sz w:val="21"/>
+          <w:szCs w:val="21"/>
+          <w14:ligatures w14:val="none"/>
+        </w:rPr>
+      </w:pPr>
+      <w:proofErr w:type="gramStart"/>
+      <w:r>
+        <w:rPr>
+          <w:rFonts w:ascii="Consolas" w:eastAsia="Times New Roman" w:hAnsi="Consolas" w:cs="Times New Roman"/>
+          <w:color w:val="DCDCAA"/>
+          <w:kern w:val="0"/>
+          <w:sz w:val="21"/>
+          <w:szCs w:val="21"/>
+          <w14:ligatures w14:val="none"/>
+        </w:rPr>
+        <w:t>total</w:t>
+      </w:r>
+      <w:r>
+        <w:rPr>
+          <w:rFonts w:ascii="Consolas" w:eastAsia="Times New Roman" w:hAnsi="Consolas" w:cs="Times New Roman"/>
+          <w:color w:val="CCCCCC"/>
+          <w:kern w:val="0"/>
+          <w:sz w:val="21"/>
+          <w:szCs w:val="21"/>
+          <w14:ligatures w14:val="none"/>
+        </w:rPr>
+        <w:t>(</w:t>
+      </w:r>
+      <w:proofErr w:type="gramEnd"/>
+      <w:r>
+        <w:rPr>
+          <w:rFonts w:ascii="Consolas" w:eastAsia="Times New Roman" w:hAnsi="Consolas" w:cs="Times New Roman"/>
+          <w:color w:val="B5CEA8"/>
+          <w:kern w:val="0"/>
+          <w:sz w:val="21"/>
+          <w:szCs w:val="21"/>
+          <w14:ligatures w14:val="none"/>
+        </w:rPr>
+        <w:t>1</w:t>
+      </w:r>
+      <w:r>
+        <w:rPr>
+          <w:rFonts w:ascii="Consolas" w:eastAsia="Times New Roman" w:hAnsi="Consolas" w:cs="Times New Roman"/>
+          <w:color w:val="CCCCCC"/>
+          <w:kern w:val="0"/>
+          <w:sz w:val="21"/>
+          <w:szCs w:val="21"/>
+          <w14:ligatures w14:val="none"/>
+        </w:rPr>
+        <w:t>,</w:t>
+      </w:r>
+      <w:r>
+        <w:rPr>
+          <w:rFonts w:ascii="Consolas" w:eastAsia="Times New Roman" w:hAnsi="Consolas" w:cs="Times New Roman"/>
+          <w:color w:val="B5CEA8"/>
+          <w:kern w:val="0"/>
+          <w:sz w:val="21"/>
+          <w:szCs w:val="21"/>
+          <w14:ligatures w14:val="none"/>
+        </w:rPr>
+        <w:t>2</w:t>
+      </w:r>
+      <w:r>
+        <w:rPr>
+          <w:rFonts w:ascii="Consolas" w:eastAsia="Times New Roman" w:hAnsi="Consolas" w:cs="Times New Roman"/>
+          <w:color w:val="CCCCCC"/>
+          <w:kern w:val="0"/>
+          <w:sz w:val="21"/>
+          <w:szCs w:val="21"/>
+          <w14:ligatures w14:val="none"/>
+        </w:rPr>
+        <w:t>,</w:t>
+      </w:r>
+      <w:r>
+        <w:rPr>
+          <w:rFonts w:ascii="Consolas" w:eastAsia="Times New Roman" w:hAnsi="Consolas" w:cs="Times New Roman"/>
+          <w:color w:val="B5CEA8"/>
+          <w:kern w:val="0"/>
+          <w:sz w:val="21"/>
+          <w:szCs w:val="21"/>
+          <w14:ligatures w14:val="none"/>
+        </w:rPr>
+        <w:t>3</w:t>
+      </w:r>
+      <w:r>
+        <w:rPr>
+          <w:rFonts w:ascii="Consolas" w:eastAsia="Times New Roman" w:hAnsi="Consolas" w:cs="Times New Roman"/>
+          <w:color w:val="CCCCCC"/>
+          <w:kern w:val="0"/>
+          <w:sz w:val="21"/>
+          <w:szCs w:val="21"/>
+          <w14:ligatures w14:val="none"/>
+        </w:rPr>
+        <w:t>,</w:t>
+      </w:r>
+      <w:r>
+        <w:rPr>
+          <w:rFonts w:ascii="Consolas" w:eastAsia="Times New Roman" w:hAnsi="Consolas" w:cs="Times New Roman"/>
+          <w:color w:val="B5CEA8"/>
+          <w:kern w:val="0"/>
+          <w:sz w:val="21"/>
+          <w:szCs w:val="21"/>
+          <w14:ligatures w14:val="none"/>
+        </w:rPr>
+        <w:t>4</w:t>
+      </w:r>
+      <w:r>
+        <w:rPr>
+          <w:rFonts w:ascii="Consolas" w:eastAsia="Times New Roman" w:hAnsi="Consolas" w:cs="Times New Roman"/>
+          <w:color w:val="CCCCCC"/>
+          <w:kern w:val="0"/>
+          <w:sz w:val="21"/>
+          <w:szCs w:val="21"/>
+          <w14:ligatures w14:val="none"/>
+        </w:rPr>
+        <w:t>,</w:t>
+      </w:r>
+      <w:r>
+        <w:rPr>
+          <w:rFonts w:ascii="Consolas" w:eastAsia="Times New Roman" w:hAnsi="Consolas" w:cs="Times New Roman"/>
+          <w:color w:val="B5CEA8"/>
+          <w:kern w:val="0"/>
+          <w:sz w:val="21"/>
+          <w:szCs w:val="21"/>
+          <w14:ligatures w14:val="none"/>
+        </w:rPr>
+        <w:t>5</w:t>
+      </w:r>
+      <w:r>
+        <w:rPr>
+          <w:rFonts w:ascii="Consolas" w:eastAsia="Times New Roman" w:hAnsi="Consolas" w:cs="Times New Roman"/>
+          <w:color w:val="CCCCCC"/>
+          <w:kern w:val="0"/>
+          <w:sz w:val="21"/>
+          <w:szCs w:val="21"/>
+          <w14:ligatures w14:val="none"/>
+        </w:rPr>
+        <w:t>,</w:t>
+      </w:r>
+      <w:r>
+        <w:rPr>
+          <w:rFonts w:ascii="Consolas" w:eastAsia="Times New Roman" w:hAnsi="Consolas" w:cs="Times New Roman"/>
+          <w:color w:val="B5CEA8"/>
+          <w:kern w:val="0"/>
+          <w:sz w:val="21"/>
+          <w:szCs w:val="21"/>
+          <w14:ligatures w14:val="none"/>
+        </w:rPr>
+        <w:t>6</w:t>
+      </w:r>
+      <w:r>
+        <w:rPr>
+          <w:rFonts w:ascii="Consolas" w:eastAsia="Times New Roman" w:hAnsi="Consolas" w:cs="Times New Roman"/>
+          <w:color w:val="CCCCCC"/>
+          <w:kern w:val="0"/>
+          <w:sz w:val="21"/>
+          <w:szCs w:val="21"/>
+          <w14:ligatures w14:val="none"/>
+        </w:rPr>
+        <w:t>,</w:t>
+      </w:r>
+      <w:r>
+        <w:rPr>
+          <w:rFonts w:ascii="Consolas" w:eastAsia="Times New Roman" w:hAnsi="Consolas" w:cs="Times New Roman"/>
+          <w:color w:val="B5CEA8"/>
+          <w:kern w:val="0"/>
+          <w:sz w:val="21"/>
+          <w:szCs w:val="21"/>
+          <w14:ligatures w14:val="none"/>
+        </w:rPr>
+        <w:t>7</w:t>
+      </w:r>
+      <w:r>
+        <w:rPr>
+          <w:rFonts w:ascii="Consolas" w:eastAsia="Times New Roman" w:hAnsi="Consolas" w:cs="Times New Roman"/>
+          <w:color w:val="CCCCCC"/>
+          <w:kern w:val="0"/>
+          <w:sz w:val="21"/>
+          <w:szCs w:val="21"/>
+          <w14:ligatures w14:val="none"/>
+        </w:rPr>
+        <w:t>,</w:t>
+      </w:r>
+      <w:r>
+        <w:rPr>
+          <w:rFonts w:ascii="Consolas" w:eastAsia="Times New Roman" w:hAnsi="Consolas" w:cs="Times New Roman"/>
+          <w:color w:val="B5CEA8"/>
+          <w:kern w:val="0"/>
+          <w:sz w:val="21"/>
+          <w:szCs w:val="21"/>
+          <w14:ligatures w14:val="none"/>
+        </w:rPr>
+        <w:t>8</w:t>
+      </w:r>
+      <w:r>
+        <w:rPr>
+          <w:rFonts w:ascii="Consolas" w:eastAsia="Times New Roman" w:hAnsi="Consolas" w:cs="Times New Roman"/>
+          <w:color w:val="CCCCCC"/>
+          <w:kern w:val="0"/>
+          <w:sz w:val="21"/>
+          <w:szCs w:val="21"/>
+          <w14:ligatures w14:val="none"/>
+        </w:rPr>
+        <w:t>,</w:t>
+      </w:r>
+      <w:r>
+        <w:rPr>
+          <w:rFonts w:ascii="Consolas" w:eastAsia="Times New Roman" w:hAnsi="Consolas" w:cs="Times New Roman"/>
+          <w:color w:val="B5CEA8"/>
+          <w:kern w:val="0"/>
+          <w:sz w:val="21"/>
+          <w:szCs w:val="21"/>
+          <w14:ligatures w14:val="none"/>
+        </w:rPr>
+        <w:t>9</w:t>
+      </w:r>
+      <w:r>
+        <w:rPr>
+          <w:rFonts w:ascii="Consolas" w:eastAsia="Times New Roman" w:hAnsi="Consolas" w:cs="Times New Roman"/>
+          <w:color w:val="CCCCCC"/>
+          <w:kern w:val="0"/>
+          <w:sz w:val="21"/>
+          <w:szCs w:val="21"/>
+          <w14:ligatures w14:val="none"/>
+        </w:rPr>
+        <w:t>,</w:t>
+      </w:r>
+      <w:r>
+        <w:rPr>
+          <w:rFonts w:ascii="Consolas" w:eastAsia="Times New Roman" w:hAnsi="Consolas" w:cs="Times New Roman"/>
+          <w:color w:val="B5CEA8"/>
+          <w:kern w:val="0"/>
+          <w:sz w:val="21"/>
+          <w:szCs w:val="21"/>
+          <w14:ligatures w14:val="none"/>
+        </w:rPr>
+        <w:t>10</w:t>
+      </w:r>
+      <w:r>
+        <w:rPr>
+          <w:rFonts w:ascii="Consolas" w:eastAsia="Times New Roman" w:hAnsi="Consolas" w:cs="Times New Roman"/>
+          <w:color w:val="CCCCCC"/>
+          <w:kern w:val="0"/>
+          <w:sz w:val="21"/>
+          <w:szCs w:val="21"/>
+          <w14:ligatures w14:val="none"/>
+        </w:rPr>
+        <w:t>)</w:t>
+      </w:r>
+    </w:p>
+    <w:p/>
+    <w:p>
+      <w:r>
+        <w:tab/>
+        <w:t>Sử dụng từ khoá cho nhiều đối số, thêm dấu ** vào trước tên tham số:</w:t>
+      </w:r>
+    </w:p>
+    <w:p>
+      <w:pPr>
+        <w:shd w:val="clear" w:color="auto" w:fill="1F1F1F"/>
+        <w:spacing w:after="0" w:line="285" w:lineRule="atLeast"/>
+        <w:rPr>
+          <w:rFonts w:ascii="Consolas" w:eastAsia="Times New Roman" w:hAnsi="Consolas" w:cs="Times New Roman"/>
+          <w:color w:val="CCCCCC"/>
+          <w:kern w:val="0"/>
+          <w:sz w:val="21"/>
+          <w:szCs w:val="21"/>
+          <w14:ligatures w14:val="none"/>
+        </w:rPr>
+      </w:pPr>
+      <w:r>
+        <w:rPr>
+          <w:rFonts w:ascii="Consolas" w:eastAsia="Times New Roman" w:hAnsi="Consolas" w:cs="Times New Roman"/>
+          <w:color w:val="569CD6"/>
+          <w:kern w:val="0"/>
+          <w:sz w:val="21"/>
+          <w:szCs w:val="21"/>
+          <w14:ligatures w14:val="none"/>
+        </w:rPr>
+        <w:t>def</w:t>
+      </w:r>
+      <w:r>
+        <w:rPr>
+          <w:rFonts w:ascii="Consolas" w:eastAsia="Times New Roman" w:hAnsi="Consolas" w:cs="Times New Roman"/>
+          <w:color w:val="CCCCCC"/>
+          <w:kern w:val="0"/>
+          <w:sz w:val="21"/>
+          <w:szCs w:val="21"/>
+          <w14:ligatures w14:val="none"/>
+        </w:rPr>
+        <w:t xml:space="preserve"> </w:t>
+      </w:r>
+      <w:r>
+        <w:rPr>
+          <w:rFonts w:ascii="Consolas" w:eastAsia="Times New Roman" w:hAnsi="Consolas" w:cs="Times New Roman"/>
+          <w:color w:val="DCDCAA"/>
+          <w:kern w:val="0"/>
+          <w:sz w:val="21"/>
+          <w:szCs w:val="21"/>
+          <w14:ligatures w14:val="none"/>
+        </w:rPr>
+        <w:t>xinChao</w:t>
+      </w:r>
+      <w:r>
+        <w:rPr>
+          <w:rFonts w:ascii="Consolas" w:eastAsia="Times New Roman" w:hAnsi="Consolas" w:cs="Times New Roman"/>
+          <w:color w:val="CCCCCC"/>
+          <w:kern w:val="0"/>
+          <w:sz w:val="21"/>
+          <w:szCs w:val="21"/>
+          <w14:ligatures w14:val="none"/>
+        </w:rPr>
+        <w:t>(</w:t>
+      </w:r>
+      <w:r>
+        <w:rPr>
+          <w:rFonts w:ascii="Consolas" w:eastAsia="Times New Roman" w:hAnsi="Consolas" w:cs="Times New Roman"/>
+          <w:color w:val="D4D4D4"/>
+          <w:kern w:val="0"/>
+          <w:sz w:val="21"/>
+          <w:szCs w:val="21"/>
+          <w14:ligatures w14:val="none"/>
+        </w:rPr>
+        <w:t>**</w:t>
+      </w:r>
+      <w:r>
+        <w:rPr>
+          <w:rFonts w:ascii="Consolas" w:eastAsia="Times New Roman" w:hAnsi="Consolas" w:cs="Times New Roman"/>
+          <w:color w:val="9CDCFE"/>
+          <w:kern w:val="0"/>
+          <w:sz w:val="21"/>
+          <w:szCs w:val="21"/>
+          <w14:ligatures w14:val="none"/>
+        </w:rPr>
+        <w:t>hoVaTen</w:t>
+      </w:r>
+      <w:r>
+        <w:rPr>
+          <w:rFonts w:ascii="Consolas" w:eastAsia="Times New Roman" w:hAnsi="Consolas" w:cs="Times New Roman"/>
+          <w:color w:val="CCCCCC"/>
+          <w:kern w:val="0"/>
+          <w:sz w:val="21"/>
+          <w:szCs w:val="21"/>
+          <w14:ligatures w14:val="none"/>
+        </w:rPr>
+        <w:t>):</w:t>
+      </w:r>
+    </w:p>
+    <w:p>
+      <w:pPr>
+        <w:shd w:val="clear" w:color="auto" w:fill="1F1F1F"/>
+        <w:spacing w:after="0" w:line="285" w:lineRule="atLeast"/>
+        <w:rPr>
+          <w:rFonts w:ascii="Consolas" w:eastAsia="Times New Roman" w:hAnsi="Consolas" w:cs="Times New Roman"/>
+          <w:color w:val="CCCCCC"/>
+          <w:kern w:val="0"/>
+          <w:sz w:val="21"/>
+          <w:szCs w:val="21"/>
+          <w14:ligatures w14:val="none"/>
+        </w:rPr>
+      </w:pPr>
+      <w:r>
+        <w:rPr>
+          <w:rFonts w:ascii="Consolas" w:eastAsia="Times New Roman" w:hAnsi="Consolas" w:cs="Times New Roman"/>
+          <w:color w:val="CCCCCC"/>
+          <w:kern w:val="0"/>
+          <w:sz w:val="21"/>
+          <w:szCs w:val="21"/>
+          <w14:ligatures w14:val="none"/>
+        </w:rPr>
+        <w:t xml:space="preserve">    </w:t>
+      </w:r>
+      <w:proofErr w:type="gramStart"/>
+      <w:r>
+        <w:rPr>
+          <w:rFonts w:ascii="Consolas" w:eastAsia="Times New Roman" w:hAnsi="Consolas" w:cs="Times New Roman"/>
+          <w:color w:val="DCDCAA"/>
+          <w:kern w:val="0"/>
+          <w:sz w:val="21"/>
+          <w:szCs w:val="21"/>
+          <w14:ligatures w14:val="none"/>
+        </w:rPr>
+        <w:t>print</w:t>
+      </w:r>
+      <w:r>
+        <w:rPr>
+          <w:rFonts w:ascii="Consolas" w:eastAsia="Times New Roman" w:hAnsi="Consolas" w:cs="Times New Roman"/>
+          <w:color w:val="CCCCCC"/>
+          <w:kern w:val="0"/>
+          <w:sz w:val="21"/>
+          <w:szCs w:val="21"/>
+          <w14:ligatures w14:val="none"/>
+        </w:rPr>
+        <w:t>(</w:t>
+      </w:r>
+      <w:proofErr w:type="gramEnd"/>
+      <w:r>
+        <w:rPr>
+          <w:rFonts w:ascii="Consolas" w:eastAsia="Times New Roman" w:hAnsi="Consolas" w:cs="Times New Roman"/>
+          <w:color w:val="CE9178"/>
+          <w:kern w:val="0"/>
+          <w:sz w:val="21"/>
+          <w:szCs w:val="21"/>
+          <w14:ligatures w14:val="none"/>
+        </w:rPr>
+        <w:t>"Xin Chào:"</w:t>
+      </w:r>
+      <w:r>
+        <w:rPr>
+          <w:rFonts w:ascii="Consolas" w:eastAsia="Times New Roman" w:hAnsi="Consolas" w:cs="Times New Roman"/>
+          <w:color w:val="D4D4D4"/>
+          <w:kern w:val="0"/>
+          <w:sz w:val="21"/>
+          <w:szCs w:val="21"/>
+          <w14:ligatures w14:val="none"/>
+        </w:rPr>
+        <w:t>+</w:t>
+      </w:r>
+      <w:r>
+        <w:rPr>
+          <w:rFonts w:ascii="Consolas" w:eastAsia="Times New Roman" w:hAnsi="Consolas" w:cs="Times New Roman"/>
+          <w:color w:val="CCCCCC"/>
+          <w:kern w:val="0"/>
+          <w:sz w:val="21"/>
+          <w:szCs w:val="21"/>
+          <w14:ligatures w14:val="none"/>
+        </w:rPr>
+        <w:t xml:space="preserve"> </w:t>
+      </w:r>
+      <w:r>
+        <w:rPr>
+          <w:rFonts w:ascii="Consolas" w:eastAsia="Times New Roman" w:hAnsi="Consolas" w:cs="Times New Roman"/>
+          <w:color w:val="9CDCFE"/>
+          <w:kern w:val="0"/>
+          <w:sz w:val="21"/>
+          <w:szCs w:val="21"/>
+          <w14:ligatures w14:val="none"/>
+        </w:rPr>
+        <w:t>hoVaTen</w:t>
+      </w:r>
+      <w:r>
+        <w:rPr>
+          <w:rFonts w:ascii="Consolas" w:eastAsia="Times New Roman" w:hAnsi="Consolas" w:cs="Times New Roman"/>
+          <w:color w:val="CCCCCC"/>
+          <w:kern w:val="0"/>
+          <w:sz w:val="21"/>
+          <w:szCs w:val="21"/>
+          <w14:ligatures w14:val="none"/>
+        </w:rPr>
+        <w:t>[</w:t>
+      </w:r>
+      <w:r>
+        <w:rPr>
+          <w:rFonts w:ascii="Consolas" w:eastAsia="Times New Roman" w:hAnsi="Consolas" w:cs="Times New Roman"/>
+          <w:color w:val="CE9178"/>
+          <w:kern w:val="0"/>
+          <w:sz w:val="21"/>
+          <w:szCs w:val="21"/>
+          <w14:ligatures w14:val="none"/>
+        </w:rPr>
+        <w:t>"ten"</w:t>
+      </w:r>
+      <w:r>
+        <w:rPr>
+          <w:rFonts w:ascii="Consolas" w:eastAsia="Times New Roman" w:hAnsi="Consolas" w:cs="Times New Roman"/>
+          <w:color w:val="CCCCCC"/>
+          <w:kern w:val="0"/>
+          <w:sz w:val="21"/>
+          <w:szCs w:val="21"/>
+          <w14:ligatures w14:val="none"/>
+        </w:rPr>
+        <w:t>])</w:t>
+      </w:r>
+    </w:p>
+    <w:p>
+      <w:pPr>
+        <w:shd w:val="clear" w:color="auto" w:fill="1F1F1F"/>
+        <w:spacing w:after="0" w:line="285" w:lineRule="atLeast"/>
+        <w:rPr>
+          <w:rFonts w:ascii="Consolas" w:eastAsia="Times New Roman" w:hAnsi="Consolas" w:cs="Times New Roman"/>
+          <w:color w:val="CCCCCC"/>
+          <w:kern w:val="0"/>
+          <w:sz w:val="21"/>
+          <w:szCs w:val="21"/>
+          <w14:ligatures w14:val="none"/>
+        </w:rPr>
+      </w:pPr>
+      <w:proofErr w:type="gramStart"/>
+      <w:r>
+        <w:rPr>
+          <w:rFonts w:ascii="Consolas" w:eastAsia="Times New Roman" w:hAnsi="Consolas" w:cs="Times New Roman"/>
+          <w:color w:val="DCDCAA"/>
+          <w:kern w:val="0"/>
+          <w:sz w:val="21"/>
+          <w:szCs w:val="21"/>
+          <w14:ligatures w14:val="none"/>
+        </w:rPr>
+        <w:t>xinChao</w:t>
+      </w:r>
+      <w:r>
+        <w:rPr>
+          <w:rFonts w:ascii="Consolas" w:eastAsia="Times New Roman" w:hAnsi="Consolas" w:cs="Times New Roman"/>
+          <w:color w:val="CCCCCC"/>
+          <w:kern w:val="0"/>
+          <w:sz w:val="21"/>
+          <w:szCs w:val="21"/>
+          <w14:ligatures w14:val="none"/>
+        </w:rPr>
+        <w:t>(</w:t>
+      </w:r>
+      <w:proofErr w:type="gramEnd"/>
+      <w:r>
+        <w:rPr>
+          <w:rFonts w:ascii="Consolas" w:eastAsia="Times New Roman" w:hAnsi="Consolas" w:cs="Times New Roman"/>
+          <w:color w:val="9CDCFE"/>
+          <w:kern w:val="0"/>
+          <w:sz w:val="21"/>
+          <w:szCs w:val="21"/>
+          <w14:ligatures w14:val="none"/>
+        </w:rPr>
+        <w:t>ten</w:t>
+      </w:r>
+      <w:r>
+        <w:rPr>
+          <w:rFonts w:ascii="Consolas" w:eastAsia="Times New Roman" w:hAnsi="Consolas" w:cs="Times New Roman"/>
+          <w:color w:val="CCCCCC"/>
+          <w:kern w:val="0"/>
+          <w:sz w:val="21"/>
+          <w:szCs w:val="21"/>
+          <w14:ligatures w14:val="none"/>
+        </w:rPr>
+        <w:t xml:space="preserve"> </w:t>
+      </w:r>
+      <w:r>
+        <w:rPr>
+          <w:rFonts w:ascii="Consolas" w:eastAsia="Times New Roman" w:hAnsi="Consolas" w:cs="Times New Roman"/>
+          <w:color w:val="D4D4D4"/>
+          <w:kern w:val="0"/>
+          <w:sz w:val="21"/>
+          <w:szCs w:val="21"/>
+          <w14:ligatures w14:val="none"/>
+        </w:rPr>
+        <w:t>=</w:t>
+      </w:r>
+      <w:r>
+        <w:rPr>
+          <w:rFonts w:ascii="Consolas" w:eastAsia="Times New Roman" w:hAnsi="Consolas" w:cs="Times New Roman"/>
+          <w:color w:val="CCCCCC"/>
+          <w:kern w:val="0"/>
+          <w:sz w:val="21"/>
+          <w:szCs w:val="21"/>
+          <w14:ligatures w14:val="none"/>
+        </w:rPr>
+        <w:t xml:space="preserve"> </w:t>
+      </w:r>
+      <w:r>
+        <w:rPr>
+          <w:rFonts w:ascii="Consolas" w:eastAsia="Times New Roman" w:hAnsi="Consolas" w:cs="Times New Roman"/>
+          <w:color w:val="CE9178"/>
+          <w:kern w:val="0"/>
+          <w:sz w:val="21"/>
+          <w:szCs w:val="21"/>
+          <w14:ligatures w14:val="none"/>
+        </w:rPr>
+        <w:t>"Nhân"</w:t>
+      </w:r>
+      <w:r>
+        <w:rPr>
+          <w:rFonts w:ascii="Consolas" w:eastAsia="Times New Roman" w:hAnsi="Consolas" w:cs="Times New Roman"/>
+          <w:color w:val="CCCCCC"/>
+          <w:kern w:val="0"/>
+          <w:sz w:val="21"/>
+          <w:szCs w:val="21"/>
+          <w14:ligatures w14:val="none"/>
+        </w:rPr>
+        <w:t xml:space="preserve">, </w:t>
+      </w:r>
+      <w:r>
+        <w:rPr>
+          <w:rFonts w:ascii="Consolas" w:eastAsia="Times New Roman" w:hAnsi="Consolas" w:cs="Times New Roman"/>
+          <w:color w:val="9CDCFE"/>
+          <w:kern w:val="0"/>
+          <w:sz w:val="21"/>
+          <w:szCs w:val="21"/>
+          <w14:ligatures w14:val="none"/>
+        </w:rPr>
+        <w:t>tenLot</w:t>
+      </w:r>
+      <w:r>
+        <w:rPr>
+          <w:rFonts w:ascii="Consolas" w:eastAsia="Times New Roman" w:hAnsi="Consolas" w:cs="Times New Roman"/>
+          <w:color w:val="CCCCCC"/>
+          <w:kern w:val="0"/>
+          <w:sz w:val="21"/>
+          <w:szCs w:val="21"/>
+          <w14:ligatures w14:val="none"/>
+        </w:rPr>
+        <w:t xml:space="preserve"> </w:t>
+      </w:r>
+      <w:r>
+        <w:rPr>
+          <w:rFonts w:ascii="Consolas" w:eastAsia="Times New Roman" w:hAnsi="Consolas" w:cs="Times New Roman"/>
+          <w:color w:val="D4D4D4"/>
+          <w:kern w:val="0"/>
+          <w:sz w:val="21"/>
+          <w:szCs w:val="21"/>
+          <w14:ligatures w14:val="none"/>
+        </w:rPr>
+        <w:t>=</w:t>
+      </w:r>
+      <w:r>
+        <w:rPr>
+          <w:rFonts w:ascii="Consolas" w:eastAsia="Times New Roman" w:hAnsi="Consolas" w:cs="Times New Roman"/>
+          <w:color w:val="CCCCCC"/>
+          <w:kern w:val="0"/>
+          <w:sz w:val="21"/>
+          <w:szCs w:val="21"/>
+          <w14:ligatures w14:val="none"/>
+        </w:rPr>
+        <w:t xml:space="preserve"> </w:t>
+      </w:r>
+      <w:r>
+        <w:rPr>
+          <w:rFonts w:ascii="Consolas" w:eastAsia="Times New Roman" w:hAnsi="Consolas" w:cs="Times New Roman"/>
+          <w:color w:val="CE9178"/>
+          <w:kern w:val="0"/>
+          <w:sz w:val="21"/>
+          <w:szCs w:val="21"/>
+          <w14:ligatures w14:val="none"/>
+        </w:rPr>
+        <w:t>"Ngọc"</w:t>
+      </w:r>
+      <w:r>
+        <w:rPr>
+          <w:rFonts w:ascii="Consolas" w:eastAsia="Times New Roman" w:hAnsi="Consolas" w:cs="Times New Roman"/>
+          <w:color w:val="CCCCCC"/>
+          <w:kern w:val="0"/>
+          <w:sz w:val="21"/>
+          <w:szCs w:val="21"/>
+          <w14:ligatures w14:val="none"/>
+        </w:rPr>
+        <w:t xml:space="preserve">, </w:t>
+      </w:r>
+      <w:r>
+        <w:rPr>
+          <w:rFonts w:ascii="Consolas" w:eastAsia="Times New Roman" w:hAnsi="Consolas" w:cs="Times New Roman"/>
+          <w:color w:val="9CDCFE"/>
+          <w:kern w:val="0"/>
+          <w:sz w:val="21"/>
+          <w:szCs w:val="21"/>
+          <w14:ligatures w14:val="none"/>
+        </w:rPr>
+        <w:t>ho</w:t>
+      </w:r>
+      <w:r>
+        <w:rPr>
+          <w:rFonts w:ascii="Consolas" w:eastAsia="Times New Roman" w:hAnsi="Consolas" w:cs="Times New Roman"/>
+          <w:color w:val="CCCCCC"/>
+          <w:kern w:val="0"/>
+          <w:sz w:val="21"/>
+          <w:szCs w:val="21"/>
+          <w14:ligatures w14:val="none"/>
+        </w:rPr>
+        <w:t xml:space="preserve"> </w:t>
+      </w:r>
+      <w:r>
+        <w:rPr>
+          <w:rFonts w:ascii="Consolas" w:eastAsia="Times New Roman" w:hAnsi="Consolas" w:cs="Times New Roman"/>
+          <w:color w:val="D4D4D4"/>
+          <w:kern w:val="0"/>
+          <w:sz w:val="21"/>
+          <w:szCs w:val="21"/>
+          <w14:ligatures w14:val="none"/>
+        </w:rPr>
+        <w:t>=</w:t>
+      </w:r>
+      <w:r>
+        <w:rPr>
+          <w:rFonts w:ascii="Consolas" w:eastAsia="Times New Roman" w:hAnsi="Consolas" w:cs="Times New Roman"/>
+          <w:color w:val="CCCCCC"/>
+          <w:kern w:val="0"/>
+          <w:sz w:val="21"/>
+          <w:szCs w:val="21"/>
+          <w14:ligatures w14:val="none"/>
+        </w:rPr>
+        <w:t xml:space="preserve"> </w:t>
+      </w:r>
+      <w:r>
+        <w:rPr>
+          <w:rFonts w:ascii="Consolas" w:eastAsia="Times New Roman" w:hAnsi="Consolas" w:cs="Times New Roman"/>
+          <w:color w:val="CE9178"/>
+          <w:kern w:val="0"/>
+          <w:sz w:val="21"/>
+          <w:szCs w:val="21"/>
+          <w14:ligatures w14:val="none"/>
+        </w:rPr>
+        <w:t>"Trần"</w:t>
+      </w:r>
+      <w:r>
+        <w:rPr>
+          <w:rFonts w:ascii="Consolas" w:eastAsia="Times New Roman" w:hAnsi="Consolas" w:cs="Times New Roman"/>
+          <w:color w:val="CCCCCC"/>
+          <w:kern w:val="0"/>
+          <w:sz w:val="21"/>
+          <w:szCs w:val="21"/>
+          <w14:ligatures w14:val="none"/>
+        </w:rPr>
+        <w:t>)</w:t>
+      </w:r>
+    </w:p>
+    <w:p/>
+    <w:p>
+      <w:pPr>
+        <w:pStyle w:val="Heading1"/>
+        <w:numPr>
+          <w:ilvl w:val="0"/>
+          <w:numId w:val="4"/>
+        </w:numPr>
+        <w:ind w:hanging="450"/>
+      </w:pPr>
+      <w:r>
+        <w:t xml:space="preserve"> Lambda function trong Python</w:t>
+      </w:r>
+    </w:p>
+    <w:p>
+      <w:r>
+        <w:t>Một hàm lambda là một hàm ẩn danh nhỏ.</w:t>
+      </w:r>
+    </w:p>
+    <w:p>
+      <w:r>
+        <w:t>Một hàm lambda có thể nhận bất kỳ số lượng đối số nào, nhưng chỉ có một biểu thức.</w:t>
+      </w:r>
+    </w:p>
+    <w:p>
+      <w:r>
+        <w:t xml:space="preserve">Cú pháp: lambda </w:t>
+      </w:r>
+      <w:proofErr w:type="gramStart"/>
+      <w:r>
+        <w:t>arguments :</w:t>
+      </w:r>
+      <w:proofErr w:type="gramEnd"/>
+      <w:r>
+        <w:t xml:space="preserve"> expression</w:t>
+      </w:r>
+    </w:p>
+    <w:p>
+      <w:r>
+        <w:t xml:space="preserve">Ví dụ: kiemTraSoChan = lambda </w:t>
+      </w:r>
+      <w:proofErr w:type="gramStart"/>
+      <w:r>
+        <w:t>a :</w:t>
+      </w:r>
+      <w:proofErr w:type="gramEnd"/>
+      <w:r>
+        <w:t xml:space="preserve"> (a%2==0)</w:t>
+      </w:r>
+    </w:p>
+    <w:p>
+      <w:r>
+        <w:tab/>
+        <w:t xml:space="preserve">  print(</w:t>
+      </w:r>
+      <w:proofErr w:type="gramStart"/>
+      <w:r>
+        <w:t>kiemTraSoChan(</w:t>
+      </w:r>
+      <w:proofErr w:type="gramEnd"/>
+      <w:r>
+        <w:t>5))</w:t>
+      </w:r>
+    </w:p>
     <w:p/>
     <w:sectPr>
       <w:pgSz w:w="12240" w:h="15840"/>
@@ -2178,7 +5233,7 @@
   <w:abstractNum w:abstractNumId="3" w15:restartNumberingAfterBreak="0">
     <w:nsid w:val="45227057"/>
     <w:multiLevelType w:val="hybridMultilevel"/>
-    <w:tmpl w:val="20ACE216"/>
+    <w:tmpl w:val="465A6CD6"/>
     <w:lvl w:ilvl="0" w:tplc="0409000F">
       <w:start w:val="1"/>
       <w:numFmt w:val="decimal"/>

</xml_diff>

<commit_message>
class, getter, setter, deleter
</commit_message>
<xml_diff>
--- a/Học python.docx
+++ b/Học python.docx
@@ -4961,6 +4961,9 @@
     </w:p>
     <w:p>
       <w:r>
+        <w:rPr>
+          <w:noProof/>
+        </w:rPr>
         <w:drawing>
           <wp:inline distT="0" distB="0" distL="0" distR="0" wp14:anchorId="53BCE694" wp14:editId="10E6A4D1">
             <wp:extent cx="5395428" cy="3360711"/>
@@ -5000,6 +5003,9 @@
     </w:p>
     <w:p>
       <w:r>
+        <w:rPr>
+          <w:noProof/>
+        </w:rPr>
         <w:drawing>
           <wp:inline distT="0" distB="0" distL="0" distR="0" wp14:anchorId="13713971" wp14:editId="79B56349">
             <wp:extent cx="4359018" cy="1988992"/>
@@ -5039,6 +5045,9 @@
     </w:p>
     <w:p>
       <w:r>
+        <w:rPr>
+          <w:noProof/>
+        </w:rPr>
         <w:lastRenderedPageBreak/>
         <w:drawing>
           <wp:inline distT="0" distB="0" distL="0" distR="0" wp14:anchorId="69320471" wp14:editId="34D6BF35">
@@ -5077,6 +5086,9 @@
         </w:drawing>
       </w:r>
       <w:r>
+        <w:rPr>
+          <w:noProof/>
+        </w:rPr>
         <w:drawing>
           <wp:inline distT="0" distB="0" distL="0" distR="0" wp14:anchorId="1F867E0A" wp14:editId="059E0BD8">
             <wp:extent cx="5890770" cy="3147333"/>
@@ -5667,6 +5679,9 @@
     </w:p>
     <w:p>
       <w:r>
+        <w:rPr>
+          <w:noProof/>
+        </w:rPr>
         <w:drawing>
           <wp:inline distT="0" distB="0" distL="0" distR="0" wp14:anchorId="63E6412B" wp14:editId="65F9A7C7">
             <wp:extent cx="5943600" cy="2811780"/>
@@ -5706,6 +5721,9 @@
     </w:p>
     <w:p>
       <w:r>
+        <w:rPr>
+          <w:noProof/>
+        </w:rPr>
         <w:drawing>
           <wp:inline distT="0" distB="0" distL="0" distR="0" wp14:anchorId="45A7281F" wp14:editId="38BAFDCF">
             <wp:extent cx="5395428" cy="3246401"/>
@@ -5745,6 +5763,9 @@
     </w:p>
     <w:p>
       <w:r>
+        <w:rPr>
+          <w:noProof/>
+        </w:rPr>
         <w:lastRenderedPageBreak/>
         <w:drawing>
           <wp:inline distT="0" distB="0" distL="0" distR="0" wp14:anchorId="11C65615" wp14:editId="3001550B">
@@ -5785,6 +5806,9 @@
     </w:p>
     <w:p>
       <w:r>
+        <w:rPr>
+          <w:noProof/>
+        </w:rPr>
         <w:drawing>
           <wp:inline distT="0" distB="0" distL="0" distR="0" wp14:anchorId="2E6121CD" wp14:editId="5F5A90E2">
             <wp:extent cx="5608806" cy="3886537"/>
@@ -8759,6 +8783,9 @@
         <w:ind w:left="360"/>
       </w:pPr>
       <w:r>
+        <w:rPr>
+          <w:noProof/>
+        </w:rPr>
         <w:drawing>
           <wp:inline distT="0" distB="0" distL="0" distR="0" wp14:anchorId="1A4BCC17" wp14:editId="323B75B4">
             <wp:extent cx="5943600" cy="3719830"/>
@@ -9084,6 +9111,1359 @@
       </w:pPr>
       <w:r>
         <w:t>Làm việc với File trong Python</w:t>
+      </w:r>
+    </w:p>
+    <w:p>
+      <w:pPr>
+        <w:shd w:val="clear" w:color="auto" w:fill="1E1F22"/>
+        <w:tabs>
+          <w:tab w:val="left" w:pos="916"/>
+          <w:tab w:val="left" w:pos="1832"/>
+          <w:tab w:val="left" w:pos="2748"/>
+          <w:tab w:val="left" w:pos="3664"/>
+          <w:tab w:val="left" w:pos="4580"/>
+          <w:tab w:val="left" w:pos="5496"/>
+          <w:tab w:val="left" w:pos="6412"/>
+          <w:tab w:val="left" w:pos="7328"/>
+          <w:tab w:val="left" w:pos="8244"/>
+          <w:tab w:val="left" w:pos="9160"/>
+          <w:tab w:val="left" w:pos="10076"/>
+          <w:tab w:val="left" w:pos="10992"/>
+          <w:tab w:val="left" w:pos="11908"/>
+          <w:tab w:val="left" w:pos="12824"/>
+          <w:tab w:val="left" w:pos="13740"/>
+          <w:tab w:val="left" w:pos="14656"/>
+        </w:tabs>
+        <w:spacing w:after="0" w:line="240" w:lineRule="auto"/>
+        <w:rPr>
+          <w:rFonts w:ascii="Courier New" w:eastAsia="Times New Roman" w:hAnsi="Courier New" w:cs="Courier New"/>
+          <w:color w:val="BCBEC4"/>
+          <w:kern w:val="0"/>
+          <w:sz w:val="20"/>
+          <w:szCs w:val="20"/>
+          <w14:ligatures w14:val="none"/>
+        </w:rPr>
+      </w:pPr>
+      <w:r>
+        <w:rPr>
+          <w:rFonts w:ascii="Courier New" w:eastAsia="Times New Roman" w:hAnsi="Courier New" w:cs="Courier New"/>
+          <w:color w:val="7A7E85"/>
+          <w:kern w:val="0"/>
+          <w:sz w:val="20"/>
+          <w:szCs w:val="20"/>
+          <w14:ligatures w14:val="none"/>
+        </w:rPr>
+        <w:t>#open()</w:t>
+      </w:r>
+      <w:r>
+        <w:rPr>
+          <w:rFonts w:ascii="Courier New" w:eastAsia="Times New Roman" w:hAnsi="Courier New" w:cs="Courier New"/>
+          <w:color w:val="7A7E85"/>
+          <w:kern w:val="0"/>
+          <w:sz w:val="20"/>
+          <w:szCs w:val="20"/>
+          <w14:ligatures w14:val="none"/>
+        </w:rPr>
+        <w:br/>
+        <w:t># "x" - tạo file</w:t>
+      </w:r>
+      <w:r>
+        <w:rPr>
+          <w:rFonts w:ascii="Courier New" w:eastAsia="Times New Roman" w:hAnsi="Courier New" w:cs="Courier New"/>
+          <w:color w:val="7A7E85"/>
+          <w:kern w:val="0"/>
+          <w:sz w:val="20"/>
+          <w:szCs w:val="20"/>
+          <w14:ligatures w14:val="none"/>
+        </w:rPr>
+        <w:br/>
+      </w:r>
+      <w:r>
+        <w:rPr>
+          <w:rFonts w:ascii="Courier New" w:eastAsia="Times New Roman" w:hAnsi="Courier New" w:cs="Courier New"/>
+          <w:i/>
+          <w:iCs/>
+          <w:color w:val="5F826B"/>
+          <w:kern w:val="0"/>
+          <w:sz w:val="20"/>
+          <w:szCs w:val="20"/>
+          <w14:ligatures w14:val="none"/>
+        </w:rPr>
+        <w:t>"""</w:t>
+      </w:r>
+      <w:r>
+        <w:rPr>
+          <w:rFonts w:ascii="Courier New" w:eastAsia="Times New Roman" w:hAnsi="Courier New" w:cs="Courier New"/>
+          <w:i/>
+          <w:iCs/>
+          <w:color w:val="5F826B"/>
+          <w:kern w:val="0"/>
+          <w:sz w:val="20"/>
+          <w:szCs w:val="20"/>
+          <w14:ligatures w14:val="none"/>
+        </w:rPr>
+        <w:br/>
+        <w:t>try:</w:t>
+      </w:r>
+      <w:r>
+        <w:rPr>
+          <w:rFonts w:ascii="Courier New" w:eastAsia="Times New Roman" w:hAnsi="Courier New" w:cs="Courier New"/>
+          <w:i/>
+          <w:iCs/>
+          <w:color w:val="5F826B"/>
+          <w:kern w:val="0"/>
+          <w:sz w:val="20"/>
+          <w:szCs w:val="20"/>
+          <w14:ligatures w14:val="none"/>
+        </w:rPr>
+        <w:br/>
+        <w:t xml:space="preserve">    f = open("vidu1.txt", "x")</w:t>
+      </w:r>
+      <w:r>
+        <w:rPr>
+          <w:rFonts w:ascii="Courier New" w:eastAsia="Times New Roman" w:hAnsi="Courier New" w:cs="Courier New"/>
+          <w:i/>
+          <w:iCs/>
+          <w:color w:val="5F826B"/>
+          <w:kern w:val="0"/>
+          <w:sz w:val="20"/>
+          <w:szCs w:val="20"/>
+          <w14:ligatures w14:val="none"/>
+        </w:rPr>
+        <w:br/>
+        <w:t>except Exception as e:</w:t>
+      </w:r>
+      <w:r>
+        <w:rPr>
+          <w:rFonts w:ascii="Courier New" w:eastAsia="Times New Roman" w:hAnsi="Courier New" w:cs="Courier New"/>
+          <w:i/>
+          <w:iCs/>
+          <w:color w:val="5F826B"/>
+          <w:kern w:val="0"/>
+          <w:sz w:val="20"/>
+          <w:szCs w:val="20"/>
+          <w14:ligatures w14:val="none"/>
+        </w:rPr>
+        <w:br/>
+        <w:t xml:space="preserve">    print(e)</w:t>
+      </w:r>
+      <w:r>
+        <w:rPr>
+          <w:rFonts w:ascii="Courier New" w:eastAsia="Times New Roman" w:hAnsi="Courier New" w:cs="Courier New"/>
+          <w:i/>
+          <w:iCs/>
+          <w:color w:val="5F826B"/>
+          <w:kern w:val="0"/>
+          <w:sz w:val="20"/>
+          <w:szCs w:val="20"/>
+          <w14:ligatures w14:val="none"/>
+        </w:rPr>
+        <w:br/>
+        <w:t>"""</w:t>
+      </w:r>
+      <w:r>
+        <w:rPr>
+          <w:rFonts w:ascii="Courier New" w:eastAsia="Times New Roman" w:hAnsi="Courier New" w:cs="Courier New"/>
+          <w:i/>
+          <w:iCs/>
+          <w:color w:val="5F826B"/>
+          <w:kern w:val="0"/>
+          <w:sz w:val="20"/>
+          <w:szCs w:val="20"/>
+          <w14:ligatures w14:val="none"/>
+        </w:rPr>
+        <w:br/>
+      </w:r>
+      <w:r>
+        <w:rPr>
+          <w:rFonts w:ascii="Courier New" w:eastAsia="Times New Roman" w:hAnsi="Courier New" w:cs="Courier New"/>
+          <w:color w:val="7A7E85"/>
+          <w:kern w:val="0"/>
+          <w:sz w:val="20"/>
+          <w:szCs w:val="20"/>
+          <w14:ligatures w14:val="none"/>
+        </w:rPr>
+        <w:t>#"w" - ghi dữ liệu vào file</w:t>
+      </w:r>
+      <w:r>
+        <w:rPr>
+          <w:rFonts w:ascii="Courier New" w:eastAsia="Times New Roman" w:hAnsi="Courier New" w:cs="Courier New"/>
+          <w:color w:val="7A7E85"/>
+          <w:kern w:val="0"/>
+          <w:sz w:val="20"/>
+          <w:szCs w:val="20"/>
+          <w14:ligatures w14:val="none"/>
+        </w:rPr>
+        <w:br/>
+        <w:t>#"a" - nối vào file</w:t>
+      </w:r>
+      <w:r>
+        <w:rPr>
+          <w:rFonts w:ascii="Courier New" w:eastAsia="Times New Roman" w:hAnsi="Courier New" w:cs="Courier New"/>
+          <w:color w:val="7A7E85"/>
+          <w:kern w:val="0"/>
+          <w:sz w:val="20"/>
+          <w:szCs w:val="20"/>
+          <w14:ligatures w14:val="none"/>
+        </w:rPr>
+        <w:br/>
+      </w:r>
+      <w:r>
+        <w:rPr>
+          <w:rFonts w:ascii="Courier New" w:eastAsia="Times New Roman" w:hAnsi="Courier New" w:cs="Courier New"/>
+          <w:color w:val="CF8E6D"/>
+          <w:kern w:val="0"/>
+          <w:sz w:val="20"/>
+          <w:szCs w:val="20"/>
+          <w14:ligatures w14:val="none"/>
+        </w:rPr>
+        <w:t>try</w:t>
+      </w:r>
+      <w:r>
+        <w:rPr>
+          <w:rFonts w:ascii="Courier New" w:eastAsia="Times New Roman" w:hAnsi="Courier New" w:cs="Courier New"/>
+          <w:color w:val="BCBEC4"/>
+          <w:kern w:val="0"/>
+          <w:sz w:val="20"/>
+          <w:szCs w:val="20"/>
+          <w14:ligatures w14:val="none"/>
+        </w:rPr>
+        <w:t>:</w:t>
+      </w:r>
+      <w:r>
+        <w:rPr>
+          <w:rFonts w:ascii="Courier New" w:eastAsia="Times New Roman" w:hAnsi="Courier New" w:cs="Courier New"/>
+          <w:color w:val="BCBEC4"/>
+          <w:kern w:val="0"/>
+          <w:sz w:val="20"/>
+          <w:szCs w:val="20"/>
+          <w14:ligatures w14:val="none"/>
+        </w:rPr>
+        <w:br/>
+        <w:t xml:space="preserve">    </w:t>
+      </w:r>
+      <w:r>
+        <w:rPr>
+          <w:rFonts w:ascii="Courier New" w:eastAsia="Times New Roman" w:hAnsi="Courier New" w:cs="Courier New"/>
+          <w:color w:val="CF8E6D"/>
+          <w:kern w:val="0"/>
+          <w:sz w:val="20"/>
+          <w:szCs w:val="20"/>
+          <w14:ligatures w14:val="none"/>
+        </w:rPr>
+        <w:t xml:space="preserve">with </w:t>
+      </w:r>
+      <w:r>
+        <w:rPr>
+          <w:rFonts w:ascii="Courier New" w:eastAsia="Times New Roman" w:hAnsi="Courier New" w:cs="Courier New"/>
+          <w:color w:val="8888C6"/>
+          <w:kern w:val="0"/>
+          <w:sz w:val="20"/>
+          <w:szCs w:val="20"/>
+          <w14:ligatures w14:val="none"/>
+        </w:rPr>
+        <w:t>open</w:t>
+      </w:r>
+      <w:r>
+        <w:rPr>
+          <w:rFonts w:ascii="Courier New" w:eastAsia="Times New Roman" w:hAnsi="Courier New" w:cs="Courier New"/>
+          <w:color w:val="BCBEC4"/>
+          <w:kern w:val="0"/>
+          <w:sz w:val="20"/>
+          <w:szCs w:val="20"/>
+          <w14:ligatures w14:val="none"/>
+        </w:rPr>
+        <w:t>(</w:t>
+      </w:r>
+      <w:r>
+        <w:rPr>
+          <w:rFonts w:ascii="Courier New" w:eastAsia="Times New Roman" w:hAnsi="Courier New" w:cs="Courier New"/>
+          <w:color w:val="6AAB73"/>
+          <w:kern w:val="0"/>
+          <w:sz w:val="20"/>
+          <w:szCs w:val="20"/>
+          <w14:ligatures w14:val="none"/>
+        </w:rPr>
+        <w:t>"vidu1.txt"</w:t>
+      </w:r>
+      <w:r>
+        <w:rPr>
+          <w:rFonts w:ascii="Courier New" w:eastAsia="Times New Roman" w:hAnsi="Courier New" w:cs="Courier New"/>
+          <w:color w:val="BCBEC4"/>
+          <w:kern w:val="0"/>
+          <w:sz w:val="20"/>
+          <w:szCs w:val="20"/>
+          <w14:ligatures w14:val="none"/>
+        </w:rPr>
+        <w:t xml:space="preserve">, </w:t>
+      </w:r>
+      <w:r>
+        <w:rPr>
+          <w:rFonts w:ascii="Courier New" w:eastAsia="Times New Roman" w:hAnsi="Courier New" w:cs="Courier New"/>
+          <w:color w:val="6AAB73"/>
+          <w:kern w:val="0"/>
+          <w:sz w:val="20"/>
+          <w:szCs w:val="20"/>
+          <w14:ligatures w14:val="none"/>
+        </w:rPr>
+        <w:t>"w"</w:t>
+      </w:r>
+      <w:r>
+        <w:rPr>
+          <w:rFonts w:ascii="Courier New" w:eastAsia="Times New Roman" w:hAnsi="Courier New" w:cs="Courier New"/>
+          <w:color w:val="BCBEC4"/>
+          <w:kern w:val="0"/>
+          <w:sz w:val="20"/>
+          <w:szCs w:val="20"/>
+          <w14:ligatures w14:val="none"/>
+        </w:rPr>
+        <w:t xml:space="preserve">) </w:t>
+      </w:r>
+      <w:r>
+        <w:rPr>
+          <w:rFonts w:ascii="Courier New" w:eastAsia="Times New Roman" w:hAnsi="Courier New" w:cs="Courier New"/>
+          <w:color w:val="CF8E6D"/>
+          <w:kern w:val="0"/>
+          <w:sz w:val="20"/>
+          <w:szCs w:val="20"/>
+          <w14:ligatures w14:val="none"/>
+        </w:rPr>
+        <w:t xml:space="preserve">as </w:t>
+      </w:r>
+      <w:r>
+        <w:rPr>
+          <w:rFonts w:ascii="Courier New" w:eastAsia="Times New Roman" w:hAnsi="Courier New" w:cs="Courier New"/>
+          <w:color w:val="BCBEC4"/>
+          <w:kern w:val="0"/>
+          <w:sz w:val="20"/>
+          <w:szCs w:val="20"/>
+          <w14:ligatures w14:val="none"/>
+        </w:rPr>
+        <w:t>f:</w:t>
+      </w:r>
+      <w:r>
+        <w:rPr>
+          <w:rFonts w:ascii="Courier New" w:eastAsia="Times New Roman" w:hAnsi="Courier New" w:cs="Courier New"/>
+          <w:color w:val="BCBEC4"/>
+          <w:kern w:val="0"/>
+          <w:sz w:val="20"/>
+          <w:szCs w:val="20"/>
+          <w14:ligatures w14:val="none"/>
+        </w:rPr>
+        <w:br/>
+        <w:t xml:space="preserve">        f.write(</w:t>
+      </w:r>
+      <w:r>
+        <w:rPr>
+          <w:rFonts w:ascii="Courier New" w:eastAsia="Times New Roman" w:hAnsi="Courier New" w:cs="Courier New"/>
+          <w:color w:val="6AAB73"/>
+          <w:kern w:val="0"/>
+          <w:sz w:val="20"/>
+          <w:szCs w:val="20"/>
+          <w14:ligatures w14:val="none"/>
+        </w:rPr>
+        <w:t>"Hello"</w:t>
+      </w:r>
+      <w:r>
+        <w:rPr>
+          <w:rFonts w:ascii="Courier New" w:eastAsia="Times New Roman" w:hAnsi="Courier New" w:cs="Courier New"/>
+          <w:color w:val="BCBEC4"/>
+          <w:kern w:val="0"/>
+          <w:sz w:val="20"/>
+          <w:szCs w:val="20"/>
+          <w14:ligatures w14:val="none"/>
+        </w:rPr>
+        <w:t>)</w:t>
+      </w:r>
+      <w:r>
+        <w:rPr>
+          <w:rFonts w:ascii="Courier New" w:eastAsia="Times New Roman" w:hAnsi="Courier New" w:cs="Courier New"/>
+          <w:color w:val="BCBEC4"/>
+          <w:kern w:val="0"/>
+          <w:sz w:val="20"/>
+          <w:szCs w:val="20"/>
+          <w14:ligatures w14:val="none"/>
+        </w:rPr>
+        <w:br/>
+        <w:t xml:space="preserve">        f.close()</w:t>
+      </w:r>
+      <w:r>
+        <w:rPr>
+          <w:rFonts w:ascii="Courier New" w:eastAsia="Times New Roman" w:hAnsi="Courier New" w:cs="Courier New"/>
+          <w:color w:val="BCBEC4"/>
+          <w:kern w:val="0"/>
+          <w:sz w:val="20"/>
+          <w:szCs w:val="20"/>
+          <w14:ligatures w14:val="none"/>
+        </w:rPr>
+        <w:br/>
+      </w:r>
+      <w:r>
+        <w:rPr>
+          <w:rFonts w:ascii="Courier New" w:eastAsia="Times New Roman" w:hAnsi="Courier New" w:cs="Courier New"/>
+          <w:color w:val="CF8E6D"/>
+          <w:kern w:val="0"/>
+          <w:sz w:val="20"/>
+          <w:szCs w:val="20"/>
+          <w14:ligatures w14:val="none"/>
+        </w:rPr>
+        <w:t xml:space="preserve">except </w:t>
+      </w:r>
+      <w:r>
+        <w:rPr>
+          <w:rFonts w:ascii="Courier New" w:eastAsia="Times New Roman" w:hAnsi="Courier New" w:cs="Courier New"/>
+          <w:color w:val="8888C6"/>
+          <w:kern w:val="0"/>
+          <w:sz w:val="20"/>
+          <w:szCs w:val="20"/>
+          <w14:ligatures w14:val="none"/>
+        </w:rPr>
+        <w:t xml:space="preserve">Exception </w:t>
+      </w:r>
+      <w:r>
+        <w:rPr>
+          <w:rFonts w:ascii="Courier New" w:eastAsia="Times New Roman" w:hAnsi="Courier New" w:cs="Courier New"/>
+          <w:color w:val="CF8E6D"/>
+          <w:kern w:val="0"/>
+          <w:sz w:val="20"/>
+          <w:szCs w:val="20"/>
+          <w14:ligatures w14:val="none"/>
+        </w:rPr>
+        <w:t xml:space="preserve">as </w:t>
+      </w:r>
+      <w:r>
+        <w:rPr>
+          <w:rFonts w:ascii="Courier New" w:eastAsia="Times New Roman" w:hAnsi="Courier New" w:cs="Courier New"/>
+          <w:color w:val="BCBEC4"/>
+          <w:kern w:val="0"/>
+          <w:sz w:val="20"/>
+          <w:szCs w:val="20"/>
+          <w14:ligatures w14:val="none"/>
+        </w:rPr>
+        <w:t>e:</w:t>
+      </w:r>
+      <w:r>
+        <w:rPr>
+          <w:rFonts w:ascii="Courier New" w:eastAsia="Times New Roman" w:hAnsi="Courier New" w:cs="Courier New"/>
+          <w:color w:val="BCBEC4"/>
+          <w:kern w:val="0"/>
+          <w:sz w:val="20"/>
+          <w:szCs w:val="20"/>
+          <w14:ligatures w14:val="none"/>
+        </w:rPr>
+        <w:br/>
+        <w:t xml:space="preserve">    </w:t>
+      </w:r>
+      <w:r>
+        <w:rPr>
+          <w:rFonts w:ascii="Courier New" w:eastAsia="Times New Roman" w:hAnsi="Courier New" w:cs="Courier New"/>
+          <w:color w:val="8888C6"/>
+          <w:kern w:val="0"/>
+          <w:sz w:val="20"/>
+          <w:szCs w:val="20"/>
+          <w14:ligatures w14:val="none"/>
+        </w:rPr>
+        <w:t>print</w:t>
+      </w:r>
+      <w:r>
+        <w:rPr>
+          <w:rFonts w:ascii="Courier New" w:eastAsia="Times New Roman" w:hAnsi="Courier New" w:cs="Courier New"/>
+          <w:color w:val="BCBEC4"/>
+          <w:kern w:val="0"/>
+          <w:sz w:val="20"/>
+          <w:szCs w:val="20"/>
+          <w14:ligatures w14:val="none"/>
+        </w:rPr>
+        <w:t>(e)</w:t>
+      </w:r>
+      <w:r>
+        <w:rPr>
+          <w:rFonts w:ascii="Courier New" w:eastAsia="Times New Roman" w:hAnsi="Courier New" w:cs="Courier New"/>
+          <w:color w:val="BCBEC4"/>
+          <w:kern w:val="0"/>
+          <w:sz w:val="20"/>
+          <w:szCs w:val="20"/>
+          <w14:ligatures w14:val="none"/>
+        </w:rPr>
+        <w:br/>
+      </w:r>
+      <w:r>
+        <w:rPr>
+          <w:rFonts w:ascii="Courier New" w:eastAsia="Times New Roman" w:hAnsi="Courier New" w:cs="Courier New"/>
+          <w:color w:val="BCBEC4"/>
+          <w:kern w:val="0"/>
+          <w:sz w:val="20"/>
+          <w:szCs w:val="20"/>
+          <w14:ligatures w14:val="none"/>
+        </w:rPr>
+        <w:br/>
+      </w:r>
+      <w:r>
+        <w:rPr>
+          <w:rFonts w:ascii="Courier New" w:eastAsia="Times New Roman" w:hAnsi="Courier New" w:cs="Courier New"/>
+          <w:color w:val="CF8E6D"/>
+          <w:kern w:val="0"/>
+          <w:sz w:val="20"/>
+          <w:szCs w:val="20"/>
+          <w14:ligatures w14:val="none"/>
+        </w:rPr>
+        <w:t>try</w:t>
+      </w:r>
+      <w:r>
+        <w:rPr>
+          <w:rFonts w:ascii="Courier New" w:eastAsia="Times New Roman" w:hAnsi="Courier New" w:cs="Courier New"/>
+          <w:color w:val="BCBEC4"/>
+          <w:kern w:val="0"/>
+          <w:sz w:val="20"/>
+          <w:szCs w:val="20"/>
+          <w14:ligatures w14:val="none"/>
+        </w:rPr>
+        <w:t>:</w:t>
+      </w:r>
+      <w:r>
+        <w:rPr>
+          <w:rFonts w:ascii="Courier New" w:eastAsia="Times New Roman" w:hAnsi="Courier New" w:cs="Courier New"/>
+          <w:color w:val="BCBEC4"/>
+          <w:kern w:val="0"/>
+          <w:sz w:val="20"/>
+          <w:szCs w:val="20"/>
+          <w14:ligatures w14:val="none"/>
+        </w:rPr>
+        <w:br/>
+        <w:t xml:space="preserve">    </w:t>
+      </w:r>
+      <w:r>
+        <w:rPr>
+          <w:rFonts w:ascii="Courier New" w:eastAsia="Times New Roman" w:hAnsi="Courier New" w:cs="Courier New"/>
+          <w:color w:val="CF8E6D"/>
+          <w:kern w:val="0"/>
+          <w:sz w:val="20"/>
+          <w:szCs w:val="20"/>
+          <w14:ligatures w14:val="none"/>
+        </w:rPr>
+        <w:t xml:space="preserve">with </w:t>
+      </w:r>
+      <w:r>
+        <w:rPr>
+          <w:rFonts w:ascii="Courier New" w:eastAsia="Times New Roman" w:hAnsi="Courier New" w:cs="Courier New"/>
+          <w:color w:val="8888C6"/>
+          <w:kern w:val="0"/>
+          <w:sz w:val="20"/>
+          <w:szCs w:val="20"/>
+          <w14:ligatures w14:val="none"/>
+        </w:rPr>
+        <w:t>open</w:t>
+      </w:r>
+      <w:r>
+        <w:rPr>
+          <w:rFonts w:ascii="Courier New" w:eastAsia="Times New Roman" w:hAnsi="Courier New" w:cs="Courier New"/>
+          <w:color w:val="BCBEC4"/>
+          <w:kern w:val="0"/>
+          <w:sz w:val="20"/>
+          <w:szCs w:val="20"/>
+          <w14:ligatures w14:val="none"/>
+        </w:rPr>
+        <w:t>(</w:t>
+      </w:r>
+      <w:r>
+        <w:rPr>
+          <w:rFonts w:ascii="Courier New" w:eastAsia="Times New Roman" w:hAnsi="Courier New" w:cs="Courier New"/>
+          <w:color w:val="6AAB73"/>
+          <w:kern w:val="0"/>
+          <w:sz w:val="20"/>
+          <w:szCs w:val="20"/>
+          <w14:ligatures w14:val="none"/>
+        </w:rPr>
+        <w:t>"vidu1.txt"</w:t>
+      </w:r>
+      <w:r>
+        <w:rPr>
+          <w:rFonts w:ascii="Courier New" w:eastAsia="Times New Roman" w:hAnsi="Courier New" w:cs="Courier New"/>
+          <w:color w:val="BCBEC4"/>
+          <w:kern w:val="0"/>
+          <w:sz w:val="20"/>
+          <w:szCs w:val="20"/>
+          <w14:ligatures w14:val="none"/>
+        </w:rPr>
+        <w:t xml:space="preserve">, </w:t>
+      </w:r>
+      <w:r>
+        <w:rPr>
+          <w:rFonts w:ascii="Courier New" w:eastAsia="Times New Roman" w:hAnsi="Courier New" w:cs="Courier New"/>
+          <w:color w:val="6AAB73"/>
+          <w:kern w:val="0"/>
+          <w:sz w:val="20"/>
+          <w:szCs w:val="20"/>
+          <w14:ligatures w14:val="none"/>
+        </w:rPr>
+        <w:t>"a"</w:t>
+      </w:r>
+      <w:r>
+        <w:rPr>
+          <w:rFonts w:ascii="Courier New" w:eastAsia="Times New Roman" w:hAnsi="Courier New" w:cs="Courier New"/>
+          <w:color w:val="BCBEC4"/>
+          <w:kern w:val="0"/>
+          <w:sz w:val="20"/>
+          <w:szCs w:val="20"/>
+          <w14:ligatures w14:val="none"/>
+        </w:rPr>
+        <w:t xml:space="preserve">) </w:t>
+      </w:r>
+      <w:r>
+        <w:rPr>
+          <w:rFonts w:ascii="Courier New" w:eastAsia="Times New Roman" w:hAnsi="Courier New" w:cs="Courier New"/>
+          <w:color w:val="CF8E6D"/>
+          <w:kern w:val="0"/>
+          <w:sz w:val="20"/>
+          <w:szCs w:val="20"/>
+          <w14:ligatures w14:val="none"/>
+        </w:rPr>
+        <w:t xml:space="preserve">as </w:t>
+      </w:r>
+      <w:r>
+        <w:rPr>
+          <w:rFonts w:ascii="Courier New" w:eastAsia="Times New Roman" w:hAnsi="Courier New" w:cs="Courier New"/>
+          <w:color w:val="BCBEC4"/>
+          <w:kern w:val="0"/>
+          <w:sz w:val="20"/>
+          <w:szCs w:val="20"/>
+          <w14:ligatures w14:val="none"/>
+        </w:rPr>
+        <w:t>f:</w:t>
+      </w:r>
+      <w:r>
+        <w:rPr>
+          <w:rFonts w:ascii="Courier New" w:eastAsia="Times New Roman" w:hAnsi="Courier New" w:cs="Courier New"/>
+          <w:color w:val="BCBEC4"/>
+          <w:kern w:val="0"/>
+          <w:sz w:val="20"/>
+          <w:szCs w:val="20"/>
+          <w14:ligatures w14:val="none"/>
+        </w:rPr>
+        <w:br/>
+        <w:t xml:space="preserve">        f.write(</w:t>
+      </w:r>
+      <w:r>
+        <w:rPr>
+          <w:rFonts w:ascii="Courier New" w:eastAsia="Times New Roman" w:hAnsi="Courier New" w:cs="Courier New"/>
+          <w:color w:val="6AAB73"/>
+          <w:kern w:val="0"/>
+          <w:sz w:val="20"/>
+          <w:szCs w:val="20"/>
+          <w14:ligatures w14:val="none"/>
+        </w:rPr>
+        <w:t>"Hello"</w:t>
+      </w:r>
+      <w:r>
+        <w:rPr>
+          <w:rFonts w:ascii="Courier New" w:eastAsia="Times New Roman" w:hAnsi="Courier New" w:cs="Courier New"/>
+          <w:color w:val="BCBEC4"/>
+          <w:kern w:val="0"/>
+          <w:sz w:val="20"/>
+          <w:szCs w:val="20"/>
+          <w14:ligatures w14:val="none"/>
+        </w:rPr>
+        <w:t>)</w:t>
+      </w:r>
+      <w:r>
+        <w:rPr>
+          <w:rFonts w:ascii="Courier New" w:eastAsia="Times New Roman" w:hAnsi="Courier New" w:cs="Courier New"/>
+          <w:color w:val="BCBEC4"/>
+          <w:kern w:val="0"/>
+          <w:sz w:val="20"/>
+          <w:szCs w:val="20"/>
+          <w14:ligatures w14:val="none"/>
+        </w:rPr>
+        <w:br/>
+        <w:t xml:space="preserve">        f.close()</w:t>
+      </w:r>
+      <w:r>
+        <w:rPr>
+          <w:rFonts w:ascii="Courier New" w:eastAsia="Times New Roman" w:hAnsi="Courier New" w:cs="Courier New"/>
+          <w:color w:val="BCBEC4"/>
+          <w:kern w:val="0"/>
+          <w:sz w:val="20"/>
+          <w:szCs w:val="20"/>
+          <w14:ligatures w14:val="none"/>
+        </w:rPr>
+        <w:br/>
+      </w:r>
+      <w:r>
+        <w:rPr>
+          <w:rFonts w:ascii="Courier New" w:eastAsia="Times New Roman" w:hAnsi="Courier New" w:cs="Courier New"/>
+          <w:color w:val="CF8E6D"/>
+          <w:kern w:val="0"/>
+          <w:sz w:val="20"/>
+          <w:szCs w:val="20"/>
+          <w14:ligatures w14:val="none"/>
+        </w:rPr>
+        <w:t xml:space="preserve">except </w:t>
+      </w:r>
+      <w:r>
+        <w:rPr>
+          <w:rFonts w:ascii="Courier New" w:eastAsia="Times New Roman" w:hAnsi="Courier New" w:cs="Courier New"/>
+          <w:color w:val="8888C6"/>
+          <w:kern w:val="0"/>
+          <w:sz w:val="20"/>
+          <w:szCs w:val="20"/>
+          <w14:ligatures w14:val="none"/>
+        </w:rPr>
+        <w:t xml:space="preserve">Exception </w:t>
+      </w:r>
+      <w:r>
+        <w:rPr>
+          <w:rFonts w:ascii="Courier New" w:eastAsia="Times New Roman" w:hAnsi="Courier New" w:cs="Courier New"/>
+          <w:color w:val="CF8E6D"/>
+          <w:kern w:val="0"/>
+          <w:sz w:val="20"/>
+          <w:szCs w:val="20"/>
+          <w14:ligatures w14:val="none"/>
+        </w:rPr>
+        <w:t xml:space="preserve">as </w:t>
+      </w:r>
+      <w:r>
+        <w:rPr>
+          <w:rFonts w:ascii="Courier New" w:eastAsia="Times New Roman" w:hAnsi="Courier New" w:cs="Courier New"/>
+          <w:color w:val="BCBEC4"/>
+          <w:kern w:val="0"/>
+          <w:sz w:val="20"/>
+          <w:szCs w:val="20"/>
+          <w14:ligatures w14:val="none"/>
+        </w:rPr>
+        <w:t>e:</w:t>
+      </w:r>
+      <w:r>
+        <w:rPr>
+          <w:rFonts w:ascii="Courier New" w:eastAsia="Times New Roman" w:hAnsi="Courier New" w:cs="Courier New"/>
+          <w:color w:val="BCBEC4"/>
+          <w:kern w:val="0"/>
+          <w:sz w:val="20"/>
+          <w:szCs w:val="20"/>
+          <w14:ligatures w14:val="none"/>
+        </w:rPr>
+        <w:br/>
+        <w:t xml:space="preserve">    </w:t>
+      </w:r>
+      <w:r>
+        <w:rPr>
+          <w:rFonts w:ascii="Courier New" w:eastAsia="Times New Roman" w:hAnsi="Courier New" w:cs="Courier New"/>
+          <w:color w:val="8888C6"/>
+          <w:kern w:val="0"/>
+          <w:sz w:val="20"/>
+          <w:szCs w:val="20"/>
+          <w14:ligatures w14:val="none"/>
+        </w:rPr>
+        <w:t>print</w:t>
+      </w:r>
+      <w:r>
+        <w:rPr>
+          <w:rFonts w:ascii="Courier New" w:eastAsia="Times New Roman" w:hAnsi="Courier New" w:cs="Courier New"/>
+          <w:color w:val="BCBEC4"/>
+          <w:kern w:val="0"/>
+          <w:sz w:val="20"/>
+          <w:szCs w:val="20"/>
+          <w14:ligatures w14:val="none"/>
+        </w:rPr>
+        <w:t>(e)</w:t>
+      </w:r>
+      <w:r>
+        <w:rPr>
+          <w:rFonts w:ascii="Courier New" w:eastAsia="Times New Roman" w:hAnsi="Courier New" w:cs="Courier New"/>
+          <w:color w:val="BCBEC4"/>
+          <w:kern w:val="0"/>
+          <w:sz w:val="20"/>
+          <w:szCs w:val="20"/>
+          <w14:ligatures w14:val="none"/>
+        </w:rPr>
+        <w:br/>
+      </w:r>
+      <w:r>
+        <w:rPr>
+          <w:rFonts w:ascii="Courier New" w:eastAsia="Times New Roman" w:hAnsi="Courier New" w:cs="Courier New"/>
+          <w:color w:val="BCBEC4"/>
+          <w:kern w:val="0"/>
+          <w:sz w:val="20"/>
+          <w:szCs w:val="20"/>
+          <w14:ligatures w14:val="none"/>
+        </w:rPr>
+        <w:br/>
+      </w:r>
+      <w:r>
+        <w:rPr>
+          <w:rFonts w:ascii="Courier New" w:eastAsia="Times New Roman" w:hAnsi="Courier New" w:cs="Courier New"/>
+          <w:color w:val="7A7E85"/>
+          <w:kern w:val="0"/>
+          <w:sz w:val="20"/>
+          <w:szCs w:val="20"/>
+          <w14:ligatures w14:val="none"/>
+        </w:rPr>
+        <w:t>#"r" - đọc file</w:t>
+      </w:r>
+      <w:r>
+        <w:rPr>
+          <w:rFonts w:ascii="Courier New" w:eastAsia="Times New Roman" w:hAnsi="Courier New" w:cs="Courier New"/>
+          <w:color w:val="7A7E85"/>
+          <w:kern w:val="0"/>
+          <w:sz w:val="20"/>
+          <w:szCs w:val="20"/>
+          <w14:ligatures w14:val="none"/>
+        </w:rPr>
+        <w:br/>
+      </w:r>
+      <w:r>
+        <w:rPr>
+          <w:rFonts w:ascii="Courier New" w:eastAsia="Times New Roman" w:hAnsi="Courier New" w:cs="Courier New"/>
+          <w:color w:val="CF8E6D"/>
+          <w:kern w:val="0"/>
+          <w:sz w:val="20"/>
+          <w:szCs w:val="20"/>
+          <w14:ligatures w14:val="none"/>
+        </w:rPr>
+        <w:t>try</w:t>
+      </w:r>
+      <w:r>
+        <w:rPr>
+          <w:rFonts w:ascii="Courier New" w:eastAsia="Times New Roman" w:hAnsi="Courier New" w:cs="Courier New"/>
+          <w:color w:val="BCBEC4"/>
+          <w:kern w:val="0"/>
+          <w:sz w:val="20"/>
+          <w:szCs w:val="20"/>
+          <w14:ligatures w14:val="none"/>
+        </w:rPr>
+        <w:t>:</w:t>
+      </w:r>
+      <w:r>
+        <w:rPr>
+          <w:rFonts w:ascii="Courier New" w:eastAsia="Times New Roman" w:hAnsi="Courier New" w:cs="Courier New"/>
+          <w:color w:val="BCBEC4"/>
+          <w:kern w:val="0"/>
+          <w:sz w:val="20"/>
+          <w:szCs w:val="20"/>
+          <w14:ligatures w14:val="none"/>
+        </w:rPr>
+        <w:br/>
+        <w:t xml:space="preserve">    </w:t>
+      </w:r>
+      <w:r>
+        <w:rPr>
+          <w:rFonts w:ascii="Courier New" w:eastAsia="Times New Roman" w:hAnsi="Courier New" w:cs="Courier New"/>
+          <w:color w:val="CF8E6D"/>
+          <w:kern w:val="0"/>
+          <w:sz w:val="20"/>
+          <w:szCs w:val="20"/>
+          <w14:ligatures w14:val="none"/>
+        </w:rPr>
+        <w:t xml:space="preserve">with </w:t>
+      </w:r>
+      <w:r>
+        <w:rPr>
+          <w:rFonts w:ascii="Courier New" w:eastAsia="Times New Roman" w:hAnsi="Courier New" w:cs="Courier New"/>
+          <w:color w:val="8888C6"/>
+          <w:kern w:val="0"/>
+          <w:sz w:val="20"/>
+          <w:szCs w:val="20"/>
+          <w14:ligatures w14:val="none"/>
+        </w:rPr>
+        <w:t>open</w:t>
+      </w:r>
+      <w:r>
+        <w:rPr>
+          <w:rFonts w:ascii="Courier New" w:eastAsia="Times New Roman" w:hAnsi="Courier New" w:cs="Courier New"/>
+          <w:color w:val="BCBEC4"/>
+          <w:kern w:val="0"/>
+          <w:sz w:val="20"/>
+          <w:szCs w:val="20"/>
+          <w14:ligatures w14:val="none"/>
+        </w:rPr>
+        <w:t>(</w:t>
+      </w:r>
+      <w:r>
+        <w:rPr>
+          <w:rFonts w:ascii="Courier New" w:eastAsia="Times New Roman" w:hAnsi="Courier New" w:cs="Courier New"/>
+          <w:color w:val="6AAB73"/>
+          <w:kern w:val="0"/>
+          <w:sz w:val="20"/>
+          <w:szCs w:val="20"/>
+          <w14:ligatures w14:val="none"/>
+        </w:rPr>
+        <w:t>"vidu1.txt"</w:t>
+      </w:r>
+      <w:r>
+        <w:rPr>
+          <w:rFonts w:ascii="Courier New" w:eastAsia="Times New Roman" w:hAnsi="Courier New" w:cs="Courier New"/>
+          <w:color w:val="BCBEC4"/>
+          <w:kern w:val="0"/>
+          <w:sz w:val="20"/>
+          <w:szCs w:val="20"/>
+          <w14:ligatures w14:val="none"/>
+        </w:rPr>
+        <w:t xml:space="preserve">, </w:t>
+      </w:r>
+      <w:r>
+        <w:rPr>
+          <w:rFonts w:ascii="Courier New" w:eastAsia="Times New Roman" w:hAnsi="Courier New" w:cs="Courier New"/>
+          <w:color w:val="6AAB73"/>
+          <w:kern w:val="0"/>
+          <w:sz w:val="20"/>
+          <w:szCs w:val="20"/>
+          <w14:ligatures w14:val="none"/>
+        </w:rPr>
+        <w:t>"r"</w:t>
+      </w:r>
+      <w:r>
+        <w:rPr>
+          <w:rFonts w:ascii="Courier New" w:eastAsia="Times New Roman" w:hAnsi="Courier New" w:cs="Courier New"/>
+          <w:color w:val="BCBEC4"/>
+          <w:kern w:val="0"/>
+          <w:sz w:val="20"/>
+          <w:szCs w:val="20"/>
+          <w14:ligatures w14:val="none"/>
+        </w:rPr>
+        <w:t xml:space="preserve">) </w:t>
+      </w:r>
+      <w:r>
+        <w:rPr>
+          <w:rFonts w:ascii="Courier New" w:eastAsia="Times New Roman" w:hAnsi="Courier New" w:cs="Courier New"/>
+          <w:color w:val="CF8E6D"/>
+          <w:kern w:val="0"/>
+          <w:sz w:val="20"/>
+          <w:szCs w:val="20"/>
+          <w14:ligatures w14:val="none"/>
+        </w:rPr>
+        <w:t xml:space="preserve">as </w:t>
+      </w:r>
+      <w:r>
+        <w:rPr>
+          <w:rFonts w:ascii="Courier New" w:eastAsia="Times New Roman" w:hAnsi="Courier New" w:cs="Courier New"/>
+          <w:color w:val="BCBEC4"/>
+          <w:kern w:val="0"/>
+          <w:sz w:val="20"/>
+          <w:szCs w:val="20"/>
+          <w14:ligatures w14:val="none"/>
+        </w:rPr>
+        <w:t>f:</w:t>
+      </w:r>
+      <w:r>
+        <w:rPr>
+          <w:rFonts w:ascii="Courier New" w:eastAsia="Times New Roman" w:hAnsi="Courier New" w:cs="Courier New"/>
+          <w:color w:val="BCBEC4"/>
+          <w:kern w:val="0"/>
+          <w:sz w:val="20"/>
+          <w:szCs w:val="20"/>
+          <w14:ligatures w14:val="none"/>
+        </w:rPr>
+        <w:br/>
+        <w:t xml:space="preserve">        noidung = f.read()</w:t>
+      </w:r>
+      <w:r>
+        <w:rPr>
+          <w:rFonts w:ascii="Courier New" w:eastAsia="Times New Roman" w:hAnsi="Courier New" w:cs="Courier New"/>
+          <w:color w:val="BCBEC4"/>
+          <w:kern w:val="0"/>
+          <w:sz w:val="20"/>
+          <w:szCs w:val="20"/>
+          <w14:ligatures w14:val="none"/>
+        </w:rPr>
+        <w:br/>
+        <w:t xml:space="preserve">        </w:t>
+      </w:r>
+      <w:r>
+        <w:rPr>
+          <w:rFonts w:ascii="Courier New" w:eastAsia="Times New Roman" w:hAnsi="Courier New" w:cs="Courier New"/>
+          <w:color w:val="8888C6"/>
+          <w:kern w:val="0"/>
+          <w:sz w:val="20"/>
+          <w:szCs w:val="20"/>
+          <w14:ligatures w14:val="none"/>
+        </w:rPr>
+        <w:t>print</w:t>
+      </w:r>
+      <w:r>
+        <w:rPr>
+          <w:rFonts w:ascii="Courier New" w:eastAsia="Times New Roman" w:hAnsi="Courier New" w:cs="Courier New"/>
+          <w:color w:val="BCBEC4"/>
+          <w:kern w:val="0"/>
+          <w:sz w:val="20"/>
+          <w:szCs w:val="20"/>
+          <w14:ligatures w14:val="none"/>
+        </w:rPr>
+        <w:t>(noidung)</w:t>
+      </w:r>
+      <w:r>
+        <w:rPr>
+          <w:rFonts w:ascii="Courier New" w:eastAsia="Times New Roman" w:hAnsi="Courier New" w:cs="Courier New"/>
+          <w:color w:val="BCBEC4"/>
+          <w:kern w:val="0"/>
+          <w:sz w:val="20"/>
+          <w:szCs w:val="20"/>
+          <w14:ligatures w14:val="none"/>
+        </w:rPr>
+        <w:br/>
+      </w:r>
+      <w:r>
+        <w:rPr>
+          <w:rFonts w:ascii="Courier New" w:eastAsia="Times New Roman" w:hAnsi="Courier New" w:cs="Courier New"/>
+          <w:color w:val="CF8E6D"/>
+          <w:kern w:val="0"/>
+          <w:sz w:val="20"/>
+          <w:szCs w:val="20"/>
+          <w14:ligatures w14:val="none"/>
+        </w:rPr>
+        <w:t xml:space="preserve">except </w:t>
+      </w:r>
+      <w:r>
+        <w:rPr>
+          <w:rFonts w:ascii="Courier New" w:eastAsia="Times New Roman" w:hAnsi="Courier New" w:cs="Courier New"/>
+          <w:color w:val="8888C6"/>
+          <w:kern w:val="0"/>
+          <w:sz w:val="20"/>
+          <w:szCs w:val="20"/>
+          <w14:ligatures w14:val="none"/>
+        </w:rPr>
+        <w:t xml:space="preserve">Exception </w:t>
+      </w:r>
+      <w:r>
+        <w:rPr>
+          <w:rFonts w:ascii="Courier New" w:eastAsia="Times New Roman" w:hAnsi="Courier New" w:cs="Courier New"/>
+          <w:color w:val="CF8E6D"/>
+          <w:kern w:val="0"/>
+          <w:sz w:val="20"/>
+          <w:szCs w:val="20"/>
+          <w14:ligatures w14:val="none"/>
+        </w:rPr>
+        <w:t xml:space="preserve">as </w:t>
+      </w:r>
+      <w:r>
+        <w:rPr>
+          <w:rFonts w:ascii="Courier New" w:eastAsia="Times New Roman" w:hAnsi="Courier New" w:cs="Courier New"/>
+          <w:color w:val="BCBEC4"/>
+          <w:kern w:val="0"/>
+          <w:sz w:val="20"/>
+          <w:szCs w:val="20"/>
+          <w14:ligatures w14:val="none"/>
+        </w:rPr>
+        <w:t>e:</w:t>
+      </w:r>
+      <w:r>
+        <w:rPr>
+          <w:rFonts w:ascii="Courier New" w:eastAsia="Times New Roman" w:hAnsi="Courier New" w:cs="Courier New"/>
+          <w:color w:val="BCBEC4"/>
+          <w:kern w:val="0"/>
+          <w:sz w:val="20"/>
+          <w:szCs w:val="20"/>
+          <w14:ligatures w14:val="none"/>
+        </w:rPr>
+        <w:br/>
+        <w:t xml:space="preserve">    </w:t>
+      </w:r>
+      <w:r>
+        <w:rPr>
+          <w:rFonts w:ascii="Courier New" w:eastAsia="Times New Roman" w:hAnsi="Courier New" w:cs="Courier New"/>
+          <w:color w:val="8888C6"/>
+          <w:kern w:val="0"/>
+          <w:sz w:val="20"/>
+          <w:szCs w:val="20"/>
+          <w14:ligatures w14:val="none"/>
+        </w:rPr>
+        <w:t>print</w:t>
+      </w:r>
+      <w:r>
+        <w:rPr>
+          <w:rFonts w:ascii="Courier New" w:eastAsia="Times New Roman" w:hAnsi="Courier New" w:cs="Courier New"/>
+          <w:color w:val="BCBEC4"/>
+          <w:kern w:val="0"/>
+          <w:sz w:val="20"/>
+          <w:szCs w:val="20"/>
+          <w14:ligatures w14:val="none"/>
+        </w:rPr>
+        <w:t>(e)</w:t>
+      </w:r>
+      <w:r>
+        <w:rPr>
+          <w:rFonts w:ascii="Courier New" w:eastAsia="Times New Roman" w:hAnsi="Courier New" w:cs="Courier New"/>
+          <w:color w:val="BCBEC4"/>
+          <w:kern w:val="0"/>
+          <w:sz w:val="20"/>
+          <w:szCs w:val="20"/>
+          <w14:ligatures w14:val="none"/>
+        </w:rPr>
+        <w:br/>
+      </w:r>
+      <w:r>
+        <w:rPr>
+          <w:rFonts w:ascii="Courier New" w:eastAsia="Times New Roman" w:hAnsi="Courier New" w:cs="Courier New"/>
+          <w:color w:val="BCBEC4"/>
+          <w:kern w:val="0"/>
+          <w:sz w:val="20"/>
+          <w:szCs w:val="20"/>
+          <w14:ligatures w14:val="none"/>
+        </w:rPr>
+        <w:br/>
+      </w:r>
+      <w:r>
+        <w:rPr>
+          <w:rFonts w:ascii="Courier New" w:eastAsia="Times New Roman" w:hAnsi="Courier New" w:cs="Courier New"/>
+          <w:color w:val="7A7E85"/>
+          <w:kern w:val="0"/>
+          <w:sz w:val="20"/>
+          <w:szCs w:val="20"/>
+          <w14:ligatures w14:val="none"/>
+        </w:rPr>
+        <w:t>#encoding = utf -8</w:t>
+      </w:r>
+      <w:r>
+        <w:rPr>
+          <w:rFonts w:ascii="Courier New" w:eastAsia="Times New Roman" w:hAnsi="Courier New" w:cs="Courier New"/>
+          <w:color w:val="7A7E85"/>
+          <w:kern w:val="0"/>
+          <w:sz w:val="20"/>
+          <w:szCs w:val="20"/>
+          <w14:ligatures w14:val="none"/>
+        </w:rPr>
+        <w:br/>
+      </w:r>
+      <w:r>
+        <w:rPr>
+          <w:rFonts w:ascii="Courier New" w:eastAsia="Times New Roman" w:hAnsi="Courier New" w:cs="Courier New"/>
+          <w:color w:val="BCBEC4"/>
+          <w:kern w:val="0"/>
+          <w:sz w:val="20"/>
+          <w:szCs w:val="20"/>
+          <w14:ligatures w14:val="none"/>
+        </w:rPr>
+        <w:t>f =</w:t>
+      </w:r>
+      <w:r>
+        <w:rPr>
+          <w:rFonts w:ascii="Courier New" w:eastAsia="Times New Roman" w:hAnsi="Courier New" w:cs="Courier New"/>
+          <w:color w:val="8888C6"/>
+          <w:kern w:val="0"/>
+          <w:sz w:val="20"/>
+          <w:szCs w:val="20"/>
+          <w14:ligatures w14:val="none"/>
+        </w:rPr>
+        <w:t>open</w:t>
+      </w:r>
+      <w:r>
+        <w:rPr>
+          <w:rFonts w:ascii="Courier New" w:eastAsia="Times New Roman" w:hAnsi="Courier New" w:cs="Courier New"/>
+          <w:color w:val="BCBEC4"/>
+          <w:kern w:val="0"/>
+          <w:sz w:val="20"/>
+          <w:szCs w:val="20"/>
+          <w14:ligatures w14:val="none"/>
+        </w:rPr>
+        <w:t>(</w:t>
+      </w:r>
+      <w:r>
+        <w:rPr>
+          <w:rFonts w:ascii="Courier New" w:eastAsia="Times New Roman" w:hAnsi="Courier New" w:cs="Courier New"/>
+          <w:color w:val="6AAB73"/>
+          <w:kern w:val="0"/>
+          <w:sz w:val="20"/>
+          <w:szCs w:val="20"/>
+          <w14:ligatures w14:val="none"/>
+        </w:rPr>
+        <w:t>'sample-file.txt'</w:t>
+      </w:r>
+      <w:r>
+        <w:rPr>
+          <w:rFonts w:ascii="Courier New" w:eastAsia="Times New Roman" w:hAnsi="Courier New" w:cs="Courier New"/>
+          <w:color w:val="BCBEC4"/>
+          <w:kern w:val="0"/>
+          <w:sz w:val="20"/>
+          <w:szCs w:val="20"/>
+          <w14:ligatures w14:val="none"/>
+        </w:rPr>
+        <w:t xml:space="preserve">, </w:t>
+      </w:r>
+      <w:r>
+        <w:rPr>
+          <w:rFonts w:ascii="Courier New" w:eastAsia="Times New Roman" w:hAnsi="Courier New" w:cs="Courier New"/>
+          <w:color w:val="AA4926"/>
+          <w:kern w:val="0"/>
+          <w:sz w:val="20"/>
+          <w:szCs w:val="20"/>
+          <w14:ligatures w14:val="none"/>
+        </w:rPr>
+        <w:t>encoding</w:t>
+      </w:r>
+      <w:r>
+        <w:rPr>
+          <w:rFonts w:ascii="Courier New" w:eastAsia="Times New Roman" w:hAnsi="Courier New" w:cs="Courier New"/>
+          <w:color w:val="BCBEC4"/>
+          <w:kern w:val="0"/>
+          <w:sz w:val="20"/>
+          <w:szCs w:val="20"/>
+          <w14:ligatures w14:val="none"/>
+        </w:rPr>
+        <w:t>=</w:t>
+      </w:r>
+      <w:r>
+        <w:rPr>
+          <w:rFonts w:ascii="Courier New" w:eastAsia="Times New Roman" w:hAnsi="Courier New" w:cs="Courier New"/>
+          <w:color w:val="6AAB73"/>
+          <w:kern w:val="0"/>
+          <w:sz w:val="20"/>
+          <w:szCs w:val="20"/>
+          <w14:ligatures w14:val="none"/>
+        </w:rPr>
+        <w:t>'utf-8'</w:t>
+      </w:r>
+      <w:r>
+        <w:rPr>
+          <w:rFonts w:ascii="Courier New" w:eastAsia="Times New Roman" w:hAnsi="Courier New" w:cs="Courier New"/>
+          <w:color w:val="BCBEC4"/>
+          <w:kern w:val="0"/>
+          <w:sz w:val="20"/>
+          <w:szCs w:val="20"/>
+          <w14:ligatures w14:val="none"/>
+        </w:rPr>
+        <w:t>)</w:t>
+      </w:r>
+      <w:r>
+        <w:rPr>
+          <w:rFonts w:ascii="Courier New" w:eastAsia="Times New Roman" w:hAnsi="Courier New" w:cs="Courier New"/>
+          <w:color w:val="BCBEC4"/>
+          <w:kern w:val="0"/>
+          <w:sz w:val="20"/>
+          <w:szCs w:val="20"/>
+          <w14:ligatures w14:val="none"/>
+        </w:rPr>
+        <w:br/>
+        <w:t xml:space="preserve">f = </w:t>
+      </w:r>
+      <w:r>
+        <w:rPr>
+          <w:rFonts w:ascii="Courier New" w:eastAsia="Times New Roman" w:hAnsi="Courier New" w:cs="Courier New"/>
+          <w:color w:val="8888C6"/>
+          <w:kern w:val="0"/>
+          <w:sz w:val="20"/>
+          <w:szCs w:val="20"/>
+          <w14:ligatures w14:val="none"/>
+        </w:rPr>
+        <w:t>open</w:t>
+      </w:r>
+      <w:r>
+        <w:rPr>
+          <w:rFonts w:ascii="Courier New" w:eastAsia="Times New Roman" w:hAnsi="Courier New" w:cs="Courier New"/>
+          <w:color w:val="BCBEC4"/>
+          <w:kern w:val="0"/>
+          <w:sz w:val="20"/>
+          <w:szCs w:val="20"/>
+          <w14:ligatures w14:val="none"/>
+        </w:rPr>
+        <w:t>(</w:t>
+      </w:r>
+      <w:r>
+        <w:rPr>
+          <w:rFonts w:ascii="Courier New" w:eastAsia="Times New Roman" w:hAnsi="Courier New" w:cs="Courier New"/>
+          <w:color w:val="6AAB73"/>
+          <w:kern w:val="0"/>
+          <w:sz w:val="20"/>
+          <w:szCs w:val="20"/>
+          <w14:ligatures w14:val="none"/>
+        </w:rPr>
+        <w:t>'a-new-flie.txt'</w:t>
+      </w:r>
+      <w:r>
+        <w:rPr>
+          <w:rFonts w:ascii="Courier New" w:eastAsia="Times New Roman" w:hAnsi="Courier New" w:cs="Courier New"/>
+          <w:color w:val="BCBEC4"/>
+          <w:kern w:val="0"/>
+          <w:sz w:val="20"/>
+          <w:szCs w:val="20"/>
+          <w14:ligatures w14:val="none"/>
+        </w:rPr>
+        <w:t>,</w:t>
+      </w:r>
+      <w:r>
+        <w:rPr>
+          <w:rFonts w:ascii="Courier New" w:eastAsia="Times New Roman" w:hAnsi="Courier New" w:cs="Courier New"/>
+          <w:color w:val="AA4926"/>
+          <w:kern w:val="0"/>
+          <w:sz w:val="20"/>
+          <w:szCs w:val="20"/>
+          <w14:ligatures w14:val="none"/>
+        </w:rPr>
+        <w:t>mode</w:t>
+      </w:r>
+      <w:r>
+        <w:rPr>
+          <w:rFonts w:ascii="Courier New" w:eastAsia="Times New Roman" w:hAnsi="Courier New" w:cs="Courier New"/>
+          <w:color w:val="BCBEC4"/>
+          <w:kern w:val="0"/>
+          <w:sz w:val="20"/>
+          <w:szCs w:val="20"/>
+          <w14:ligatures w14:val="none"/>
+        </w:rPr>
+        <w:t>=</w:t>
+      </w:r>
+      <w:r>
+        <w:rPr>
+          <w:rFonts w:ascii="Courier New" w:eastAsia="Times New Roman" w:hAnsi="Courier New" w:cs="Courier New"/>
+          <w:color w:val="6AAB73"/>
+          <w:kern w:val="0"/>
+          <w:sz w:val="20"/>
+          <w:szCs w:val="20"/>
+          <w14:ligatures w14:val="none"/>
+        </w:rPr>
+        <w:t>'w'</w:t>
+      </w:r>
+      <w:r>
+        <w:rPr>
+          <w:rFonts w:ascii="Courier New" w:eastAsia="Times New Roman" w:hAnsi="Courier New" w:cs="Courier New"/>
+          <w:color w:val="BCBEC4"/>
+          <w:kern w:val="0"/>
+          <w:sz w:val="20"/>
+          <w:szCs w:val="20"/>
+          <w14:ligatures w14:val="none"/>
+        </w:rPr>
+        <w:t>,</w:t>
+      </w:r>
+      <w:r>
+        <w:rPr>
+          <w:rFonts w:ascii="Courier New" w:eastAsia="Times New Roman" w:hAnsi="Courier New" w:cs="Courier New"/>
+          <w:color w:val="AA4926"/>
+          <w:kern w:val="0"/>
+          <w:sz w:val="20"/>
+          <w:szCs w:val="20"/>
+          <w14:ligatures w14:val="none"/>
+        </w:rPr>
+        <w:t>encoding</w:t>
+      </w:r>
+      <w:r>
+        <w:rPr>
+          <w:rFonts w:ascii="Courier New" w:eastAsia="Times New Roman" w:hAnsi="Courier New" w:cs="Courier New"/>
+          <w:color w:val="BCBEC4"/>
+          <w:kern w:val="0"/>
+          <w:sz w:val="20"/>
+          <w:szCs w:val="20"/>
+          <w14:ligatures w14:val="none"/>
+        </w:rPr>
+        <w:t>=</w:t>
+      </w:r>
+      <w:r>
+        <w:rPr>
+          <w:rFonts w:ascii="Courier New" w:eastAsia="Times New Roman" w:hAnsi="Courier New" w:cs="Courier New"/>
+          <w:color w:val="6AAB73"/>
+          <w:kern w:val="0"/>
+          <w:sz w:val="20"/>
+          <w:szCs w:val="20"/>
+          <w14:ligatures w14:val="none"/>
+        </w:rPr>
+        <w:t>'utf-8'</w:t>
+      </w:r>
+      <w:r>
+        <w:rPr>
+          <w:rFonts w:ascii="Courier New" w:eastAsia="Times New Roman" w:hAnsi="Courier New" w:cs="Courier New"/>
+          <w:color w:val="BCBEC4"/>
+          <w:kern w:val="0"/>
+          <w:sz w:val="20"/>
+          <w:szCs w:val="20"/>
+          <w14:ligatures w14:val="none"/>
+        </w:rPr>
+        <w:t>)</w:t>
       </w:r>
     </w:p>
     <w:p/>
@@ -10801,6 +12181,58 @@
       <w:u w:val="single"/>
     </w:rPr>
   </w:style>
+  <w:style w:type="paragraph" w:styleId="HTMLPreformatted">
+    <w:name w:val="HTML Preformatted"/>
+    <w:basedOn w:val="Normal"/>
+    <w:link w:val="HTMLPreformattedChar"/>
+    <w:uiPriority w:val="99"/>
+    <w:semiHidden/>
+    <w:unhideWhenUsed/>
+    <w:rsid w:val="00BD35C8"/>
+    <w:pPr>
+      <w:tabs>
+        <w:tab w:val="left" w:pos="916"/>
+        <w:tab w:val="left" w:pos="1832"/>
+        <w:tab w:val="left" w:pos="2748"/>
+        <w:tab w:val="left" w:pos="3664"/>
+        <w:tab w:val="left" w:pos="4580"/>
+        <w:tab w:val="left" w:pos="5496"/>
+        <w:tab w:val="left" w:pos="6412"/>
+        <w:tab w:val="left" w:pos="7328"/>
+        <w:tab w:val="left" w:pos="8244"/>
+        <w:tab w:val="left" w:pos="9160"/>
+        <w:tab w:val="left" w:pos="10076"/>
+        <w:tab w:val="left" w:pos="10992"/>
+        <w:tab w:val="left" w:pos="11908"/>
+        <w:tab w:val="left" w:pos="12824"/>
+        <w:tab w:val="left" w:pos="13740"/>
+        <w:tab w:val="left" w:pos="14656"/>
+      </w:tabs>
+      <w:spacing w:after="0" w:line="240" w:lineRule="auto"/>
+    </w:pPr>
+    <w:rPr>
+      <w:rFonts w:ascii="Courier New" w:eastAsia="Times New Roman" w:hAnsi="Courier New" w:cs="Courier New"/>
+      <w:kern w:val="0"/>
+      <w:sz w:val="20"/>
+      <w:szCs w:val="20"/>
+      <w14:ligatures w14:val="none"/>
+    </w:rPr>
+  </w:style>
+  <w:style w:type="character" w:customStyle="1" w:styleId="HTMLPreformattedChar">
+    <w:name w:val="HTML Preformatted Char"/>
+    <w:basedOn w:val="DefaultParagraphFont"/>
+    <w:link w:val="HTMLPreformatted"/>
+    <w:uiPriority w:val="99"/>
+    <w:semiHidden/>
+    <w:rsid w:val="00BD35C8"/>
+    <w:rPr>
+      <w:rFonts w:ascii="Courier New" w:eastAsia="Times New Roman" w:hAnsi="Courier New" w:cs="Courier New"/>
+      <w:kern w:val="0"/>
+      <w:sz w:val="20"/>
+      <w:szCs w:val="20"/>
+      <w14:ligatures w14:val="none"/>
+    </w:rPr>
+  </w:style>
 </w:styles>
 </file>
 

</xml_diff>